<commit_message>
Final Poster for presentation Week 4
</commit_message>
<xml_diff>
--- a/resources/Poster week4/Team16-Poster-Week4.docx
+++ b/resources/Poster week4/Team16-Poster-Week4.docx
@@ -10,26 +10,483 @@
         <mc:AlternateContent>
           <mc:Choice Requires="wps">
             <w:drawing>
-              <wp:anchor distT="0" distB="0" distL="114300" distR="114300" simplePos="0" relativeHeight="251668480" behindDoc="0" locked="0" layoutInCell="1" allowOverlap="1" wp14:anchorId="757AA2AD" wp14:editId="09F09551">
+              <wp:anchor distT="0" distB="0" distL="114300" distR="114300" simplePos="0" relativeHeight="251691008" behindDoc="0" locked="0" layoutInCell="1" allowOverlap="1" wp14:anchorId="5D910BB8" wp14:editId="6092662D">
                 <wp:simplePos x="0" y="0"/>
                 <wp:positionH relativeFrom="page">
-                  <wp:posOffset>4992370</wp:posOffset>
+                  <wp:posOffset>4194810</wp:posOffset>
                 </wp:positionH>
                 <wp:positionV relativeFrom="page">
-                  <wp:posOffset>5346700</wp:posOffset>
+                  <wp:posOffset>4305300</wp:posOffset>
                 </wp:positionV>
-                <wp:extent cx="5140325" cy="955675"/>
-                <wp:effectExtent l="0" t="0" r="15875" b="34925"/>
+                <wp:extent cx="1101090" cy="747395"/>
+                <wp:effectExtent l="50800" t="50800" r="67310" b="90805"/>
+                <wp:wrapNone/>
+                <wp:docPr id="30" name="Straight Arrow Connector 30"/>
+                <wp:cNvGraphicFramePr/>
+                <a:graphic xmlns:a="http://schemas.openxmlformats.org/drawingml/2006/main">
+                  <a:graphicData uri="http://schemas.microsoft.com/office/word/2010/wordprocessingShape">
+                    <wps:wsp>
+                      <wps:cNvCnPr/>
+                      <wps:spPr>
+                        <a:xfrm flipV="1">
+                          <a:off x="0" y="0"/>
+                          <a:ext cx="1101090" cy="747395"/>
+                        </a:xfrm>
+                        <a:prstGeom prst="straightConnector1">
+                          <a:avLst/>
+                        </a:prstGeom>
+                        <a:ln>
+                          <a:solidFill>
+                            <a:schemeClr val="tx1"/>
+                          </a:solidFill>
+                          <a:tailEnd type="arrow"/>
+                        </a:ln>
+                      </wps:spPr>
+                      <wps:style>
+                        <a:lnRef idx="2">
+                          <a:schemeClr val="accent1"/>
+                        </a:lnRef>
+                        <a:fillRef idx="0">
+                          <a:schemeClr val="accent1"/>
+                        </a:fillRef>
+                        <a:effectRef idx="1">
+                          <a:schemeClr val="accent1"/>
+                        </a:effectRef>
+                        <a:fontRef idx="minor">
+                          <a:schemeClr val="tx1"/>
+                        </a:fontRef>
+                      </wps:style>
+                      <wps:bodyPr/>
+                    </wps:wsp>
+                  </a:graphicData>
+                </a:graphic>
+                <wp14:sizeRelH relativeFrom="margin">
+                  <wp14:pctWidth>0</wp14:pctWidth>
+                </wp14:sizeRelH>
+                <wp14:sizeRelV relativeFrom="margin">
+                  <wp14:pctHeight>0</wp14:pctHeight>
+                </wp14:sizeRelV>
+              </wp:anchor>
+            </w:drawing>
+          </mc:Choice>
+          <mc:Fallback>
+            <w:pict>
+              <v:shapetype id="_x0000_t32" coordsize="21600,21600" o:spt="32" o:oned="t" path="m0,0l21600,21600e" filled="f">
+                <v:path arrowok="t" fillok="f" o:connecttype="none"/>
+                <o:lock v:ext="edit" shapetype="t"/>
+              </v:shapetype>
+              <v:shape id="Straight Arrow Connector 30" o:spid="_x0000_s1026" type="#_x0000_t32" style="position:absolute;margin-left:330.3pt;margin-top:339pt;width:86.7pt;height:58.85pt;flip:y;z-index:251691008;visibility:visible;mso-wrap-style:square;mso-width-percent:0;mso-height-percent:0;mso-wrap-distance-left:9pt;mso-wrap-distance-top:0;mso-wrap-distance-right:9pt;mso-wrap-distance-bottom:0;mso-position-horizontal:absolute;mso-position-horizontal-relative:page;mso-position-vertical:absolute;mso-position-vertical-relative:page;mso-width-percent:0;mso-height-percent:0;mso-width-relative:margin;mso-height-relative:margin" o:gfxdata="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" strokecolor="black [3213]" strokeweight="2pt">
+                <v:stroke endarrow="open"/>
+                <v:shadow on="t" opacity="24903f" mv:blur="40000f" origin=",.5" offset="0,20000emu"/>
+                <w10:wrap anchorx="page" anchory="page"/>
+              </v:shape>
+            </w:pict>
+          </mc:Fallback>
+        </mc:AlternateContent>
+      </w:r>
+      <w:r>
+        <w:rPr>
+          <w:noProof/>
+        </w:rPr>
+        <mc:AlternateContent>
+          <mc:Choice Requires="wps">
+            <w:drawing>
+              <wp:anchor distT="0" distB="0" distL="114300" distR="114300" simplePos="0" relativeHeight="251692032" behindDoc="0" locked="0" layoutInCell="1" allowOverlap="1" wp14:anchorId="370595B1" wp14:editId="77A05838">
+                <wp:simplePos x="0" y="0"/>
+                <wp:positionH relativeFrom="page">
+                  <wp:posOffset>9321800</wp:posOffset>
+                </wp:positionH>
+                <wp:positionV relativeFrom="page">
+                  <wp:posOffset>4737100</wp:posOffset>
+                </wp:positionV>
+                <wp:extent cx="1551940" cy="38100"/>
+                <wp:effectExtent l="50800" t="101600" r="22860" b="139700"/>
+                <wp:wrapNone/>
+                <wp:docPr id="32" name="Straight Arrow Connector 32"/>
+                <wp:cNvGraphicFramePr/>
+                <a:graphic xmlns:a="http://schemas.openxmlformats.org/drawingml/2006/main">
+                  <a:graphicData uri="http://schemas.microsoft.com/office/word/2010/wordprocessingShape">
+                    <wps:wsp>
+                      <wps:cNvCnPr/>
+                      <wps:spPr>
+                        <a:xfrm flipV="1">
+                          <a:off x="0" y="0"/>
+                          <a:ext cx="1551940" cy="38100"/>
+                        </a:xfrm>
+                        <a:prstGeom prst="straightConnector1">
+                          <a:avLst/>
+                        </a:prstGeom>
+                        <a:ln>
+                          <a:solidFill>
+                            <a:schemeClr val="tx1"/>
+                          </a:solidFill>
+                          <a:tailEnd type="arrow"/>
+                        </a:ln>
+                      </wps:spPr>
+                      <wps:style>
+                        <a:lnRef idx="2">
+                          <a:schemeClr val="accent1"/>
+                        </a:lnRef>
+                        <a:fillRef idx="0">
+                          <a:schemeClr val="accent1"/>
+                        </a:fillRef>
+                        <a:effectRef idx="1">
+                          <a:schemeClr val="accent1"/>
+                        </a:effectRef>
+                        <a:fontRef idx="minor">
+                          <a:schemeClr val="tx1"/>
+                        </a:fontRef>
+                      </wps:style>
+                      <wps:bodyPr/>
+                    </wps:wsp>
+                  </a:graphicData>
+                </a:graphic>
+                <wp14:sizeRelH relativeFrom="margin">
+                  <wp14:pctWidth>0</wp14:pctWidth>
+                </wp14:sizeRelH>
+              </wp:anchor>
+            </w:drawing>
+          </mc:Choice>
+          <mc:Fallback>
+            <w:pict>
+              <v:shape id="Straight Arrow Connector 32" o:spid="_x0000_s1026" type="#_x0000_t32" style="position:absolute;margin-left:734pt;margin-top:373pt;width:122.2pt;height:3pt;flip:y;z-index:251692032;visibility:visible;mso-wrap-style:square;mso-width-percent:0;mso-wrap-distance-left:9pt;mso-wrap-distance-top:0;mso-wrap-distance-right:9pt;mso-wrap-distance-bottom:0;mso-position-horizontal:absolute;mso-position-horizontal-relative:page;mso-position-vertical:absolute;mso-position-vertical-relative:page;mso-width-percent:0;mso-width-relative:margin" o:gfxdata="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" strokecolor="black [3213]" strokeweight="2pt">
+                <v:stroke endarrow="open"/>
+                <v:shadow on="t" opacity="24903f" mv:blur="40000f" origin=",.5" offset="0,20000emu"/>
+                <w10:wrap anchorx="page" anchory="page"/>
+              </v:shape>
+            </w:pict>
+          </mc:Fallback>
+        </mc:AlternateContent>
+      </w:r>
+      <w:r>
+        <w:rPr>
+          <w:noProof/>
+        </w:rPr>
+        <w:drawing>
+          <wp:anchor distT="0" distB="0" distL="114300" distR="114300" simplePos="0" relativeHeight="251655165" behindDoc="0" locked="0" layoutInCell="1" allowOverlap="1" wp14:anchorId="7BB1FDCE" wp14:editId="01DEBDF1">
+            <wp:simplePos x="0" y="0"/>
+            <wp:positionH relativeFrom="page">
+              <wp:posOffset>4926330</wp:posOffset>
+            </wp:positionH>
+            <wp:positionV relativeFrom="page">
+              <wp:posOffset>3585210</wp:posOffset>
+            </wp:positionV>
+            <wp:extent cx="5273040" cy="1779905"/>
+            <wp:effectExtent l="0" t="0" r="10160" b="0"/>
+            <wp:wrapThrough wrapText="bothSides">
+              <wp:wrapPolygon edited="0">
+                <wp:start x="0" y="0"/>
+                <wp:lineTo x="0" y="21269"/>
+                <wp:lineTo x="21538" y="21269"/>
+                <wp:lineTo x="21538" y="0"/>
+                <wp:lineTo x="0" y="0"/>
+              </wp:wrapPolygon>
+            </wp:wrapThrough>
+            <wp:docPr id="29" name="Picture 29" descr="DATA:projects:TU Delft:BeeldverwerkingGroep16:resources:Poster week4:flowchart2.png"/>
+            <wp:cNvGraphicFramePr>
+              <a:graphicFrameLocks xmlns:a="http://schemas.openxmlformats.org/drawingml/2006/main" noChangeAspect="1"/>
+            </wp:cNvGraphicFramePr>
+            <a:graphic xmlns:a="http://schemas.openxmlformats.org/drawingml/2006/main">
+              <a:graphicData uri="http://schemas.openxmlformats.org/drawingml/2006/picture">
+                <pic:pic xmlns:pic="http://schemas.openxmlformats.org/drawingml/2006/picture">
+                  <pic:nvPicPr>
+                    <pic:cNvPr id="0" name="Picture 8" descr="DATA:projects:TU Delft:BeeldverwerkingGroep16:resources:Poster week4:flowchart2.png"/>
+                    <pic:cNvPicPr>
+                      <a:picLocks noChangeAspect="1" noChangeArrowheads="1"/>
+                    </pic:cNvPicPr>
+                  </pic:nvPicPr>
+                  <pic:blipFill>
+                    <a:blip r:embed="rId6">
+                      <a:extLst>
+                        <a:ext uri="{28A0092B-C50C-407E-A947-70E740481C1C}">
+                          <a14:useLocalDpi xmlns:a14="http://schemas.microsoft.com/office/drawing/2010/main" val="0"/>
+                        </a:ext>
+                      </a:extLst>
+                    </a:blip>
+                    <a:srcRect/>
+                    <a:stretch>
+                      <a:fillRect/>
+                    </a:stretch>
+                  </pic:blipFill>
+                  <pic:spPr bwMode="auto">
+                    <a:xfrm>
+                      <a:off x="0" y="0"/>
+                      <a:ext cx="5273040" cy="1779905"/>
+                    </a:xfrm>
+                    <a:prstGeom prst="rect">
+                      <a:avLst/>
+                    </a:prstGeom>
+                    <a:noFill/>
+                    <a:ln>
+                      <a:noFill/>
+                    </a:ln>
+                  </pic:spPr>
+                </pic:pic>
+              </a:graphicData>
+            </a:graphic>
+            <wp14:sizeRelH relativeFrom="page">
+              <wp14:pctWidth>0</wp14:pctWidth>
+            </wp14:sizeRelH>
+            <wp14:sizeRelV relativeFrom="page">
+              <wp14:pctHeight>0</wp14:pctHeight>
+            </wp14:sizeRelV>
+          </wp:anchor>
+        </w:drawing>
+      </w:r>
+      <w:r>
+        <w:rPr>
+          <w:noProof/>
+        </w:rPr>
+        <w:drawing>
+          <wp:anchor distT="0" distB="0" distL="114300" distR="114300" simplePos="0" relativeHeight="251671552" behindDoc="0" locked="0" layoutInCell="1" allowOverlap="1" wp14:anchorId="3DD888DF" wp14:editId="168BD324">
+            <wp:simplePos x="0" y="0"/>
+            <wp:positionH relativeFrom="page">
+              <wp:posOffset>612775</wp:posOffset>
+            </wp:positionH>
+            <wp:positionV relativeFrom="page">
+              <wp:posOffset>7447915</wp:posOffset>
+            </wp:positionV>
+            <wp:extent cx="3594735" cy="1918335"/>
+            <wp:effectExtent l="0" t="0" r="12065" b="12065"/>
+            <wp:wrapThrough wrapText="bothSides">
+              <wp:wrapPolygon edited="0">
+                <wp:start x="0" y="0"/>
+                <wp:lineTo x="0" y="21450"/>
+                <wp:lineTo x="21520" y="21450"/>
+                <wp:lineTo x="21520" y="0"/>
+                <wp:lineTo x="0" y="0"/>
+              </wp:wrapPolygon>
+            </wp:wrapThrough>
+            <wp:docPr id="9" name="Picture 9" descr="DATA:projects:TU Delft:BeeldverwerkingGroep16:resources:Poster week4:guiFull.png"/>
+            <wp:cNvGraphicFramePr>
+              <a:graphicFrameLocks xmlns:a="http://schemas.openxmlformats.org/drawingml/2006/main" noChangeAspect="1"/>
+            </wp:cNvGraphicFramePr>
+            <a:graphic xmlns:a="http://schemas.openxmlformats.org/drawingml/2006/main">
+              <a:graphicData uri="http://schemas.openxmlformats.org/drawingml/2006/picture">
+                <pic:pic xmlns:pic="http://schemas.openxmlformats.org/drawingml/2006/picture">
+                  <pic:nvPicPr>
+                    <pic:cNvPr id="0" name="Picture 2" descr="DATA:projects:TU Delft:BeeldverwerkingGroep16:resources:Poster week4:guiFull.png"/>
+                    <pic:cNvPicPr>
+                      <a:picLocks noChangeAspect="1" noChangeArrowheads="1"/>
+                    </pic:cNvPicPr>
+                  </pic:nvPicPr>
+                  <pic:blipFill>
+                    <a:blip r:embed="rId7">
+                      <a:extLst>
+                        <a:ext uri="{28A0092B-C50C-407E-A947-70E740481C1C}">
+                          <a14:useLocalDpi xmlns:a14="http://schemas.microsoft.com/office/drawing/2010/main" val="0"/>
+                        </a:ext>
+                      </a:extLst>
+                    </a:blip>
+                    <a:srcRect/>
+                    <a:stretch>
+                      <a:fillRect/>
+                    </a:stretch>
+                  </pic:blipFill>
+                  <pic:spPr bwMode="auto">
+                    <a:xfrm>
+                      <a:off x="0" y="0"/>
+                      <a:ext cx="3594735" cy="1918335"/>
+                    </a:xfrm>
+                    <a:prstGeom prst="rect">
+                      <a:avLst/>
+                    </a:prstGeom>
+                    <a:noFill/>
+                    <a:ln>
+                      <a:noFill/>
+                    </a:ln>
+                  </pic:spPr>
+                </pic:pic>
+              </a:graphicData>
+            </a:graphic>
+            <wp14:sizeRelH relativeFrom="page">
+              <wp14:pctWidth>0</wp14:pctWidth>
+            </wp14:sizeRelH>
+            <wp14:sizeRelV relativeFrom="page">
+              <wp14:pctHeight>0</wp14:pctHeight>
+            </wp14:sizeRelV>
+          </wp:anchor>
+        </w:drawing>
+      </w:r>
+      <w:r>
+        <w:rPr>
+          <w:noProof/>
+        </w:rPr>
+        <w:drawing>
+          <wp:anchor distT="0" distB="0" distL="114300" distR="114300" simplePos="0" relativeHeight="251689984" behindDoc="0" locked="0" layoutInCell="1" allowOverlap="1" wp14:anchorId="05574785" wp14:editId="606B7C48">
+            <wp:simplePos x="0" y="0"/>
+            <wp:positionH relativeFrom="page">
+              <wp:posOffset>612775</wp:posOffset>
+            </wp:positionH>
+            <wp:positionV relativeFrom="page">
+              <wp:posOffset>4538980</wp:posOffset>
+            </wp:positionV>
+            <wp:extent cx="3594735" cy="2695575"/>
+            <wp:effectExtent l="0" t="0" r="12065" b="0"/>
+            <wp:wrapThrough wrapText="bothSides">
+              <wp:wrapPolygon edited="0">
+                <wp:start x="0" y="0"/>
+                <wp:lineTo x="0" y="21371"/>
+                <wp:lineTo x="21520" y="21371"/>
+                <wp:lineTo x="21520" y="0"/>
+                <wp:lineTo x="0" y="0"/>
+              </wp:wrapPolygon>
+            </wp:wrapThrough>
+            <wp:docPr id="28" name="Picture 28" descr="DATA:projects:TU Delft:BeeldverwerkingGroep16:resources:TrainingsIMGs:Full:test12_1.png"/>
+            <wp:cNvGraphicFramePr>
+              <a:graphicFrameLocks xmlns:a="http://schemas.openxmlformats.org/drawingml/2006/main" noChangeAspect="1"/>
+            </wp:cNvGraphicFramePr>
+            <a:graphic xmlns:a="http://schemas.openxmlformats.org/drawingml/2006/main">
+              <a:graphicData uri="http://schemas.openxmlformats.org/drawingml/2006/picture">
+                <pic:pic xmlns:pic="http://schemas.openxmlformats.org/drawingml/2006/picture">
+                  <pic:nvPicPr>
+                    <pic:cNvPr id="0" name="Picture 7" descr="DATA:projects:TU Delft:BeeldverwerkingGroep16:resources:TrainingsIMGs:Full:test12_1.png"/>
+                    <pic:cNvPicPr>
+                      <a:picLocks noChangeAspect="1" noChangeArrowheads="1"/>
+                    </pic:cNvPicPr>
+                  </pic:nvPicPr>
+                  <pic:blipFill>
+                    <a:blip r:embed="rId8">
+                      <a:extLst>
+                        <a:ext uri="{28A0092B-C50C-407E-A947-70E740481C1C}">
+                          <a14:useLocalDpi xmlns:a14="http://schemas.microsoft.com/office/drawing/2010/main" val="0"/>
+                        </a:ext>
+                      </a:extLst>
+                    </a:blip>
+                    <a:srcRect/>
+                    <a:stretch>
+                      <a:fillRect/>
+                    </a:stretch>
+                  </pic:blipFill>
+                  <pic:spPr bwMode="auto">
+                    <a:xfrm>
+                      <a:off x="0" y="0"/>
+                      <a:ext cx="3594735" cy="2695575"/>
+                    </a:xfrm>
+                    <a:prstGeom prst="rect">
+                      <a:avLst/>
+                    </a:prstGeom>
+                    <a:noFill/>
+                    <a:ln>
+                      <a:noFill/>
+                    </a:ln>
+                  </pic:spPr>
+                </pic:pic>
+              </a:graphicData>
+            </a:graphic>
+            <wp14:sizeRelH relativeFrom="page">
+              <wp14:pctWidth>0</wp14:pctWidth>
+            </wp14:sizeRelH>
+            <wp14:sizeRelV relativeFrom="page">
+              <wp14:pctHeight>0</wp14:pctHeight>
+            </wp14:sizeRelV>
+          </wp:anchor>
+        </w:drawing>
+      </w:r>
+      <w:r>
+        <w:rPr>
+          <w:noProof/>
+        </w:rPr>
+        <w:drawing>
+          <wp:anchor distT="0" distB="0" distL="114300" distR="114300" simplePos="0" relativeHeight="251688960" behindDoc="0" locked="0" layoutInCell="1" allowOverlap="1" wp14:anchorId="780F0FAB" wp14:editId="6261F5B6">
+            <wp:simplePos x="0" y="0"/>
+            <wp:positionH relativeFrom="page">
+              <wp:posOffset>10822940</wp:posOffset>
+            </wp:positionH>
+            <wp:positionV relativeFrom="page">
+              <wp:posOffset>4252595</wp:posOffset>
+            </wp:positionV>
+            <wp:extent cx="3234055" cy="838835"/>
+            <wp:effectExtent l="0" t="0" r="0" b="0"/>
+            <wp:wrapThrough wrapText="bothSides">
+              <wp:wrapPolygon edited="0">
+                <wp:start x="0" y="0"/>
+                <wp:lineTo x="0" y="20930"/>
+                <wp:lineTo x="21375" y="20930"/>
+                <wp:lineTo x="21375" y="0"/>
+                <wp:lineTo x="0" y="0"/>
+              </wp:wrapPolygon>
+            </wp:wrapThrough>
+            <wp:docPr id="27" name="Picture 27" descr="DATA:projects:TU Delft:BeeldverwerkingGroep16:resources:Poster week4:lalal.png"/>
+            <wp:cNvGraphicFramePr>
+              <a:graphicFrameLocks xmlns:a="http://schemas.openxmlformats.org/drawingml/2006/main" noChangeAspect="1"/>
+            </wp:cNvGraphicFramePr>
+            <a:graphic xmlns:a="http://schemas.openxmlformats.org/drawingml/2006/main">
+              <a:graphicData uri="http://schemas.openxmlformats.org/drawingml/2006/picture">
+                <pic:pic xmlns:pic="http://schemas.openxmlformats.org/drawingml/2006/picture">
+                  <pic:nvPicPr>
+                    <pic:cNvPr id="0" name="Picture 6" descr="DATA:projects:TU Delft:BeeldverwerkingGroep16:resources:Poster week4:lalal.png"/>
+                    <pic:cNvPicPr>
+                      <a:picLocks noChangeAspect="1" noChangeArrowheads="1"/>
+                    </pic:cNvPicPr>
+                  </pic:nvPicPr>
+                  <pic:blipFill>
+                    <a:blip r:embed="rId9">
+                      <a:extLst>
+                        <a:ext uri="{28A0092B-C50C-407E-A947-70E740481C1C}">
+                          <a14:useLocalDpi xmlns:a14="http://schemas.microsoft.com/office/drawing/2010/main" val="0"/>
+                        </a:ext>
+                      </a:extLst>
+                    </a:blip>
+                    <a:srcRect/>
+                    <a:stretch>
+                      <a:fillRect/>
+                    </a:stretch>
+                  </pic:blipFill>
+                  <pic:spPr bwMode="auto">
+                    <a:xfrm>
+                      <a:off x="0" y="0"/>
+                      <a:ext cx="3234055" cy="838835"/>
+                    </a:xfrm>
+                    <a:prstGeom prst="rect">
+                      <a:avLst/>
+                    </a:prstGeom>
+                    <a:noFill/>
+                    <a:ln>
+                      <a:noFill/>
+                    </a:ln>
+                  </pic:spPr>
+                </pic:pic>
+              </a:graphicData>
+            </a:graphic>
+            <wp14:sizeRelH relativeFrom="page">
+              <wp14:pctWidth>0</wp14:pctWidth>
+            </wp14:sizeRelH>
+            <wp14:sizeRelV relativeFrom="page">
+              <wp14:pctHeight>0</wp14:pctHeight>
+            </wp14:sizeRelV>
+          </wp:anchor>
+        </w:drawing>
+      </w:r>
+      <w:r>
+        <w:rPr>
+          <w:noProof/>
+        </w:rPr>
+        <mc:AlternateContent>
+          <mc:Choice Requires="wps">
+            <w:drawing>
+              <wp:anchor distT="0" distB="0" distL="114300" distR="114300" simplePos="0" relativeHeight="251660288" behindDoc="0" locked="0" layoutInCell="1" allowOverlap="1" wp14:anchorId="5216BD50" wp14:editId="0D2D76A5">
+                <wp:simplePos x="0" y="0"/>
+                <wp:positionH relativeFrom="page">
+                  <wp:posOffset>206375</wp:posOffset>
+                </wp:positionH>
+                <wp:positionV relativeFrom="page">
+                  <wp:posOffset>1345565</wp:posOffset>
+                </wp:positionV>
+                <wp:extent cx="4407535" cy="2997835"/>
+                <wp:effectExtent l="76200" t="76200" r="164465" b="151765"/>
                 <wp:wrapThrough wrapText="bothSides">
                   <wp:wrapPolygon edited="0">
-                    <wp:start x="0" y="0"/>
-                    <wp:lineTo x="0" y="21815"/>
-                    <wp:lineTo x="21560" y="21815"/>
-                    <wp:lineTo x="21560" y="0"/>
-                    <wp:lineTo x="0" y="0"/>
+                    <wp:start x="-373" y="-549"/>
+                    <wp:lineTo x="-249" y="22510"/>
+                    <wp:lineTo x="22157" y="22510"/>
+                    <wp:lineTo x="22282" y="2745"/>
+                    <wp:lineTo x="22033" y="0"/>
+                    <wp:lineTo x="22033" y="-549"/>
+                    <wp:lineTo x="-373" y="-549"/>
                   </wp:wrapPolygon>
                 </wp:wrapThrough>
-                <wp:docPr id="7" name="Text Box 7"/>
+                <wp:docPr id="5" name="Text Box 5"/>
                 <wp:cNvGraphicFramePr/>
                 <a:graphic xmlns:a="http://schemas.openxmlformats.org/drawingml/2006/main">
                   <a:graphicData uri="http://schemas.microsoft.com/office/word/2010/wordprocessingShape">
@@ -38,13 +495,17 @@
                       <wps:spPr>
                         <a:xfrm>
                           <a:off x="0" y="0"/>
-                          <a:ext cx="5140325" cy="955675"/>
+                          <a:ext cx="4407535" cy="2997835"/>
                         </a:xfrm>
                         <a:prstGeom prst="rect">
                           <a:avLst/>
                         </a:prstGeom>
-                        <a:noFill/>
-                        <a:ln>
+                        <a:solidFill>
+                          <a:schemeClr val="bg1">
+                            <a:lumMod val="95000"/>
+                          </a:schemeClr>
+                        </a:solidFill>
+                        <a:ln cap="rnd">
                           <a:solidFill>
                             <a:schemeClr val="tx2">
                               <a:lumMod val="20000"/>
@@ -52,7 +513,20 @@
                             </a:schemeClr>
                           </a:solidFill>
                         </a:ln>
-                        <a:effectLst/>
+                        <a:effectLst>
+                          <a:outerShdw blurRad="50800" dist="38100" dir="2700000" algn="tl" rotWithShape="0">
+                            <a:srgbClr val="000000">
+                              <a:alpha val="43000"/>
+                            </a:srgbClr>
+                          </a:outerShdw>
+                        </a:effectLst>
+                        <a:scene3d>
+                          <a:camera prst="orthographicFront"/>
+                          <a:lightRig rig="threePt" dir="t"/>
+                        </a:scene3d>
+                        <a:sp3d>
+                          <a:bevelT/>
+                        </a:sp3d>
                         <a:extLst>
                           <a:ext uri="{C572A759-6A51-4108-AA02-DFA0A04FC94B}">
                             <ma14:wrappingTextBoxFlag xmlns:ma14="http://schemas.microsoft.com/office/mac/drawingml/2011/main" val="1"/>
@@ -93,35 +567,388 @@
                                 <w:szCs w:val="36"/>
                                 <w:lang w:val="nl-NL"/>
                               </w:rPr>
-                              <w:t>GUI</w:t>
+                              <w:t>Intro</w:t>
                             </w:r>
                           </w:p>
                           <w:p>
                             <w:pPr>
                               <w:rPr>
-                                <w:rFonts w:ascii="Tahoma" w:hAnsi="Tahoma" w:cs="Tahoma"/>
-                                <w:color w:val="00B0F0"/>
-                                <w:sz w:val="36"/>
-                                <w:szCs w:val="36"/>
+                                <w:rFonts w:ascii="Verdana" w:hAnsi="Verdana"/>
+                                <w:sz w:val="16"/>
+                                <w:szCs w:val="16"/>
                                 <w:lang w:val="nl-NL"/>
                               </w:rPr>
                             </w:pPr>
                             <w:r>
                               <w:rPr>
                                 <w:rFonts w:ascii="Verdana" w:hAnsi="Verdana"/>
-                                <w:sz w:val="20"/>
-                                <w:szCs w:val="20"/>
-                                <w:lang w:val="nl-NL"/>
-                              </w:rPr>
-                              <w:t>sample</w:t>
+                                <w:sz w:val="16"/>
+                                <w:szCs w:val="16"/>
+                                <w:lang w:val="nl-NL"/>
+                              </w:rPr>
+                              <w:t xml:space="preserve">De opdracht was om een systeem te implementeren welke cijfer/letter combinaties van kentekens kan herkennen in </w:t>
+                            </w:r>
+                            <w:proofErr w:type="spellStart"/>
+                            <w:r>
+                              <w:rPr>
+                                <w:rFonts w:ascii="Verdana" w:hAnsi="Verdana"/>
+                                <w:sz w:val="16"/>
+                                <w:szCs w:val="16"/>
+                                <w:lang w:val="nl-NL"/>
+                              </w:rPr>
+                              <w:t>videos</w:t>
+                            </w:r>
+                            <w:proofErr w:type="spellEnd"/>
+                            <w:r>
+                              <w:rPr>
+                                <w:rFonts w:ascii="Verdana" w:hAnsi="Verdana"/>
+                                <w:sz w:val="16"/>
+                                <w:szCs w:val="16"/>
+                                <w:lang w:val="nl-NL"/>
+                              </w:rPr>
+                              <w:t xml:space="preserve">. </w:t>
+                            </w:r>
+                            <w:r>
+                              <w:rPr>
+                                <w:rFonts w:ascii="Verdana" w:hAnsi="Verdana"/>
+                                <w:sz w:val="16"/>
+                                <w:szCs w:val="16"/>
+                                <w:lang w:val="nl-NL"/>
+                              </w:rPr>
+                              <w:t xml:space="preserve">Om het probleem van de kenteken herkenning aan te pakken zijn we gestart met het maken van een test set van kentekens. M.b.v. deze test set hebben we </w:t>
+                            </w:r>
+                            <w:proofErr w:type="spellStart"/>
+                            <w:r>
+                              <w:rPr>
+                                <w:rFonts w:ascii="Verdana" w:hAnsi="Verdana"/>
+                                <w:sz w:val="16"/>
+                                <w:szCs w:val="16"/>
+                                <w:lang w:val="nl-NL"/>
+                              </w:rPr>
+                              <w:t>scatterplots</w:t>
+                            </w:r>
+                            <w:proofErr w:type="spellEnd"/>
+                            <w:r>
+                              <w:rPr>
+                                <w:rFonts w:ascii="Verdana" w:hAnsi="Verdana"/>
+                                <w:sz w:val="16"/>
+                                <w:szCs w:val="16"/>
+                                <w:lang w:val="nl-NL"/>
+                              </w:rPr>
+                              <w:t xml:space="preserve"> gemaakt om zo </w:t>
+                            </w:r>
+                            <w:proofErr w:type="spellStart"/>
+                            <w:r>
+                              <w:rPr>
+                                <w:rFonts w:ascii="Verdana" w:hAnsi="Verdana"/>
+                                <w:sz w:val="16"/>
+                                <w:szCs w:val="16"/>
+                                <w:lang w:val="nl-NL"/>
+                              </w:rPr>
+                              <w:t>thresholds</w:t>
+                            </w:r>
+                            <w:proofErr w:type="spellEnd"/>
+                            <w:r>
+                              <w:rPr>
+                                <w:rFonts w:ascii="Verdana" w:hAnsi="Verdana"/>
+                                <w:sz w:val="16"/>
+                                <w:szCs w:val="16"/>
+                                <w:lang w:val="nl-NL"/>
+                              </w:rPr>
+                              <w:t xml:space="preserve"> te vinden voor de segmentatie van de kentekens. Iteratief hebben we de </w:t>
+                            </w:r>
+                            <w:proofErr w:type="spellStart"/>
+                            <w:r>
+                              <w:rPr>
+                                <w:rFonts w:ascii="Verdana" w:hAnsi="Verdana"/>
+                                <w:sz w:val="16"/>
+                                <w:szCs w:val="16"/>
+                                <w:lang w:val="nl-NL"/>
+                              </w:rPr>
+                              <w:t>thresholds</w:t>
+                            </w:r>
+                            <w:proofErr w:type="spellEnd"/>
+                            <w:r>
+                              <w:rPr>
+                                <w:rFonts w:ascii="Verdana" w:hAnsi="Verdana"/>
+                                <w:sz w:val="16"/>
+                                <w:szCs w:val="16"/>
+                                <w:lang w:val="nl-NL"/>
+                              </w:rPr>
+                              <w:t xml:space="preserve"> telkens bijgesteld </w:t>
+                            </w:r>
+                            <w:r>
+                              <w:rPr>
+                                <w:rFonts w:ascii="Verdana" w:hAnsi="Verdana"/>
+                                <w:sz w:val="16"/>
+                                <w:szCs w:val="16"/>
+                                <w:lang w:val="nl-NL"/>
+                              </w:rPr>
+                              <w:t>en</w:t>
+                            </w:r>
+                            <w:r>
+                              <w:rPr>
+                                <w:rFonts w:ascii="Verdana" w:hAnsi="Verdana"/>
+                                <w:sz w:val="16"/>
+                                <w:szCs w:val="16"/>
+                                <w:lang w:val="nl-NL"/>
+                              </w:rPr>
+                              <w:t xml:space="preserve"> meer eige</w:t>
+                            </w:r>
+                            <w:r>
+                              <w:rPr>
+                                <w:rFonts w:ascii="Verdana" w:hAnsi="Verdana"/>
+                                <w:sz w:val="16"/>
+                                <w:szCs w:val="16"/>
+                                <w:lang w:val="nl-NL"/>
+                              </w:rPr>
+                              <w:t>nschappen van een plaatje mee laten wegen</w:t>
+                            </w:r>
+                            <w:r>
+                              <w:rPr>
+                                <w:rFonts w:ascii="Verdana" w:hAnsi="Verdana"/>
+                                <w:sz w:val="16"/>
+                                <w:szCs w:val="16"/>
+                                <w:lang w:val="nl-NL"/>
+                              </w:rPr>
+                              <w:t>.</w:t>
                             </w:r>
                           </w:p>
                           <w:p>
                             <w:pPr>
                               <w:rPr>
+                                <w:rFonts w:ascii="Verdana" w:hAnsi="Verdana"/>
+                                <w:sz w:val="16"/>
+                                <w:szCs w:val="16"/>
                                 <w:lang w:val="nl-NL"/>
                               </w:rPr>
                             </w:pPr>
+                          </w:p>
+                          <w:p>
+                            <w:pPr>
+                              <w:rPr>
+                                <w:rFonts w:ascii="Verdana" w:hAnsi="Verdana"/>
+                                <w:sz w:val="16"/>
+                                <w:szCs w:val="16"/>
+                                <w:lang w:val="nl-NL"/>
+                              </w:rPr>
+                            </w:pPr>
+                            <w:r>
+                              <w:rPr>
+                                <w:rFonts w:ascii="Verdana" w:hAnsi="Verdana"/>
+                                <w:sz w:val="16"/>
+                                <w:szCs w:val="16"/>
+                                <w:lang w:val="nl-NL"/>
+                              </w:rPr>
+                              <w:t xml:space="preserve">Nadat de segmentatie van het kenteken werkte is er gestart om de individuele karakters </w:t>
+                            </w:r>
+                            <w:r>
+                              <w:rPr>
+                                <w:rFonts w:ascii="Verdana" w:hAnsi="Verdana"/>
+                                <w:sz w:val="16"/>
+                                <w:szCs w:val="16"/>
+                                <w:lang w:val="nl-NL"/>
+                              </w:rPr>
+                              <w:t xml:space="preserve">van het kenteken </w:t>
+                            </w:r>
+                            <w:r>
+                              <w:rPr>
+                                <w:rFonts w:ascii="Verdana" w:hAnsi="Verdana"/>
+                                <w:sz w:val="16"/>
+                                <w:szCs w:val="16"/>
+                                <w:lang w:val="nl-NL"/>
+                              </w:rPr>
+                              <w:t xml:space="preserve">te segmenteren. Hiertoe hebben we wederom </w:t>
+                            </w:r>
+                            <w:proofErr w:type="spellStart"/>
+                            <w:r>
+                              <w:rPr>
+                                <w:rFonts w:ascii="Verdana" w:hAnsi="Verdana"/>
+                                <w:sz w:val="16"/>
+                                <w:szCs w:val="16"/>
+                                <w:lang w:val="nl-NL"/>
+                              </w:rPr>
+                              <w:t>thresholding</w:t>
+                            </w:r>
+                            <w:proofErr w:type="spellEnd"/>
+                            <w:r>
+                              <w:rPr>
+                                <w:rFonts w:ascii="Verdana" w:hAnsi="Verdana"/>
+                                <w:sz w:val="16"/>
+                                <w:szCs w:val="16"/>
+                                <w:lang w:val="nl-NL"/>
+                              </w:rPr>
+                              <w:t xml:space="preserve"> gebruikt. Vervolgens is er </w:t>
+                            </w:r>
+                            <w:proofErr w:type="spellStart"/>
+                            <w:r>
+                              <w:rPr>
+                                <w:rFonts w:ascii="Verdana" w:hAnsi="Verdana"/>
+                                <w:sz w:val="16"/>
+                                <w:szCs w:val="16"/>
+                                <w:lang w:val="nl-NL"/>
+                              </w:rPr>
+                              <w:t>pattern</w:t>
+                            </w:r>
+                            <w:proofErr w:type="spellEnd"/>
+                            <w:r>
+                              <w:rPr>
+                                <w:rFonts w:ascii="Verdana" w:hAnsi="Verdana"/>
+                                <w:sz w:val="16"/>
+                                <w:szCs w:val="16"/>
+                                <w:lang w:val="nl-NL"/>
+                              </w:rPr>
+                              <w:t xml:space="preserve"> </w:t>
+                            </w:r>
+                            <w:proofErr w:type="spellStart"/>
+                            <w:r>
+                              <w:rPr>
+                                <w:rFonts w:ascii="Verdana" w:hAnsi="Verdana"/>
+                                <w:sz w:val="16"/>
+                                <w:szCs w:val="16"/>
+                                <w:lang w:val="nl-NL"/>
+                              </w:rPr>
+                              <w:t>recognition</w:t>
+                            </w:r>
+                            <w:proofErr w:type="spellEnd"/>
+                            <w:r>
+                              <w:rPr>
+                                <w:rFonts w:ascii="Verdana" w:hAnsi="Verdana"/>
+                                <w:sz w:val="16"/>
+                                <w:szCs w:val="16"/>
+                                <w:lang w:val="nl-NL"/>
+                              </w:rPr>
+                              <w:t xml:space="preserve"> gebruikt om de daadwerkelijke tekens te bepalen. Ter controle hebben we de regels van NL kentekens opgezocht om een controle uit te voeren of er valide kentekens herkend worden.</w:t>
+                            </w:r>
+                          </w:p>
+                          <w:p>
+                            <w:pPr>
+                              <w:rPr>
+                                <w:rFonts w:ascii="Verdana" w:hAnsi="Verdana"/>
+                                <w:sz w:val="16"/>
+                                <w:szCs w:val="16"/>
+                                <w:lang w:val="nl-NL"/>
+                              </w:rPr>
+                            </w:pPr>
+                          </w:p>
+                          <w:p>
+                            <w:pPr>
+                              <w:rPr>
+                                <w:rFonts w:ascii="Verdana" w:hAnsi="Verdana"/>
+                                <w:sz w:val="16"/>
+                                <w:szCs w:val="16"/>
+                                <w:lang w:val="nl-NL"/>
+                              </w:rPr>
+                            </w:pPr>
+                            <w:r>
+                              <w:rPr>
+                                <w:rFonts w:ascii="Verdana" w:hAnsi="Verdana"/>
+                                <w:sz w:val="16"/>
+                                <w:szCs w:val="16"/>
+                                <w:lang w:val="nl-NL"/>
+                              </w:rPr>
+                              <w:t xml:space="preserve">Als laatste hebben we aan de GUI gesleuteld om zo de juiste resultaten te tonen. Hierbij kwam naar voren dat we een wisseling van </w:t>
+                            </w:r>
+                            <w:proofErr w:type="spellStart"/>
+                            <w:r>
+                              <w:rPr>
+                                <w:rFonts w:ascii="Verdana" w:hAnsi="Verdana"/>
+                                <w:sz w:val="16"/>
+                                <w:szCs w:val="16"/>
+                                <w:lang w:val="nl-NL"/>
+                              </w:rPr>
+                              <w:t>scene’s</w:t>
+                            </w:r>
+                            <w:proofErr w:type="spellEnd"/>
+                            <w:r>
+                              <w:rPr>
+                                <w:rFonts w:ascii="Verdana" w:hAnsi="Verdana"/>
+                                <w:sz w:val="16"/>
+                                <w:szCs w:val="16"/>
+                                <w:lang w:val="nl-NL"/>
+                              </w:rPr>
+                              <w:t xml:space="preserve"> moesten kunnen bepalen om zo te bepalen wanneer we starten met het herkennen van een nieuw kenteken en de </w:t>
+                            </w:r>
+                            <w:proofErr w:type="spellStart"/>
+                            <w:r>
+                              <w:rPr>
+                                <w:rFonts w:ascii="Verdana" w:hAnsi="Verdana"/>
+                                <w:sz w:val="16"/>
+                                <w:szCs w:val="16"/>
+                                <w:lang w:val="nl-NL"/>
+                              </w:rPr>
+                              <w:t>False</w:t>
+                            </w:r>
+                            <w:proofErr w:type="spellEnd"/>
+                            <w:r>
+                              <w:rPr>
+                                <w:rFonts w:ascii="Verdana" w:hAnsi="Verdana"/>
+                                <w:sz w:val="16"/>
+                                <w:szCs w:val="16"/>
+                                <w:lang w:val="nl-NL"/>
+                              </w:rPr>
+                              <w:t xml:space="preserve"> </w:t>
+                            </w:r>
+                            <w:proofErr w:type="spellStart"/>
+                            <w:r>
+                              <w:rPr>
+                                <w:rFonts w:ascii="Verdana" w:hAnsi="Verdana"/>
+                                <w:sz w:val="16"/>
+                                <w:szCs w:val="16"/>
+                                <w:lang w:val="nl-NL"/>
+                              </w:rPr>
+                              <w:t>Positives</w:t>
+                            </w:r>
+                            <w:proofErr w:type="spellEnd"/>
+                            <w:r>
+                              <w:rPr>
+                                <w:rFonts w:ascii="Verdana" w:hAnsi="Verdana"/>
+                                <w:sz w:val="16"/>
+                                <w:szCs w:val="16"/>
+                                <w:lang w:val="nl-NL"/>
+                              </w:rPr>
+                              <w:t xml:space="preserve"> en </w:t>
+                            </w:r>
+                            <w:proofErr w:type="spellStart"/>
+                            <w:r>
+                              <w:rPr>
+                                <w:rFonts w:ascii="Verdana" w:hAnsi="Verdana"/>
+                                <w:sz w:val="16"/>
+                                <w:szCs w:val="16"/>
+                                <w:lang w:val="nl-NL"/>
+                              </w:rPr>
+                              <w:t>False</w:t>
+                            </w:r>
+                            <w:proofErr w:type="spellEnd"/>
+                            <w:r>
+                              <w:rPr>
+                                <w:rFonts w:ascii="Verdana" w:hAnsi="Verdana"/>
+                                <w:sz w:val="16"/>
+                                <w:szCs w:val="16"/>
+                                <w:lang w:val="nl-NL"/>
+                              </w:rPr>
+                              <w:t xml:space="preserve"> </w:t>
+                            </w:r>
+                            <w:proofErr w:type="spellStart"/>
+                            <w:r>
+                              <w:rPr>
+                                <w:rFonts w:ascii="Verdana" w:hAnsi="Verdana"/>
+                                <w:sz w:val="16"/>
+                                <w:szCs w:val="16"/>
+                                <w:lang w:val="nl-NL"/>
+                              </w:rPr>
+                              <w:t>Negatives</w:t>
+                            </w:r>
+                            <w:proofErr w:type="spellEnd"/>
+                            <w:r>
+                              <w:rPr>
+                                <w:rFonts w:ascii="Verdana" w:hAnsi="Verdana"/>
+                                <w:sz w:val="16"/>
+                                <w:szCs w:val="16"/>
+                                <w:lang w:val="nl-NL"/>
+                              </w:rPr>
+                              <w:t xml:space="preserve"> kunnen voorkomen.</w:t>
+                            </w:r>
                           </w:p>
                         </w:txbxContent>
                       </wps:txbx>
@@ -149,7 +976,9 @@
                 <v:stroke joinstyle="miter"/>
                 <v:path gradientshapeok="t" o:connecttype="rect"/>
               </v:shapetype>
-              <v:shape id="Text Box 7" o:spid="_x0000_s1026" type="#_x0000_t202" style="position:absolute;margin-left:393.1pt;margin-top:421pt;width:404.75pt;height:75.25pt;z-index:251668480;visibility:visible;mso-wrap-style:square;mso-width-percent:0;mso-height-percent:0;mso-wrap-distance-left:9pt;mso-wrap-distance-top:0;mso-wrap-distance-right:9pt;mso-wrap-distance-bottom:0;mso-position-horizontal:absolute;mso-position-horizontal-relative:page;mso-position-vertical:absolute;mso-position-vertical-relative:page;mso-width-percent:0;mso-height-percent:0;mso-width-relative:margin;mso-height-relative:margin;v-text-anchor:top" o:gfxdata="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" mv:complextextbox="1" filled="f" strokecolor="#c6d9f1 [671]">
+              <v:shape id="Text Box 5" o:spid="_x0000_s1026" type="#_x0000_t202" style="position:absolute;margin-left:16.25pt;margin-top:105.95pt;width:347.05pt;height:236.05pt;z-index:251660288;visibility:visible;mso-wrap-style:square;mso-width-percent:0;mso-height-percent:0;mso-wrap-distance-left:9pt;mso-wrap-distance-top:0;mso-wrap-distance-right:9pt;mso-wrap-distance-bottom:0;mso-position-horizontal:absolute;mso-position-horizontal-relative:page;mso-position-vertical:absolute;mso-position-vertical-relative:page;mso-width-percent:0;mso-height-percent:0;mso-width-relative:margin;mso-height-relative:margin;v-text-anchor:top" o:gfxdata="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" mv:complextextbox="1" fillcolor="#f2f2f2 [3052]" strokecolor="#c6d9f1 [671]">
+                <v:stroke endcap="round"/>
+                <v:shadow on="t" opacity="28180f" mv:blur="50800f" origin="-.5,-.5" offset="26941emu,26941emu"/>
                 <v:textbox>
                   <w:txbxContent>
                     <w:p>
@@ -170,35 +999,388 @@
                           <w:szCs w:val="36"/>
                           <w:lang w:val="nl-NL"/>
                         </w:rPr>
-                        <w:t>GUI</w:t>
+                        <w:t>Intro</w:t>
                       </w:r>
                     </w:p>
                     <w:p>
                       <w:pPr>
                         <w:rPr>
-                          <w:rFonts w:ascii="Tahoma" w:hAnsi="Tahoma" w:cs="Tahoma"/>
-                          <w:color w:val="00B0F0"/>
-                          <w:sz w:val="36"/>
-                          <w:szCs w:val="36"/>
+                          <w:rFonts w:ascii="Verdana" w:hAnsi="Verdana"/>
+                          <w:sz w:val="16"/>
+                          <w:szCs w:val="16"/>
                           <w:lang w:val="nl-NL"/>
                         </w:rPr>
                       </w:pPr>
                       <w:r>
                         <w:rPr>
                           <w:rFonts w:ascii="Verdana" w:hAnsi="Verdana"/>
-                          <w:sz w:val="20"/>
-                          <w:szCs w:val="20"/>
-                          <w:lang w:val="nl-NL"/>
-                        </w:rPr>
-                        <w:t>sample</w:t>
+                          <w:sz w:val="16"/>
+                          <w:szCs w:val="16"/>
+                          <w:lang w:val="nl-NL"/>
+                        </w:rPr>
+                        <w:t xml:space="preserve">De opdracht was om een systeem te implementeren welke cijfer/letter combinaties van kentekens kan herkennen in </w:t>
+                      </w:r>
+                      <w:proofErr w:type="spellStart"/>
+                      <w:r>
+                        <w:rPr>
+                          <w:rFonts w:ascii="Verdana" w:hAnsi="Verdana"/>
+                          <w:sz w:val="16"/>
+                          <w:szCs w:val="16"/>
+                          <w:lang w:val="nl-NL"/>
+                        </w:rPr>
+                        <w:t>videos</w:t>
+                      </w:r>
+                      <w:proofErr w:type="spellEnd"/>
+                      <w:r>
+                        <w:rPr>
+                          <w:rFonts w:ascii="Verdana" w:hAnsi="Verdana"/>
+                          <w:sz w:val="16"/>
+                          <w:szCs w:val="16"/>
+                          <w:lang w:val="nl-NL"/>
+                        </w:rPr>
+                        <w:t xml:space="preserve">. </w:t>
+                      </w:r>
+                      <w:r>
+                        <w:rPr>
+                          <w:rFonts w:ascii="Verdana" w:hAnsi="Verdana"/>
+                          <w:sz w:val="16"/>
+                          <w:szCs w:val="16"/>
+                          <w:lang w:val="nl-NL"/>
+                        </w:rPr>
+                        <w:t xml:space="preserve">Om het probleem van de kenteken herkenning aan te pakken zijn we gestart met het maken van een test set van kentekens. M.b.v. deze test set hebben we </w:t>
+                      </w:r>
+                      <w:proofErr w:type="spellStart"/>
+                      <w:r>
+                        <w:rPr>
+                          <w:rFonts w:ascii="Verdana" w:hAnsi="Verdana"/>
+                          <w:sz w:val="16"/>
+                          <w:szCs w:val="16"/>
+                          <w:lang w:val="nl-NL"/>
+                        </w:rPr>
+                        <w:t>scatterplots</w:t>
+                      </w:r>
+                      <w:proofErr w:type="spellEnd"/>
+                      <w:r>
+                        <w:rPr>
+                          <w:rFonts w:ascii="Verdana" w:hAnsi="Verdana"/>
+                          <w:sz w:val="16"/>
+                          <w:szCs w:val="16"/>
+                          <w:lang w:val="nl-NL"/>
+                        </w:rPr>
+                        <w:t xml:space="preserve"> gemaakt om zo </w:t>
+                      </w:r>
+                      <w:proofErr w:type="spellStart"/>
+                      <w:r>
+                        <w:rPr>
+                          <w:rFonts w:ascii="Verdana" w:hAnsi="Verdana"/>
+                          <w:sz w:val="16"/>
+                          <w:szCs w:val="16"/>
+                          <w:lang w:val="nl-NL"/>
+                        </w:rPr>
+                        <w:t>thresholds</w:t>
+                      </w:r>
+                      <w:proofErr w:type="spellEnd"/>
+                      <w:r>
+                        <w:rPr>
+                          <w:rFonts w:ascii="Verdana" w:hAnsi="Verdana"/>
+                          <w:sz w:val="16"/>
+                          <w:szCs w:val="16"/>
+                          <w:lang w:val="nl-NL"/>
+                        </w:rPr>
+                        <w:t xml:space="preserve"> te vinden voor de segmentatie van de kentekens. Iteratief hebben we de </w:t>
+                      </w:r>
+                      <w:proofErr w:type="spellStart"/>
+                      <w:r>
+                        <w:rPr>
+                          <w:rFonts w:ascii="Verdana" w:hAnsi="Verdana"/>
+                          <w:sz w:val="16"/>
+                          <w:szCs w:val="16"/>
+                          <w:lang w:val="nl-NL"/>
+                        </w:rPr>
+                        <w:t>thresholds</w:t>
+                      </w:r>
+                      <w:proofErr w:type="spellEnd"/>
+                      <w:r>
+                        <w:rPr>
+                          <w:rFonts w:ascii="Verdana" w:hAnsi="Verdana"/>
+                          <w:sz w:val="16"/>
+                          <w:szCs w:val="16"/>
+                          <w:lang w:val="nl-NL"/>
+                        </w:rPr>
+                        <w:t xml:space="preserve"> telkens bijgesteld </w:t>
+                      </w:r>
+                      <w:r>
+                        <w:rPr>
+                          <w:rFonts w:ascii="Verdana" w:hAnsi="Verdana"/>
+                          <w:sz w:val="16"/>
+                          <w:szCs w:val="16"/>
+                          <w:lang w:val="nl-NL"/>
+                        </w:rPr>
+                        <w:t>en</w:t>
+                      </w:r>
+                      <w:r>
+                        <w:rPr>
+                          <w:rFonts w:ascii="Verdana" w:hAnsi="Verdana"/>
+                          <w:sz w:val="16"/>
+                          <w:szCs w:val="16"/>
+                          <w:lang w:val="nl-NL"/>
+                        </w:rPr>
+                        <w:t xml:space="preserve"> meer eige</w:t>
+                      </w:r>
+                      <w:r>
+                        <w:rPr>
+                          <w:rFonts w:ascii="Verdana" w:hAnsi="Verdana"/>
+                          <w:sz w:val="16"/>
+                          <w:szCs w:val="16"/>
+                          <w:lang w:val="nl-NL"/>
+                        </w:rPr>
+                        <w:t>nschappen van een plaatje mee laten wegen</w:t>
+                      </w:r>
+                      <w:r>
+                        <w:rPr>
+                          <w:rFonts w:ascii="Verdana" w:hAnsi="Verdana"/>
+                          <w:sz w:val="16"/>
+                          <w:szCs w:val="16"/>
+                          <w:lang w:val="nl-NL"/>
+                        </w:rPr>
+                        <w:t>.</w:t>
                       </w:r>
                     </w:p>
                     <w:p>
                       <w:pPr>
                         <w:rPr>
+                          <w:rFonts w:ascii="Verdana" w:hAnsi="Verdana"/>
+                          <w:sz w:val="16"/>
+                          <w:szCs w:val="16"/>
                           <w:lang w:val="nl-NL"/>
                         </w:rPr>
                       </w:pPr>
+                    </w:p>
+                    <w:p>
+                      <w:pPr>
+                        <w:rPr>
+                          <w:rFonts w:ascii="Verdana" w:hAnsi="Verdana"/>
+                          <w:sz w:val="16"/>
+                          <w:szCs w:val="16"/>
+                          <w:lang w:val="nl-NL"/>
+                        </w:rPr>
+                      </w:pPr>
+                      <w:r>
+                        <w:rPr>
+                          <w:rFonts w:ascii="Verdana" w:hAnsi="Verdana"/>
+                          <w:sz w:val="16"/>
+                          <w:szCs w:val="16"/>
+                          <w:lang w:val="nl-NL"/>
+                        </w:rPr>
+                        <w:t xml:space="preserve">Nadat de segmentatie van het kenteken werkte is er gestart om de individuele karakters </w:t>
+                      </w:r>
+                      <w:r>
+                        <w:rPr>
+                          <w:rFonts w:ascii="Verdana" w:hAnsi="Verdana"/>
+                          <w:sz w:val="16"/>
+                          <w:szCs w:val="16"/>
+                          <w:lang w:val="nl-NL"/>
+                        </w:rPr>
+                        <w:t xml:space="preserve">van het kenteken </w:t>
+                      </w:r>
+                      <w:r>
+                        <w:rPr>
+                          <w:rFonts w:ascii="Verdana" w:hAnsi="Verdana"/>
+                          <w:sz w:val="16"/>
+                          <w:szCs w:val="16"/>
+                          <w:lang w:val="nl-NL"/>
+                        </w:rPr>
+                        <w:t xml:space="preserve">te segmenteren. Hiertoe hebben we wederom </w:t>
+                      </w:r>
+                      <w:proofErr w:type="spellStart"/>
+                      <w:r>
+                        <w:rPr>
+                          <w:rFonts w:ascii="Verdana" w:hAnsi="Verdana"/>
+                          <w:sz w:val="16"/>
+                          <w:szCs w:val="16"/>
+                          <w:lang w:val="nl-NL"/>
+                        </w:rPr>
+                        <w:t>thresholding</w:t>
+                      </w:r>
+                      <w:proofErr w:type="spellEnd"/>
+                      <w:r>
+                        <w:rPr>
+                          <w:rFonts w:ascii="Verdana" w:hAnsi="Verdana"/>
+                          <w:sz w:val="16"/>
+                          <w:szCs w:val="16"/>
+                          <w:lang w:val="nl-NL"/>
+                        </w:rPr>
+                        <w:t xml:space="preserve"> gebruikt. Vervolgens is er </w:t>
+                      </w:r>
+                      <w:proofErr w:type="spellStart"/>
+                      <w:r>
+                        <w:rPr>
+                          <w:rFonts w:ascii="Verdana" w:hAnsi="Verdana"/>
+                          <w:sz w:val="16"/>
+                          <w:szCs w:val="16"/>
+                          <w:lang w:val="nl-NL"/>
+                        </w:rPr>
+                        <w:t>pattern</w:t>
+                      </w:r>
+                      <w:proofErr w:type="spellEnd"/>
+                      <w:r>
+                        <w:rPr>
+                          <w:rFonts w:ascii="Verdana" w:hAnsi="Verdana"/>
+                          <w:sz w:val="16"/>
+                          <w:szCs w:val="16"/>
+                          <w:lang w:val="nl-NL"/>
+                        </w:rPr>
+                        <w:t xml:space="preserve"> </w:t>
+                      </w:r>
+                      <w:proofErr w:type="spellStart"/>
+                      <w:r>
+                        <w:rPr>
+                          <w:rFonts w:ascii="Verdana" w:hAnsi="Verdana"/>
+                          <w:sz w:val="16"/>
+                          <w:szCs w:val="16"/>
+                          <w:lang w:val="nl-NL"/>
+                        </w:rPr>
+                        <w:t>recognition</w:t>
+                      </w:r>
+                      <w:proofErr w:type="spellEnd"/>
+                      <w:r>
+                        <w:rPr>
+                          <w:rFonts w:ascii="Verdana" w:hAnsi="Verdana"/>
+                          <w:sz w:val="16"/>
+                          <w:szCs w:val="16"/>
+                          <w:lang w:val="nl-NL"/>
+                        </w:rPr>
+                        <w:t xml:space="preserve"> gebruikt om de daadwerkelijke tekens te bepalen. Ter controle hebben we de regels van NL kentekens opgezocht om een controle uit te voeren of er valide kentekens herkend worden.</w:t>
+                      </w:r>
+                    </w:p>
+                    <w:p>
+                      <w:pPr>
+                        <w:rPr>
+                          <w:rFonts w:ascii="Verdana" w:hAnsi="Verdana"/>
+                          <w:sz w:val="16"/>
+                          <w:szCs w:val="16"/>
+                          <w:lang w:val="nl-NL"/>
+                        </w:rPr>
+                      </w:pPr>
+                    </w:p>
+                    <w:p>
+                      <w:pPr>
+                        <w:rPr>
+                          <w:rFonts w:ascii="Verdana" w:hAnsi="Verdana"/>
+                          <w:sz w:val="16"/>
+                          <w:szCs w:val="16"/>
+                          <w:lang w:val="nl-NL"/>
+                        </w:rPr>
+                      </w:pPr>
+                      <w:r>
+                        <w:rPr>
+                          <w:rFonts w:ascii="Verdana" w:hAnsi="Verdana"/>
+                          <w:sz w:val="16"/>
+                          <w:szCs w:val="16"/>
+                          <w:lang w:val="nl-NL"/>
+                        </w:rPr>
+                        <w:t xml:space="preserve">Als laatste hebben we aan de GUI gesleuteld om zo de juiste resultaten te tonen. Hierbij kwam naar voren dat we een wisseling van </w:t>
+                      </w:r>
+                      <w:proofErr w:type="spellStart"/>
+                      <w:r>
+                        <w:rPr>
+                          <w:rFonts w:ascii="Verdana" w:hAnsi="Verdana"/>
+                          <w:sz w:val="16"/>
+                          <w:szCs w:val="16"/>
+                          <w:lang w:val="nl-NL"/>
+                        </w:rPr>
+                        <w:t>scene’s</w:t>
+                      </w:r>
+                      <w:proofErr w:type="spellEnd"/>
+                      <w:r>
+                        <w:rPr>
+                          <w:rFonts w:ascii="Verdana" w:hAnsi="Verdana"/>
+                          <w:sz w:val="16"/>
+                          <w:szCs w:val="16"/>
+                          <w:lang w:val="nl-NL"/>
+                        </w:rPr>
+                        <w:t xml:space="preserve"> moesten kunnen bepalen om zo te bepalen wanneer we starten met het herkennen van een nieuw kenteken en de </w:t>
+                      </w:r>
+                      <w:proofErr w:type="spellStart"/>
+                      <w:r>
+                        <w:rPr>
+                          <w:rFonts w:ascii="Verdana" w:hAnsi="Verdana"/>
+                          <w:sz w:val="16"/>
+                          <w:szCs w:val="16"/>
+                          <w:lang w:val="nl-NL"/>
+                        </w:rPr>
+                        <w:t>False</w:t>
+                      </w:r>
+                      <w:proofErr w:type="spellEnd"/>
+                      <w:r>
+                        <w:rPr>
+                          <w:rFonts w:ascii="Verdana" w:hAnsi="Verdana"/>
+                          <w:sz w:val="16"/>
+                          <w:szCs w:val="16"/>
+                          <w:lang w:val="nl-NL"/>
+                        </w:rPr>
+                        <w:t xml:space="preserve"> </w:t>
+                      </w:r>
+                      <w:proofErr w:type="spellStart"/>
+                      <w:r>
+                        <w:rPr>
+                          <w:rFonts w:ascii="Verdana" w:hAnsi="Verdana"/>
+                          <w:sz w:val="16"/>
+                          <w:szCs w:val="16"/>
+                          <w:lang w:val="nl-NL"/>
+                        </w:rPr>
+                        <w:t>Positives</w:t>
+                      </w:r>
+                      <w:proofErr w:type="spellEnd"/>
+                      <w:r>
+                        <w:rPr>
+                          <w:rFonts w:ascii="Verdana" w:hAnsi="Verdana"/>
+                          <w:sz w:val="16"/>
+                          <w:szCs w:val="16"/>
+                          <w:lang w:val="nl-NL"/>
+                        </w:rPr>
+                        <w:t xml:space="preserve"> en </w:t>
+                      </w:r>
+                      <w:proofErr w:type="spellStart"/>
+                      <w:r>
+                        <w:rPr>
+                          <w:rFonts w:ascii="Verdana" w:hAnsi="Verdana"/>
+                          <w:sz w:val="16"/>
+                          <w:szCs w:val="16"/>
+                          <w:lang w:val="nl-NL"/>
+                        </w:rPr>
+                        <w:t>False</w:t>
+                      </w:r>
+                      <w:proofErr w:type="spellEnd"/>
+                      <w:r>
+                        <w:rPr>
+                          <w:rFonts w:ascii="Verdana" w:hAnsi="Verdana"/>
+                          <w:sz w:val="16"/>
+                          <w:szCs w:val="16"/>
+                          <w:lang w:val="nl-NL"/>
+                        </w:rPr>
+                        <w:t xml:space="preserve"> </w:t>
+                      </w:r>
+                      <w:proofErr w:type="spellStart"/>
+                      <w:r>
+                        <w:rPr>
+                          <w:rFonts w:ascii="Verdana" w:hAnsi="Verdana"/>
+                          <w:sz w:val="16"/>
+                          <w:szCs w:val="16"/>
+                          <w:lang w:val="nl-NL"/>
+                        </w:rPr>
+                        <w:t>Negatives</w:t>
+                      </w:r>
+                      <w:proofErr w:type="spellEnd"/>
+                      <w:r>
+                        <w:rPr>
+                          <w:rFonts w:ascii="Verdana" w:hAnsi="Verdana"/>
+                          <w:sz w:val="16"/>
+                          <w:szCs w:val="16"/>
+                          <w:lang w:val="nl-NL"/>
+                        </w:rPr>
+                        <w:t xml:space="preserve"> kunnen voorkomen.</w:t>
+                      </w:r>
                     </w:p>
                   </w:txbxContent>
                 </v:textbox>
@@ -215,26 +1397,28 @@
         <mc:AlternateContent>
           <mc:Choice Requires="wps">
             <w:drawing>
-              <wp:anchor distT="0" distB="0" distL="114300" distR="114300" simplePos="0" relativeHeight="251662336" behindDoc="0" locked="0" layoutInCell="1" allowOverlap="1" wp14:anchorId="25ACE3E3" wp14:editId="1EE0C07F">
+              <wp:anchor distT="0" distB="0" distL="114300" distR="114300" simplePos="0" relativeHeight="251682816" behindDoc="0" locked="0" layoutInCell="1" allowOverlap="1" wp14:anchorId="4C0A1114" wp14:editId="784A970A">
                 <wp:simplePos x="0" y="0"/>
                 <wp:positionH relativeFrom="page">
-                  <wp:posOffset>155575</wp:posOffset>
+                  <wp:posOffset>9723755</wp:posOffset>
                 </wp:positionH>
                 <wp:positionV relativeFrom="page">
-                  <wp:posOffset>8221980</wp:posOffset>
+                  <wp:posOffset>7637780</wp:posOffset>
                 </wp:positionV>
-                <wp:extent cx="5140325" cy="955675"/>
-                <wp:effectExtent l="0" t="0" r="15875" b="34925"/>
+                <wp:extent cx="4716145" cy="1652270"/>
+                <wp:effectExtent l="76200" t="76200" r="160655" b="151130"/>
                 <wp:wrapThrough wrapText="bothSides">
                   <wp:wrapPolygon edited="0">
-                    <wp:start x="0" y="0"/>
-                    <wp:lineTo x="0" y="21815"/>
-                    <wp:lineTo x="21560" y="21815"/>
-                    <wp:lineTo x="21560" y="0"/>
-                    <wp:lineTo x="0" y="0"/>
+                    <wp:start x="-349" y="-996"/>
+                    <wp:lineTo x="-233" y="23244"/>
+                    <wp:lineTo x="22103" y="23244"/>
+                    <wp:lineTo x="22219" y="4981"/>
+                    <wp:lineTo x="21987" y="0"/>
+                    <wp:lineTo x="21987" y="-996"/>
+                    <wp:lineTo x="-349" y="-996"/>
                   </wp:wrapPolygon>
                 </wp:wrapThrough>
-                <wp:docPr id="1" name="Text Box 1"/>
+                <wp:docPr id="19" name="Text Box 19"/>
                 <wp:cNvGraphicFramePr/>
                 <a:graphic xmlns:a="http://schemas.openxmlformats.org/drawingml/2006/main">
                   <a:graphicData uri="http://schemas.microsoft.com/office/word/2010/wordprocessingShape">
@@ -243,13 +1427,17 @@
                       <wps:spPr>
                         <a:xfrm>
                           <a:off x="0" y="0"/>
-                          <a:ext cx="5140325" cy="955675"/>
+                          <a:ext cx="4716145" cy="1652270"/>
                         </a:xfrm>
                         <a:prstGeom prst="rect">
                           <a:avLst/>
                         </a:prstGeom>
-                        <a:noFill/>
-                        <a:ln>
+                        <a:solidFill>
+                          <a:schemeClr val="bg1">
+                            <a:lumMod val="95000"/>
+                          </a:schemeClr>
+                        </a:solidFill>
+                        <a:ln cap="rnd">
                           <a:solidFill>
                             <a:schemeClr val="tx2">
                               <a:lumMod val="20000"/>
@@ -257,7 +1445,20 @@
                             </a:schemeClr>
                           </a:solidFill>
                         </a:ln>
-                        <a:effectLst/>
+                        <a:effectLst>
+                          <a:outerShdw blurRad="50800" dist="38100" dir="2700000" algn="tl" rotWithShape="0">
+                            <a:srgbClr val="000000">
+                              <a:alpha val="43000"/>
+                            </a:srgbClr>
+                          </a:outerShdw>
+                        </a:effectLst>
+                        <a:scene3d>
+                          <a:camera prst="orthographicFront"/>
+                          <a:lightRig rig="threePt" dir="t"/>
+                        </a:scene3d>
+                        <a:sp3d>
+                          <a:bevelT/>
+                        </a:sp3d>
                         <a:extLst>
                           <a:ext uri="{C572A759-6A51-4108-AA02-DFA0A04FC94B}">
                             <ma14:wrappingTextBoxFlag xmlns:ma14="http://schemas.microsoft.com/office/mac/drawingml/2011/main" val="1"/>
@@ -304,26 +1505,175 @@
                           <w:p>
                             <w:pPr>
                               <w:rPr>
-                                <w:rFonts w:ascii="Tahoma" w:hAnsi="Tahoma" w:cs="Tahoma"/>
-                                <w:color w:val="00B0F0"/>
-                                <w:sz w:val="36"/>
-                                <w:szCs w:val="36"/>
+                                <w:rFonts w:ascii="Verdana" w:hAnsi="Verdana"/>
+                                <w:sz w:val="16"/>
+                                <w:szCs w:val="16"/>
                                 <w:lang w:val="nl-NL"/>
                               </w:rPr>
                             </w:pPr>
                             <w:r>
                               <w:rPr>
                                 <w:rFonts w:ascii="Verdana" w:hAnsi="Verdana"/>
-                                <w:sz w:val="20"/>
-                                <w:szCs w:val="20"/>
-                                <w:lang w:val="nl-NL"/>
-                              </w:rPr>
-                              <w:t>Technieken die we hebben bedacht, maar uiteindelijk niet gebruikt</w:t>
+                                <w:sz w:val="16"/>
+                                <w:szCs w:val="16"/>
+                                <w:lang w:val="nl-NL"/>
+                              </w:rPr>
+                              <w:t>We hebben teveel tijd besteed aan het krijgen van perfecte kenteken segmentatie, want achteraf bleek dat dit helemaal niet zo perfect hoeft te zijn. We hebben v</w:t>
+                            </w:r>
+                            <w:r>
+                              <w:rPr>
+                                <w:rFonts w:ascii="Verdana" w:hAnsi="Verdana"/>
+                                <w:sz w:val="16"/>
+                                <w:szCs w:val="16"/>
+                                <w:lang w:val="nl-NL"/>
+                              </w:rPr>
+                              <w:t>erschillende technieken geprobeerd</w:t>
+                            </w:r>
+                            <w:r>
+                              <w:rPr>
+                                <w:rFonts w:ascii="Verdana" w:hAnsi="Verdana"/>
+                                <w:sz w:val="16"/>
+                                <w:szCs w:val="16"/>
+                                <w:lang w:val="nl-NL"/>
+                              </w:rPr>
+                              <w:t xml:space="preserve"> zoals </w:t>
+                            </w:r>
+                            <w:proofErr w:type="spellStart"/>
+                            <w:r>
+                              <w:rPr>
+                                <w:rFonts w:ascii="Verdana" w:hAnsi="Verdana"/>
+                                <w:sz w:val="16"/>
+                                <w:szCs w:val="16"/>
+                                <w:lang w:val="nl-NL"/>
+                              </w:rPr>
+                              <w:t>Sobel</w:t>
+                            </w:r>
+                            <w:proofErr w:type="spellEnd"/>
+                            <w:r>
+                              <w:rPr>
+                                <w:rFonts w:ascii="Verdana" w:hAnsi="Verdana"/>
+                                <w:sz w:val="16"/>
+                                <w:szCs w:val="16"/>
+                                <w:lang w:val="nl-NL"/>
+                              </w:rPr>
+                              <w:t xml:space="preserve"> </w:t>
+                            </w:r>
+                            <w:proofErr w:type="spellStart"/>
+                            <w:r>
+                              <w:rPr>
+                                <w:rFonts w:ascii="Verdana" w:hAnsi="Verdana"/>
+                                <w:sz w:val="16"/>
+                                <w:szCs w:val="16"/>
+                                <w:lang w:val="nl-NL"/>
+                              </w:rPr>
+                              <w:t>edge</w:t>
+                            </w:r>
+                            <w:proofErr w:type="spellEnd"/>
+                            <w:r>
+                              <w:rPr>
+                                <w:rFonts w:ascii="Verdana" w:hAnsi="Verdana"/>
+                                <w:sz w:val="16"/>
+                                <w:szCs w:val="16"/>
+                                <w:lang w:val="nl-NL"/>
+                              </w:rPr>
+                              <w:t xml:space="preserve"> detectie, maar dit leverde geen verbetering op. Daarnaast hebben we geprobeerd om te filteren in het HSI domein, maar dit hielp weinig en het omzetten van RGB naar HSI gaf performance problemen. Nadat we dit in orde hadden gingen de rest van de stappen vlot en op het eind hebben we geprobeerd om het systeem te </w:t>
+                            </w:r>
+                            <w:proofErr w:type="spellStart"/>
+                            <w:r>
+                              <w:rPr>
+                                <w:rFonts w:ascii="Verdana" w:hAnsi="Verdana"/>
+                                <w:sz w:val="16"/>
+                                <w:szCs w:val="16"/>
+                                <w:lang w:val="nl-NL"/>
+                              </w:rPr>
+                              <w:t>tweaken</w:t>
+                            </w:r>
+                            <w:proofErr w:type="spellEnd"/>
+                            <w:r>
+                              <w:rPr>
+                                <w:rFonts w:ascii="Verdana" w:hAnsi="Verdana"/>
+                                <w:sz w:val="16"/>
+                                <w:szCs w:val="16"/>
+                                <w:lang w:val="nl-NL"/>
+                              </w:rPr>
+                              <w:t xml:space="preserve"> om de </w:t>
+                            </w:r>
+                            <w:proofErr w:type="spellStart"/>
+                            <w:r>
+                              <w:rPr>
+                                <w:rFonts w:ascii="Verdana" w:hAnsi="Verdana"/>
+                                <w:sz w:val="16"/>
+                                <w:szCs w:val="16"/>
+                                <w:lang w:val="nl-NL"/>
+                              </w:rPr>
+                              <w:t>False</w:t>
+                            </w:r>
+                            <w:proofErr w:type="spellEnd"/>
+                            <w:r>
+                              <w:rPr>
+                                <w:rFonts w:ascii="Verdana" w:hAnsi="Verdana"/>
+                                <w:sz w:val="16"/>
+                                <w:szCs w:val="16"/>
+                                <w:lang w:val="nl-NL"/>
+                              </w:rPr>
+                              <w:t xml:space="preserve"> </w:t>
+                            </w:r>
+                            <w:proofErr w:type="spellStart"/>
+                            <w:r>
+                              <w:rPr>
+                                <w:rFonts w:ascii="Verdana" w:hAnsi="Verdana"/>
+                                <w:sz w:val="16"/>
+                                <w:szCs w:val="16"/>
+                                <w:lang w:val="nl-NL"/>
+                              </w:rPr>
+                              <w:t>Positives</w:t>
+                            </w:r>
+                            <w:proofErr w:type="spellEnd"/>
+                            <w:r>
+                              <w:rPr>
+                                <w:rFonts w:ascii="Verdana" w:hAnsi="Verdana"/>
+                                <w:sz w:val="16"/>
+                                <w:szCs w:val="16"/>
+                                <w:lang w:val="nl-NL"/>
+                              </w:rPr>
+                              <w:t xml:space="preserve">. </w:t>
                             </w:r>
                           </w:p>
                           <w:p>
                             <w:pPr>
                               <w:rPr>
+                                <w:rFonts w:ascii="Verdana" w:hAnsi="Verdana"/>
+                                <w:sz w:val="16"/>
+                                <w:szCs w:val="16"/>
+                                <w:lang w:val="nl-NL"/>
+                              </w:rPr>
+                            </w:pPr>
+                          </w:p>
+                          <w:p>
+                            <w:pPr>
+                              <w:rPr>
+                                <w:rFonts w:ascii="Verdana" w:hAnsi="Verdana"/>
+                                <w:sz w:val="16"/>
+                                <w:szCs w:val="16"/>
+                                <w:lang w:val="nl-NL"/>
+                              </w:rPr>
+                            </w:pPr>
+                            <w:r>
+                              <w:rPr>
+                                <w:rFonts w:ascii="Verdana" w:hAnsi="Verdana"/>
+                                <w:sz w:val="16"/>
+                                <w:szCs w:val="16"/>
+                                <w:lang w:val="nl-NL"/>
+                              </w:rPr>
+                              <w:t>Het uiteindelijke resultaat is dat ons systeem ongeveer 80% scoort op de herkenning van Cat I+II video’s</w:t>
+                            </w:r>
+                          </w:p>
+                          <w:p>
+                            <w:pPr>
+                              <w:rPr>
+                                <w:rFonts w:ascii="Verdana" w:hAnsi="Verdana"/>
+                                <w:sz w:val="16"/>
+                                <w:szCs w:val="16"/>
                                 <w:lang w:val="nl-NL"/>
                               </w:rPr>
                             </w:pPr>
@@ -350,7 +1700,9 @@
           </mc:Choice>
           <mc:Fallback>
             <w:pict>
-              <v:shape id="Text Box 1" o:spid="_x0000_s1027" type="#_x0000_t202" style="position:absolute;margin-left:12.25pt;margin-top:647.4pt;width:404.75pt;height:75.25pt;z-index:251662336;visibility:visible;mso-wrap-style:square;mso-width-percent:0;mso-height-percent:0;mso-wrap-distance-left:9pt;mso-wrap-distance-top:0;mso-wrap-distance-right:9pt;mso-wrap-distance-bottom:0;mso-position-horizontal:absolute;mso-position-horizontal-relative:page;mso-position-vertical:absolute;mso-position-vertical-relative:page;mso-width-percent:0;mso-height-percent:0;mso-width-relative:margin;mso-height-relative:margin;v-text-anchor:top" o:gfxdata="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" mv:complextextbox="1" filled="f" strokecolor="#c6d9f1 [671]">
+              <v:shape id="Text Box 19" o:spid="_x0000_s1027" type="#_x0000_t202" style="position:absolute;margin-left:765.65pt;margin-top:601.4pt;width:371.35pt;height:130.1pt;z-index:251682816;visibility:visible;mso-wrap-style:square;mso-width-percent:0;mso-height-percent:0;mso-wrap-distance-left:9pt;mso-wrap-distance-top:0;mso-wrap-distance-right:9pt;mso-wrap-distance-bottom:0;mso-position-horizontal:absolute;mso-position-horizontal-relative:page;mso-position-vertical:absolute;mso-position-vertical-relative:page;mso-width-percent:0;mso-height-percent:0;mso-width-relative:margin;mso-height-relative:margin;v-text-anchor:top" o:gfxdata="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" mv:complextextbox="1" fillcolor="#f2f2f2 [3052]" strokecolor="#c6d9f1 [671]">
+                <v:stroke endcap="round"/>
+                <v:shadow on="t" opacity="28180f" mv:blur="50800f" origin="-.5,-.5" offset="26941emu,26941emu"/>
                 <v:textbox>
                   <w:txbxContent>
                     <w:p>
@@ -377,26 +1729,175 @@
                     <w:p>
                       <w:pPr>
                         <w:rPr>
-                          <w:rFonts w:ascii="Tahoma" w:hAnsi="Tahoma" w:cs="Tahoma"/>
-                          <w:color w:val="00B0F0"/>
-                          <w:sz w:val="36"/>
-                          <w:szCs w:val="36"/>
+                          <w:rFonts w:ascii="Verdana" w:hAnsi="Verdana"/>
+                          <w:sz w:val="16"/>
+                          <w:szCs w:val="16"/>
                           <w:lang w:val="nl-NL"/>
                         </w:rPr>
                       </w:pPr>
                       <w:r>
                         <w:rPr>
                           <w:rFonts w:ascii="Verdana" w:hAnsi="Verdana"/>
-                          <w:sz w:val="20"/>
-                          <w:szCs w:val="20"/>
-                          <w:lang w:val="nl-NL"/>
-                        </w:rPr>
-                        <w:t>Technieken die we hebben bedacht, maar uiteindelijk niet gebruikt</w:t>
+                          <w:sz w:val="16"/>
+                          <w:szCs w:val="16"/>
+                          <w:lang w:val="nl-NL"/>
+                        </w:rPr>
+                        <w:t>We hebben teveel tijd besteed aan het krijgen van perfecte kenteken segmentatie, want achteraf bleek dat dit helemaal niet zo perfect hoeft te zijn. We hebben v</w:t>
+                      </w:r>
+                      <w:r>
+                        <w:rPr>
+                          <w:rFonts w:ascii="Verdana" w:hAnsi="Verdana"/>
+                          <w:sz w:val="16"/>
+                          <w:szCs w:val="16"/>
+                          <w:lang w:val="nl-NL"/>
+                        </w:rPr>
+                        <w:t>erschillende technieken geprobeerd</w:t>
+                      </w:r>
+                      <w:r>
+                        <w:rPr>
+                          <w:rFonts w:ascii="Verdana" w:hAnsi="Verdana"/>
+                          <w:sz w:val="16"/>
+                          <w:szCs w:val="16"/>
+                          <w:lang w:val="nl-NL"/>
+                        </w:rPr>
+                        <w:t xml:space="preserve"> zoals </w:t>
+                      </w:r>
+                      <w:proofErr w:type="spellStart"/>
+                      <w:r>
+                        <w:rPr>
+                          <w:rFonts w:ascii="Verdana" w:hAnsi="Verdana"/>
+                          <w:sz w:val="16"/>
+                          <w:szCs w:val="16"/>
+                          <w:lang w:val="nl-NL"/>
+                        </w:rPr>
+                        <w:t>Sobel</w:t>
+                      </w:r>
+                      <w:proofErr w:type="spellEnd"/>
+                      <w:r>
+                        <w:rPr>
+                          <w:rFonts w:ascii="Verdana" w:hAnsi="Verdana"/>
+                          <w:sz w:val="16"/>
+                          <w:szCs w:val="16"/>
+                          <w:lang w:val="nl-NL"/>
+                        </w:rPr>
+                        <w:t xml:space="preserve"> </w:t>
+                      </w:r>
+                      <w:proofErr w:type="spellStart"/>
+                      <w:r>
+                        <w:rPr>
+                          <w:rFonts w:ascii="Verdana" w:hAnsi="Verdana"/>
+                          <w:sz w:val="16"/>
+                          <w:szCs w:val="16"/>
+                          <w:lang w:val="nl-NL"/>
+                        </w:rPr>
+                        <w:t>edge</w:t>
+                      </w:r>
+                      <w:proofErr w:type="spellEnd"/>
+                      <w:r>
+                        <w:rPr>
+                          <w:rFonts w:ascii="Verdana" w:hAnsi="Verdana"/>
+                          <w:sz w:val="16"/>
+                          <w:szCs w:val="16"/>
+                          <w:lang w:val="nl-NL"/>
+                        </w:rPr>
+                        <w:t xml:space="preserve"> detectie, maar dit leverde geen verbetering op. Daarnaast hebben we geprobeerd om te filteren in het HSI domein, maar dit hielp weinig en het omzetten van RGB naar HSI gaf performance problemen. Nadat we dit in orde hadden gingen de rest van de stappen vlot en op het eind hebben we geprobeerd om het systeem te </w:t>
+                      </w:r>
+                      <w:proofErr w:type="spellStart"/>
+                      <w:r>
+                        <w:rPr>
+                          <w:rFonts w:ascii="Verdana" w:hAnsi="Verdana"/>
+                          <w:sz w:val="16"/>
+                          <w:szCs w:val="16"/>
+                          <w:lang w:val="nl-NL"/>
+                        </w:rPr>
+                        <w:t>tweaken</w:t>
+                      </w:r>
+                      <w:proofErr w:type="spellEnd"/>
+                      <w:r>
+                        <w:rPr>
+                          <w:rFonts w:ascii="Verdana" w:hAnsi="Verdana"/>
+                          <w:sz w:val="16"/>
+                          <w:szCs w:val="16"/>
+                          <w:lang w:val="nl-NL"/>
+                        </w:rPr>
+                        <w:t xml:space="preserve"> om de </w:t>
+                      </w:r>
+                      <w:proofErr w:type="spellStart"/>
+                      <w:r>
+                        <w:rPr>
+                          <w:rFonts w:ascii="Verdana" w:hAnsi="Verdana"/>
+                          <w:sz w:val="16"/>
+                          <w:szCs w:val="16"/>
+                          <w:lang w:val="nl-NL"/>
+                        </w:rPr>
+                        <w:t>False</w:t>
+                      </w:r>
+                      <w:proofErr w:type="spellEnd"/>
+                      <w:r>
+                        <w:rPr>
+                          <w:rFonts w:ascii="Verdana" w:hAnsi="Verdana"/>
+                          <w:sz w:val="16"/>
+                          <w:szCs w:val="16"/>
+                          <w:lang w:val="nl-NL"/>
+                        </w:rPr>
+                        <w:t xml:space="preserve"> </w:t>
+                      </w:r>
+                      <w:proofErr w:type="spellStart"/>
+                      <w:r>
+                        <w:rPr>
+                          <w:rFonts w:ascii="Verdana" w:hAnsi="Verdana"/>
+                          <w:sz w:val="16"/>
+                          <w:szCs w:val="16"/>
+                          <w:lang w:val="nl-NL"/>
+                        </w:rPr>
+                        <w:t>Positives</w:t>
+                      </w:r>
+                      <w:proofErr w:type="spellEnd"/>
+                      <w:r>
+                        <w:rPr>
+                          <w:rFonts w:ascii="Verdana" w:hAnsi="Verdana"/>
+                          <w:sz w:val="16"/>
+                          <w:szCs w:val="16"/>
+                          <w:lang w:val="nl-NL"/>
+                        </w:rPr>
+                        <w:t xml:space="preserve">. </w:t>
                       </w:r>
                     </w:p>
                     <w:p>
                       <w:pPr>
                         <w:rPr>
+                          <w:rFonts w:ascii="Verdana" w:hAnsi="Verdana"/>
+                          <w:sz w:val="16"/>
+                          <w:szCs w:val="16"/>
+                          <w:lang w:val="nl-NL"/>
+                        </w:rPr>
+                      </w:pPr>
+                    </w:p>
+                    <w:p>
+                      <w:pPr>
+                        <w:rPr>
+                          <w:rFonts w:ascii="Verdana" w:hAnsi="Verdana"/>
+                          <w:sz w:val="16"/>
+                          <w:szCs w:val="16"/>
+                          <w:lang w:val="nl-NL"/>
+                        </w:rPr>
+                      </w:pPr>
+                      <w:r>
+                        <w:rPr>
+                          <w:rFonts w:ascii="Verdana" w:hAnsi="Verdana"/>
+                          <w:sz w:val="16"/>
+                          <w:szCs w:val="16"/>
+                          <w:lang w:val="nl-NL"/>
+                        </w:rPr>
+                        <w:t>Het uiteindelijke resultaat is dat ons systeem ongeveer 80% scoort op de herkenning van Cat I+II video’s</w:t>
+                      </w:r>
+                    </w:p>
+                    <w:p>
+                      <w:pPr>
+                        <w:rPr>
+                          <w:rFonts w:ascii="Verdana" w:hAnsi="Verdana"/>
+                          <w:sz w:val="16"/>
+                          <w:szCs w:val="16"/>
                           <w:lang w:val="nl-NL"/>
                         </w:rPr>
                       </w:pPr>
@@ -416,26 +1917,293 @@
         <mc:AlternateContent>
           <mc:Choice Requires="wps">
             <w:drawing>
-              <wp:anchor distT="0" distB="0" distL="114300" distR="114300" simplePos="0" relativeHeight="251666432" behindDoc="0" locked="0" layoutInCell="1" allowOverlap="1" wp14:anchorId="5F25DCBE" wp14:editId="72074A65">
+              <wp:anchor distT="0" distB="0" distL="114300" distR="114300" simplePos="0" relativeHeight="251685888" behindDoc="0" locked="0" layoutInCell="1" allowOverlap="1" wp14:anchorId="2DDB2255" wp14:editId="078968A6">
                 <wp:simplePos x="0" y="0"/>
                 <wp:positionH relativeFrom="page">
-                  <wp:posOffset>9769475</wp:posOffset>
+                  <wp:posOffset>9406467</wp:posOffset>
                 </wp:positionH>
                 <wp:positionV relativeFrom="page">
-                  <wp:posOffset>8221980</wp:posOffset>
+                  <wp:posOffset>5130800</wp:posOffset>
                 </wp:positionV>
-                <wp:extent cx="5140325" cy="955675"/>
-                <wp:effectExtent l="0" t="0" r="15875" b="34925"/>
+                <wp:extent cx="1481243" cy="215900"/>
+                <wp:effectExtent l="50800" t="25400" r="68580" b="88900"/>
+                <wp:wrapNone/>
+                <wp:docPr id="24" name="Straight Connector 24"/>
+                <wp:cNvGraphicFramePr/>
+                <a:graphic xmlns:a="http://schemas.openxmlformats.org/drawingml/2006/main">
+                  <a:graphicData uri="http://schemas.microsoft.com/office/word/2010/wordprocessingShape">
+                    <wps:wsp>
+                      <wps:cNvCnPr/>
+                      <wps:spPr>
+                        <a:xfrm flipH="1" flipV="1">
+                          <a:off x="0" y="0"/>
+                          <a:ext cx="1481243" cy="215900"/>
+                        </a:xfrm>
+                        <a:prstGeom prst="line">
+                          <a:avLst/>
+                        </a:prstGeom>
+                      </wps:spPr>
+                      <wps:style>
+                        <a:lnRef idx="2">
+                          <a:schemeClr val="accent1"/>
+                        </a:lnRef>
+                        <a:fillRef idx="0">
+                          <a:schemeClr val="accent1"/>
+                        </a:fillRef>
+                        <a:effectRef idx="1">
+                          <a:schemeClr val="accent1"/>
+                        </a:effectRef>
+                        <a:fontRef idx="minor">
+                          <a:schemeClr val="tx1"/>
+                        </a:fontRef>
+                      </wps:style>
+                      <wps:bodyPr/>
+                    </wps:wsp>
+                  </a:graphicData>
+                </a:graphic>
+                <wp14:sizeRelH relativeFrom="margin">
+                  <wp14:pctWidth>0</wp14:pctWidth>
+                </wp14:sizeRelH>
+                <wp14:sizeRelV relativeFrom="margin">
+                  <wp14:pctHeight>0</wp14:pctHeight>
+                </wp14:sizeRelV>
+              </wp:anchor>
+            </w:drawing>
+          </mc:Choice>
+          <mc:Fallback>
+            <w:pict>
+              <v:line id="Straight Connector 24" o:spid="_x0000_s1026" style="position:absolute;flip:x y;z-index:251685888;visibility:visible;mso-wrap-style:square;mso-width-percent:0;mso-height-percent:0;mso-wrap-distance-left:9pt;mso-wrap-distance-top:0;mso-wrap-distance-right:9pt;mso-wrap-distance-bottom:0;mso-position-horizontal:absolute;mso-position-horizontal-relative:page;mso-position-vertical:absolute;mso-position-vertical-relative:page;mso-width-percent:0;mso-height-percent:0;mso-width-relative:margin;mso-height-relative:margin" from="740.65pt,404pt" to="857.3pt,421pt" o:gfxdata="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" strokecolor="#4f81bd [3204]" strokeweight="2pt">
+                <v:shadow on="t" opacity="24903f" mv:blur="40000f" origin=",.5" offset="0,20000emu"/>
+                <w10:wrap anchorx="page" anchory="page"/>
+              </v:line>
+            </w:pict>
+          </mc:Fallback>
+        </mc:AlternateContent>
+      </w:r>
+      <w:r>
+        <w:rPr>
+          <w:noProof/>
+        </w:rPr>
+        <mc:AlternateContent>
+          <mc:Choice Requires="wps">
+            <w:drawing>
+              <wp:anchor distT="0" distB="0" distL="114300" distR="114300" simplePos="0" relativeHeight="251686912" behindDoc="0" locked="0" layoutInCell="1" allowOverlap="1" wp14:anchorId="08B95111" wp14:editId="3F25443E">
+                <wp:simplePos x="0" y="0"/>
+                <wp:positionH relativeFrom="page">
+                  <wp:posOffset>6223000</wp:posOffset>
+                </wp:positionH>
+                <wp:positionV relativeFrom="page">
+                  <wp:posOffset>5190067</wp:posOffset>
+                </wp:positionV>
+                <wp:extent cx="127000" cy="431588"/>
+                <wp:effectExtent l="50800" t="25400" r="76200" b="76835"/>
+                <wp:wrapNone/>
+                <wp:docPr id="25" name="Straight Connector 25"/>
+                <wp:cNvGraphicFramePr/>
+                <a:graphic xmlns:a="http://schemas.openxmlformats.org/drawingml/2006/main">
+                  <a:graphicData uri="http://schemas.microsoft.com/office/word/2010/wordprocessingShape">
+                    <wps:wsp>
+                      <wps:cNvCnPr/>
+                      <wps:spPr>
+                        <a:xfrm flipH="1">
+                          <a:off x="0" y="0"/>
+                          <a:ext cx="127000" cy="431588"/>
+                        </a:xfrm>
+                        <a:prstGeom prst="line">
+                          <a:avLst/>
+                        </a:prstGeom>
+                      </wps:spPr>
+                      <wps:style>
+                        <a:lnRef idx="2">
+                          <a:schemeClr val="accent1"/>
+                        </a:lnRef>
+                        <a:fillRef idx="0">
+                          <a:schemeClr val="accent1"/>
+                        </a:fillRef>
+                        <a:effectRef idx="1">
+                          <a:schemeClr val="accent1"/>
+                        </a:effectRef>
+                        <a:fontRef idx="minor">
+                          <a:schemeClr val="tx1"/>
+                        </a:fontRef>
+                      </wps:style>
+                      <wps:bodyPr/>
+                    </wps:wsp>
+                  </a:graphicData>
+                </a:graphic>
+                <wp14:sizeRelV relativeFrom="margin">
+                  <wp14:pctHeight>0</wp14:pctHeight>
+                </wp14:sizeRelV>
+              </wp:anchor>
+            </w:drawing>
+          </mc:Choice>
+          <mc:Fallback>
+            <w:pict>
+              <v:line id="Straight Connector 25" o:spid="_x0000_s1026" style="position:absolute;flip:x;z-index:251686912;visibility:visible;mso-wrap-style:square;mso-height-percent:0;mso-wrap-distance-left:9pt;mso-wrap-distance-top:0;mso-wrap-distance-right:9pt;mso-wrap-distance-bottom:0;mso-position-horizontal:absolute;mso-position-horizontal-relative:page;mso-position-vertical:absolute;mso-position-vertical-relative:page;mso-height-percent:0;mso-height-relative:margin" from="490pt,408.65pt" to="500pt,442.65pt" o:gfxdata="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" strokecolor="#4f81bd [3204]" strokeweight="2pt">
+                <v:shadow on="t" opacity="24903f" mv:blur="40000f" origin=",.5" offset="0,20000emu"/>
+                <w10:wrap anchorx="page" anchory="page"/>
+              </v:line>
+            </w:pict>
+          </mc:Fallback>
+        </mc:AlternateContent>
+      </w:r>
+      <w:r>
+        <w:rPr>
+          <w:noProof/>
+        </w:rPr>
+        <mc:AlternateContent>
+          <mc:Choice Requires="wps">
+            <w:drawing>
+              <wp:anchor distT="0" distB="0" distL="114300" distR="114300" simplePos="0" relativeHeight="251684864" behindDoc="0" locked="0" layoutInCell="1" allowOverlap="1" wp14:anchorId="6D0D8D55" wp14:editId="6E9346BD">
+                <wp:simplePos x="0" y="0"/>
+                <wp:positionH relativeFrom="page">
+                  <wp:posOffset>9855200</wp:posOffset>
+                </wp:positionH>
+                <wp:positionV relativeFrom="page">
+                  <wp:posOffset>3488267</wp:posOffset>
+                </wp:positionV>
+                <wp:extent cx="897467" cy="397933"/>
+                <wp:effectExtent l="50800" t="25400" r="67945" b="85090"/>
+                <wp:wrapNone/>
+                <wp:docPr id="23" name="Straight Connector 23"/>
+                <wp:cNvGraphicFramePr/>
+                <a:graphic xmlns:a="http://schemas.openxmlformats.org/drawingml/2006/main">
+                  <a:graphicData uri="http://schemas.microsoft.com/office/word/2010/wordprocessingShape">
+                    <wps:wsp>
+                      <wps:cNvCnPr/>
+                      <wps:spPr>
+                        <a:xfrm flipH="1">
+                          <a:off x="0" y="0"/>
+                          <a:ext cx="897467" cy="397933"/>
+                        </a:xfrm>
+                        <a:prstGeom prst="line">
+                          <a:avLst/>
+                        </a:prstGeom>
+                      </wps:spPr>
+                      <wps:style>
+                        <a:lnRef idx="2">
+                          <a:schemeClr val="accent1"/>
+                        </a:lnRef>
+                        <a:fillRef idx="0">
+                          <a:schemeClr val="accent1"/>
+                        </a:fillRef>
+                        <a:effectRef idx="1">
+                          <a:schemeClr val="accent1"/>
+                        </a:effectRef>
+                        <a:fontRef idx="minor">
+                          <a:schemeClr val="tx1"/>
+                        </a:fontRef>
+                      </wps:style>
+                      <wps:bodyPr/>
+                    </wps:wsp>
+                  </a:graphicData>
+                </a:graphic>
+              </wp:anchor>
+            </w:drawing>
+          </mc:Choice>
+          <mc:Fallback>
+            <w:pict>
+              <v:line id="Straight Connector 23" o:spid="_x0000_s1026" style="position:absolute;flip:x;z-index:251684864;visibility:visible;mso-wrap-style:square;mso-wrap-distance-left:9pt;mso-wrap-distance-top:0;mso-wrap-distance-right:9pt;mso-wrap-distance-bottom:0;mso-position-horizontal:absolute;mso-position-horizontal-relative:page;mso-position-vertical:absolute;mso-position-vertical-relative:page" from="776pt,274.65pt" to="846.65pt,306pt" o:gfxdata="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" strokecolor="#4f81bd [3204]" strokeweight="2pt">
+                <v:shadow on="t" opacity="24903f" mv:blur="40000f" origin=",.5" offset="0,20000emu"/>
+                <w10:wrap anchorx="page" anchory="page"/>
+              </v:line>
+            </w:pict>
+          </mc:Fallback>
+        </mc:AlternateContent>
+      </w:r>
+      <w:r>
+        <w:rPr>
+          <w:noProof/>
+        </w:rPr>
+        <mc:AlternateContent>
+          <mc:Choice Requires="wps">
+            <w:drawing>
+              <wp:anchor distT="0" distB="0" distL="114300" distR="114300" simplePos="0" relativeHeight="251683840" behindDoc="0" locked="0" layoutInCell="1" allowOverlap="1" wp14:anchorId="6D65C6A7" wp14:editId="6307F70A">
+                <wp:simplePos x="0" y="0"/>
+                <wp:positionH relativeFrom="page">
+                  <wp:posOffset>6350000</wp:posOffset>
+                </wp:positionH>
+                <wp:positionV relativeFrom="page">
+                  <wp:posOffset>3429000</wp:posOffset>
+                </wp:positionV>
+                <wp:extent cx="101600" cy="270933"/>
+                <wp:effectExtent l="50800" t="25400" r="76200" b="85090"/>
+                <wp:wrapNone/>
+                <wp:docPr id="22" name="Straight Connector 22"/>
+                <wp:cNvGraphicFramePr/>
+                <a:graphic xmlns:a="http://schemas.openxmlformats.org/drawingml/2006/main">
+                  <a:graphicData uri="http://schemas.microsoft.com/office/word/2010/wordprocessingShape">
+                    <wps:wsp>
+                      <wps:cNvCnPr/>
+                      <wps:spPr>
+                        <a:xfrm flipH="1">
+                          <a:off x="0" y="0"/>
+                          <a:ext cx="101600" cy="270933"/>
+                        </a:xfrm>
+                        <a:prstGeom prst="line">
+                          <a:avLst/>
+                        </a:prstGeom>
+                      </wps:spPr>
+                      <wps:style>
+                        <a:lnRef idx="2">
+                          <a:schemeClr val="accent1"/>
+                        </a:lnRef>
+                        <a:fillRef idx="0">
+                          <a:schemeClr val="accent1"/>
+                        </a:fillRef>
+                        <a:effectRef idx="1">
+                          <a:schemeClr val="accent1"/>
+                        </a:effectRef>
+                        <a:fontRef idx="minor">
+                          <a:schemeClr val="tx1"/>
+                        </a:fontRef>
+                      </wps:style>
+                      <wps:bodyPr/>
+                    </wps:wsp>
+                  </a:graphicData>
+                </a:graphic>
+              </wp:anchor>
+            </w:drawing>
+          </mc:Choice>
+          <mc:Fallback>
+            <w:pict>
+              <v:line id="Straight Connector 22" o:spid="_x0000_s1026" style="position:absolute;flip:x;z-index:251683840;visibility:visible;mso-wrap-style:square;mso-wrap-distance-left:9pt;mso-wrap-distance-top:0;mso-wrap-distance-right:9pt;mso-wrap-distance-bottom:0;mso-position-horizontal:absolute;mso-position-horizontal-relative:page;mso-position-vertical:absolute;mso-position-vertical-relative:page" from="500pt,270pt" to="508pt,291.35pt" o:gfxdata="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" strokecolor="#4f81bd [3204]" strokeweight="2pt">
+                <v:shadow on="t" opacity="24903f" mv:blur="40000f" origin=",.5" offset="0,20000emu"/>
+                <w10:wrap anchorx="page" anchory="page"/>
+              </v:line>
+            </w:pict>
+          </mc:Fallback>
+        </mc:AlternateContent>
+      </w:r>
+      <w:r>
+        <w:rPr>
+          <w:noProof/>
+        </w:rPr>
+        <mc:AlternateContent>
+          <mc:Choice Requires="wps">
+            <w:drawing>
+              <wp:anchor distT="0" distB="0" distL="114300" distR="114300" simplePos="0" relativeHeight="251680768" behindDoc="0" locked="0" layoutInCell="1" allowOverlap="1" wp14:anchorId="00563D8F" wp14:editId="3745A118">
+                <wp:simplePos x="0" y="0"/>
+                <wp:positionH relativeFrom="page">
+                  <wp:posOffset>8906510</wp:posOffset>
+                </wp:positionH>
+                <wp:positionV relativeFrom="page">
+                  <wp:posOffset>5425440</wp:posOffset>
+                </wp:positionV>
+                <wp:extent cx="4953635" cy="1654810"/>
+                <wp:effectExtent l="76200" t="76200" r="151765" b="148590"/>
                 <wp:wrapThrough wrapText="bothSides">
                   <wp:wrapPolygon edited="0">
-                    <wp:start x="0" y="0"/>
-                    <wp:lineTo x="0" y="21815"/>
-                    <wp:lineTo x="21560" y="21815"/>
-                    <wp:lineTo x="21560" y="0"/>
-                    <wp:lineTo x="0" y="0"/>
+                    <wp:start x="-332" y="-995"/>
+                    <wp:lineTo x="-222" y="23208"/>
+                    <wp:lineTo x="22040" y="23208"/>
+                    <wp:lineTo x="22151" y="4973"/>
+                    <wp:lineTo x="21929" y="0"/>
+                    <wp:lineTo x="21929" y="-995"/>
+                    <wp:lineTo x="-332" y="-995"/>
                   </wp:wrapPolygon>
                 </wp:wrapThrough>
-                <wp:docPr id="6" name="Text Box 6"/>
+                <wp:docPr id="17" name="Text Box 17"/>
                 <wp:cNvGraphicFramePr/>
                 <a:graphic xmlns:a="http://schemas.openxmlformats.org/drawingml/2006/main">
                   <a:graphicData uri="http://schemas.microsoft.com/office/word/2010/wordprocessingShape">
@@ -444,13 +2212,17 @@
                       <wps:spPr>
                         <a:xfrm>
                           <a:off x="0" y="0"/>
-                          <a:ext cx="5140325" cy="955675"/>
+                          <a:ext cx="4953635" cy="1654810"/>
                         </a:xfrm>
                         <a:prstGeom prst="rect">
                           <a:avLst/>
                         </a:prstGeom>
-                        <a:noFill/>
-                        <a:ln>
+                        <a:solidFill>
+                          <a:schemeClr val="bg1">
+                            <a:lumMod val="95000"/>
+                          </a:schemeClr>
+                        </a:solidFill>
+                        <a:ln cap="rnd">
                           <a:solidFill>
                             <a:schemeClr val="tx2">
                               <a:lumMod val="20000"/>
@@ -458,7 +2230,20 @@
                             </a:schemeClr>
                           </a:solidFill>
                         </a:ln>
-                        <a:effectLst/>
+                        <a:effectLst>
+                          <a:outerShdw blurRad="50800" dist="38100" dir="2700000" algn="tl" rotWithShape="0">
+                            <a:srgbClr val="000000">
+                              <a:alpha val="43000"/>
+                            </a:srgbClr>
+                          </a:outerShdw>
+                        </a:effectLst>
+                        <a:scene3d>
+                          <a:camera prst="orthographicFront"/>
+                          <a:lightRig rig="threePt" dir="t"/>
+                        </a:scene3d>
+                        <a:sp3d>
+                          <a:bevelT/>
+                        </a:sp3d>
                         <a:extLst>
                           <a:ext uri="{C572A759-6A51-4108-AA02-DFA0A04FC94B}">
                             <ma14:wrappingTextBoxFlag xmlns:ma14="http://schemas.microsoft.com/office/mac/drawingml/2011/main" val="1"/>
@@ -499,9 +2284,272 @@
                                 <w:szCs w:val="36"/>
                                 <w:lang w:val="nl-NL"/>
                               </w:rPr>
-                              <w:t>Sample</w:t>
+                              <w:t>Bepalen van nummerbord</w:t>
                             </w:r>
                           </w:p>
+                          <w:p>
+                            <w:pPr>
+                              <w:rPr>
+                                <w:rFonts w:ascii="Verdana" w:hAnsi="Verdana"/>
+                                <w:sz w:val="16"/>
+                                <w:szCs w:val="16"/>
+                                <w:lang w:val="nl-NL"/>
+                              </w:rPr>
+                            </w:pPr>
+                            <w:r>
+                              <w:rPr>
+                                <w:rFonts w:ascii="Verdana" w:hAnsi="Verdana"/>
+                                <w:sz w:val="16"/>
+                                <w:szCs w:val="16"/>
+                                <w:lang w:val="nl-NL"/>
+                              </w:rPr>
+                              <w:t xml:space="preserve">Sommige karakters zijn bijna onmogelijk om uit elkaar te houden ( (D,O), (8,B), </w:t>
+                            </w:r>
+                            <w:proofErr w:type="spellStart"/>
+                            <w:r>
+                              <w:rPr>
+                                <w:rFonts w:ascii="Verdana" w:hAnsi="Verdana"/>
+                                <w:sz w:val="16"/>
+                                <w:szCs w:val="16"/>
+                                <w:lang w:val="nl-NL"/>
+                              </w:rPr>
+                              <w:t>etc</w:t>
+                            </w:r>
+                            <w:proofErr w:type="spellEnd"/>
+                            <w:r>
+                              <w:rPr>
+                                <w:rFonts w:ascii="Verdana" w:hAnsi="Verdana"/>
+                                <w:sz w:val="16"/>
+                                <w:szCs w:val="16"/>
+                                <w:lang w:val="nl-NL"/>
+                              </w:rPr>
+                              <w:t>), maar gelukkig hebben de Nederlandse nummerborden duidelijke regels.</w:t>
+                            </w:r>
+                          </w:p>
+                          <w:p>
+                            <w:pPr>
+                              <w:rPr>
+                                <w:rFonts w:ascii="Verdana" w:hAnsi="Verdana"/>
+                                <w:sz w:val="16"/>
+                                <w:szCs w:val="16"/>
+                                <w:lang w:val="nl-NL"/>
+                              </w:rPr>
+                            </w:pPr>
+                            <w:r>
+                              <w:rPr>
+                                <w:rFonts w:ascii="Verdana" w:hAnsi="Verdana"/>
+                                <w:sz w:val="16"/>
+                                <w:szCs w:val="16"/>
+                                <w:lang w:val="nl-NL"/>
+                              </w:rPr>
+                              <w:t>In deze stap controleren we of de 6 karakters een geldig nummerbord vormen en als dit niet het geval is, of we een paar karakters kunnen veranderen zodat ze wel een geldig nummerbord vormen. Voor elk gesegmenteerd karakter hebben we een aantal karakters bepaald en voor elk van deze karakters hebben we het percentage dat dit plaatje overeen kwam met het karakter. Als de 6 karakters met de hoogste percentages geen geldig nummerbord vormen, vervangen we karakters zodat de reeks wel een geldig nummerbord vormt. Hierbij zorgen we dat de som van de percentages zo groot mogelijk blijft.</w:t>
+                            </w:r>
+                          </w:p>
+                        </w:txbxContent>
+                      </wps:txbx>
+                      <wps:bodyPr rot="0" spcFirstLastPara="0" vertOverflow="overflow" horzOverflow="overflow" vert="horz" wrap="square" lIns="91440" tIns="45720" rIns="91440" bIns="45720" numCol="1" spcCol="0" rtlCol="0" fromWordArt="0" anchor="t" anchorCtr="0" forceAA="0" compatLnSpc="1">
+                        <a:prstTxWarp prst="textNoShape">
+                          <a:avLst/>
+                        </a:prstTxWarp>
+                        <a:noAutofit/>
+                      </wps:bodyPr>
+                    </wps:wsp>
+                  </a:graphicData>
+                </a:graphic>
+                <wp14:sizeRelH relativeFrom="margin">
+                  <wp14:pctWidth>0</wp14:pctWidth>
+                </wp14:sizeRelH>
+                <wp14:sizeRelV relativeFrom="margin">
+                  <wp14:pctHeight>0</wp14:pctHeight>
+                </wp14:sizeRelV>
+              </wp:anchor>
+            </w:drawing>
+          </mc:Choice>
+          <mc:Fallback>
+            <w:pict>
+              <v:shape id="Text Box 17" o:spid="_x0000_s1028" type="#_x0000_t202" style="position:absolute;margin-left:701.3pt;margin-top:427.2pt;width:390.05pt;height:130.3pt;z-index:251680768;visibility:visible;mso-wrap-style:square;mso-width-percent:0;mso-height-percent:0;mso-wrap-distance-left:9pt;mso-wrap-distance-top:0;mso-wrap-distance-right:9pt;mso-wrap-distance-bottom:0;mso-position-horizontal:absolute;mso-position-horizontal-relative:page;mso-position-vertical:absolute;mso-position-vertical-relative:page;mso-width-percent:0;mso-height-percent:0;mso-width-relative:margin;mso-height-relative:margin;v-text-anchor:top" o:gfxdata="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" mv:complextextbox="1" fillcolor="#f2f2f2 [3052]" strokecolor="#c6d9f1 [671]">
+                <v:stroke endcap="round"/>
+                <v:shadow on="t" opacity="28180f" mv:blur="50800f" origin="-.5,-.5" offset="26941emu,26941emu"/>
+                <v:textbox>
+                  <w:txbxContent>
+                    <w:p>
+                      <w:pPr>
+                        <w:rPr>
+                          <w:rFonts w:ascii="Tahoma" w:hAnsi="Tahoma" w:cs="Tahoma"/>
+                          <w:color w:val="00B0F0"/>
+                          <w:sz w:val="36"/>
+                          <w:szCs w:val="36"/>
+                          <w:lang w:val="nl-NL"/>
+                        </w:rPr>
+                      </w:pPr>
+                      <w:r>
+                        <w:rPr>
+                          <w:rFonts w:ascii="Tahoma" w:hAnsi="Tahoma" w:cs="Tahoma"/>
+                          <w:color w:val="00B0F0"/>
+                          <w:sz w:val="36"/>
+                          <w:szCs w:val="36"/>
+                          <w:lang w:val="nl-NL"/>
+                        </w:rPr>
+                        <w:t>Bepalen van nummerbord</w:t>
+                      </w:r>
+                    </w:p>
+                    <w:p>
+                      <w:pPr>
+                        <w:rPr>
+                          <w:rFonts w:ascii="Verdana" w:hAnsi="Verdana"/>
+                          <w:sz w:val="16"/>
+                          <w:szCs w:val="16"/>
+                          <w:lang w:val="nl-NL"/>
+                        </w:rPr>
+                      </w:pPr>
+                      <w:r>
+                        <w:rPr>
+                          <w:rFonts w:ascii="Verdana" w:hAnsi="Verdana"/>
+                          <w:sz w:val="16"/>
+                          <w:szCs w:val="16"/>
+                          <w:lang w:val="nl-NL"/>
+                        </w:rPr>
+                        <w:t xml:space="preserve">Sommige karakters zijn bijna onmogelijk om uit elkaar te houden ( (D,O), (8,B), </w:t>
+                      </w:r>
+                      <w:proofErr w:type="spellStart"/>
+                      <w:r>
+                        <w:rPr>
+                          <w:rFonts w:ascii="Verdana" w:hAnsi="Verdana"/>
+                          <w:sz w:val="16"/>
+                          <w:szCs w:val="16"/>
+                          <w:lang w:val="nl-NL"/>
+                        </w:rPr>
+                        <w:t>etc</w:t>
+                      </w:r>
+                      <w:proofErr w:type="spellEnd"/>
+                      <w:r>
+                        <w:rPr>
+                          <w:rFonts w:ascii="Verdana" w:hAnsi="Verdana"/>
+                          <w:sz w:val="16"/>
+                          <w:szCs w:val="16"/>
+                          <w:lang w:val="nl-NL"/>
+                        </w:rPr>
+                        <w:t>), maar gelukkig hebben de Nederlandse nummerborden duidelijke regels.</w:t>
+                      </w:r>
+                    </w:p>
+                    <w:p>
+                      <w:pPr>
+                        <w:rPr>
+                          <w:rFonts w:ascii="Verdana" w:hAnsi="Verdana"/>
+                          <w:sz w:val="16"/>
+                          <w:szCs w:val="16"/>
+                          <w:lang w:val="nl-NL"/>
+                        </w:rPr>
+                      </w:pPr>
+                      <w:r>
+                        <w:rPr>
+                          <w:rFonts w:ascii="Verdana" w:hAnsi="Verdana"/>
+                          <w:sz w:val="16"/>
+                          <w:szCs w:val="16"/>
+                          <w:lang w:val="nl-NL"/>
+                        </w:rPr>
+                        <w:t>In deze stap controleren we of de 6 karakters een geldig nummerbord vormen en als dit niet het geval is, of we een paar karakters kunnen veranderen zodat ze wel een geldig nummerbord vormen. Voor elk gesegmenteerd karakter hebben we een aantal karakters bepaald en voor elk van deze karakters hebben we het percentage dat dit plaatje overeen kwam met het karakter. Als de 6 karakters met de hoogste percentages geen geldig nummerbord vormen, vervangen we karakters zodat de reeks wel een geldig nummerbord vormt. Hierbij zorgen we dat de som van de percentages zo groot mogelijk blijft.</w:t>
+                      </w:r>
+                    </w:p>
+                  </w:txbxContent>
+                </v:textbox>
+                <w10:wrap type="through" anchorx="page" anchory="page"/>
+              </v:shape>
+            </w:pict>
+          </mc:Fallback>
+        </mc:AlternateContent>
+      </w:r>
+      <w:r>
+        <w:rPr>
+          <w:noProof/>
+        </w:rPr>
+        <mc:AlternateContent>
+          <mc:Choice Requires="wps">
+            <w:drawing>
+              <wp:anchor distT="0" distB="0" distL="114300" distR="114300" simplePos="0" relativeHeight="251675648" behindDoc="0" locked="0" layoutInCell="1" allowOverlap="1" wp14:anchorId="38308E73" wp14:editId="1FC233D1">
+                <wp:simplePos x="0" y="0"/>
+                <wp:positionH relativeFrom="page">
+                  <wp:posOffset>4754245</wp:posOffset>
+                </wp:positionH>
+                <wp:positionV relativeFrom="page">
+                  <wp:posOffset>5685155</wp:posOffset>
+                </wp:positionV>
+                <wp:extent cx="3228975" cy="3349625"/>
+                <wp:effectExtent l="76200" t="76200" r="149225" b="155575"/>
+                <wp:wrapThrough wrapText="bothSides">
+                  <wp:wrapPolygon edited="0">
+                    <wp:start x="-510" y="-491"/>
+                    <wp:lineTo x="-340" y="22439"/>
+                    <wp:lineTo x="22258" y="22439"/>
+                    <wp:lineTo x="22428" y="2457"/>
+                    <wp:lineTo x="22088" y="0"/>
+                    <wp:lineTo x="22088" y="-491"/>
+                    <wp:lineTo x="-510" y="-491"/>
+                  </wp:wrapPolygon>
+                </wp:wrapThrough>
+                <wp:docPr id="14" name="Text Box 14"/>
+                <wp:cNvGraphicFramePr/>
+                <a:graphic xmlns:a="http://schemas.openxmlformats.org/drawingml/2006/main">
+                  <a:graphicData uri="http://schemas.microsoft.com/office/word/2010/wordprocessingShape">
+                    <wps:wsp>
+                      <wps:cNvSpPr txBox="1"/>
+                      <wps:spPr>
+                        <a:xfrm>
+                          <a:off x="0" y="0"/>
+                          <a:ext cx="3228975" cy="3349625"/>
+                        </a:xfrm>
+                        <a:prstGeom prst="rect">
+                          <a:avLst/>
+                        </a:prstGeom>
+                        <a:solidFill>
+                          <a:schemeClr val="bg1">
+                            <a:lumMod val="95000"/>
+                          </a:schemeClr>
+                        </a:solidFill>
+                        <a:ln cap="rnd">
+                          <a:solidFill>
+                            <a:schemeClr val="tx2">
+                              <a:lumMod val="20000"/>
+                              <a:lumOff val="80000"/>
+                            </a:schemeClr>
+                          </a:solidFill>
+                        </a:ln>
+                        <a:effectLst>
+                          <a:outerShdw blurRad="50800" dist="38100" dir="2700000" algn="tl" rotWithShape="0">
+                            <a:srgbClr val="000000">
+                              <a:alpha val="43000"/>
+                            </a:srgbClr>
+                          </a:outerShdw>
+                        </a:effectLst>
+                        <a:scene3d>
+                          <a:camera prst="orthographicFront"/>
+                          <a:lightRig rig="threePt" dir="t"/>
+                        </a:scene3d>
+                        <a:sp3d>
+                          <a:bevelT/>
+                        </a:sp3d>
+                        <a:extLst>
+                          <a:ext uri="{C572A759-6A51-4108-AA02-DFA0A04FC94B}">
+                            <ma14:wrappingTextBoxFlag xmlns:ma14="http://schemas.microsoft.com/office/mac/drawingml/2011/main" val="1"/>
+                          </a:ext>
+                        </a:extLst>
+                      </wps:spPr>
+                      <wps:style>
+                        <a:lnRef idx="0">
+                          <a:schemeClr val="accent1"/>
+                        </a:lnRef>
+                        <a:fillRef idx="0">
+                          <a:schemeClr val="accent1"/>
+                        </a:fillRef>
+                        <a:effectRef idx="0">
+                          <a:schemeClr val="accent1"/>
+                        </a:effectRef>
+                        <a:fontRef idx="minor">
+                          <a:schemeClr val="dk1"/>
+                        </a:fontRef>
+                      </wps:style>
+                      <wps:txbx>
+                        <w:txbxContent>
                           <w:p>
                             <w:pPr>
                               <w:rPr>
@@ -514,17 +2562,412 @@
                             </w:pPr>
                             <w:r>
                               <w:rPr>
-                                <w:rFonts w:ascii="Verdana" w:hAnsi="Verdana"/>
-                                <w:sz w:val="20"/>
-                                <w:szCs w:val="20"/>
-                                <w:lang w:val="nl-NL"/>
-                              </w:rPr>
-                              <w:t>sample</w:t>
+                                <w:rFonts w:ascii="Tahoma" w:hAnsi="Tahoma" w:cs="Tahoma"/>
+                                <w:color w:val="00B0F0"/>
+                                <w:sz w:val="36"/>
+                                <w:szCs w:val="36"/>
+                                <w:lang w:val="nl-NL"/>
+                              </w:rPr>
+                              <w:t>Karakter segmentatie</w:t>
                             </w:r>
                           </w:p>
                           <w:p>
                             <w:pPr>
                               <w:rPr>
+                                <w:rFonts w:ascii="Verdana" w:hAnsi="Verdana"/>
+                                <w:sz w:val="16"/>
+                                <w:szCs w:val="16"/>
+                                <w:lang w:val="nl-NL"/>
+                              </w:rPr>
+                            </w:pPr>
+                            <w:r>
+                              <w:rPr>
+                                <w:rFonts w:ascii="Verdana" w:hAnsi="Verdana"/>
+                                <w:sz w:val="16"/>
+                                <w:szCs w:val="16"/>
+                                <w:lang w:val="nl-NL"/>
+                              </w:rPr>
+                              <w:t>In deze stap was het de bedoeling dat we het gesegmenteerde nummerbord pakte en uit dat plaatje 6 karakters segmenteerde.</w:t>
+                            </w:r>
+                          </w:p>
+                          <w:p>
+                            <w:pPr>
+                              <w:rPr>
+                                <w:rFonts w:ascii="Verdana" w:hAnsi="Verdana"/>
+                                <w:sz w:val="16"/>
+                                <w:szCs w:val="16"/>
+                                <w:lang w:val="nl-NL"/>
+                              </w:rPr>
+                            </w:pPr>
+                            <w:r>
+                              <w:rPr>
+                                <w:rFonts w:ascii="Verdana" w:hAnsi="Verdana"/>
+                                <w:sz w:val="16"/>
+                                <w:szCs w:val="16"/>
+                                <w:lang w:val="nl-NL"/>
+                              </w:rPr>
+                              <w:t xml:space="preserve">We hebben dit wederom met </w:t>
+                            </w:r>
+                            <w:proofErr w:type="spellStart"/>
+                            <w:r>
+                              <w:rPr>
+                                <w:rFonts w:ascii="Verdana" w:hAnsi="Verdana"/>
+                                <w:sz w:val="16"/>
+                                <w:szCs w:val="16"/>
+                                <w:lang w:val="nl-NL"/>
+                              </w:rPr>
+                              <w:t>thresholding</w:t>
+                            </w:r>
+                            <w:proofErr w:type="spellEnd"/>
+                            <w:r>
+                              <w:rPr>
+                                <w:rFonts w:ascii="Verdana" w:hAnsi="Verdana"/>
+                                <w:sz w:val="16"/>
+                                <w:szCs w:val="16"/>
+                                <w:lang w:val="nl-NL"/>
+                              </w:rPr>
+                              <w:t xml:space="preserve"> gedaan, maar wel op een iets andere manier. Elk nummerbord heeft net een andere kleur (door bijvoorbeeld belichting),</w:t>
+                            </w:r>
+                            <w:r>
+                              <w:rPr>
+                                <w:rFonts w:ascii="Verdana" w:hAnsi="Verdana"/>
+                                <w:sz w:val="16"/>
+                                <w:szCs w:val="16"/>
+                                <w:lang w:val="nl-NL"/>
+                              </w:rPr>
+                              <w:t xml:space="preserve"> </w:t>
+                            </w:r>
+                            <w:r>
+                              <w:rPr>
+                                <w:rFonts w:ascii="Verdana" w:hAnsi="Verdana"/>
+                                <w:sz w:val="16"/>
+                                <w:szCs w:val="16"/>
+                                <w:lang w:val="nl-NL"/>
+                              </w:rPr>
+                              <w:t>maar op elk nummerbord kan je de karakters herkennen doordat de letters een donkere kleur hebben en de achtergrond een lichte. Daarom hebben</w:t>
+                            </w:r>
+                            <w:r>
+                              <w:rPr>
+                                <w:rFonts w:ascii="Verdana" w:hAnsi="Verdana"/>
+                                <w:sz w:val="16"/>
+                                <w:szCs w:val="16"/>
+                                <w:lang w:val="nl-NL"/>
+                              </w:rPr>
+                              <w:t xml:space="preserve"> </w:t>
+                            </w:r>
+                            <w:r>
+                              <w:rPr>
+                                <w:rFonts w:ascii="Verdana" w:hAnsi="Verdana"/>
+                                <w:sz w:val="16"/>
+                                <w:szCs w:val="16"/>
+                                <w:lang w:val="nl-NL"/>
+                              </w:rPr>
+                              <w:t xml:space="preserve">we ervoor gekozen om het input plaatje om te zetten in een grijswaarden plaatje en vervolgens met de ingebouwde </w:t>
+                            </w:r>
+                            <w:proofErr w:type="spellStart"/>
+                            <w:r>
+                              <w:rPr>
+                                <w:rFonts w:ascii="Verdana" w:hAnsi="Verdana"/>
+                                <w:sz w:val="16"/>
+                                <w:szCs w:val="16"/>
+                                <w:lang w:val="nl-NL"/>
+                              </w:rPr>
+                              <w:t>matlab</w:t>
+                            </w:r>
+                            <w:proofErr w:type="spellEnd"/>
+                            <w:r>
+                              <w:rPr>
+                                <w:rFonts w:ascii="Verdana" w:hAnsi="Verdana"/>
+                                <w:sz w:val="16"/>
+                                <w:szCs w:val="16"/>
+                                <w:lang w:val="nl-NL"/>
+                              </w:rPr>
+                              <w:t xml:space="preserve"> functie </w:t>
+                            </w:r>
+                            <w:proofErr w:type="spellStart"/>
+                            <w:r>
+                              <w:rPr>
+                                <w:rFonts w:ascii="Verdana" w:hAnsi="Verdana"/>
+                                <w:sz w:val="16"/>
+                                <w:szCs w:val="16"/>
+                                <w:lang w:val="nl-NL"/>
+                              </w:rPr>
+                              <w:t>graythresh</w:t>
+                            </w:r>
+                            <w:proofErr w:type="spellEnd"/>
+                            <w:r>
+                              <w:rPr>
+                                <w:rFonts w:ascii="Verdana" w:hAnsi="Verdana"/>
+                                <w:sz w:val="16"/>
+                                <w:szCs w:val="16"/>
+                                <w:lang w:val="nl-NL"/>
+                              </w:rPr>
+                              <w:t xml:space="preserve"> gebruikt om</w:t>
+                            </w:r>
+                            <w:r>
+                              <w:rPr>
+                                <w:rFonts w:ascii="Verdana" w:hAnsi="Verdana"/>
+                                <w:sz w:val="16"/>
+                                <w:szCs w:val="16"/>
+                                <w:lang w:val="nl-NL"/>
+                              </w:rPr>
+                              <w:t xml:space="preserve"> </w:t>
+                            </w:r>
+                            <w:r>
+                              <w:rPr>
+                                <w:rFonts w:ascii="Verdana" w:hAnsi="Verdana"/>
+                                <w:sz w:val="16"/>
+                                <w:szCs w:val="16"/>
+                                <w:lang w:val="nl-NL"/>
+                              </w:rPr>
+                              <w:t xml:space="preserve">een </w:t>
+                            </w:r>
+                            <w:proofErr w:type="spellStart"/>
+                            <w:r>
+                              <w:rPr>
+                                <w:rFonts w:ascii="Verdana" w:hAnsi="Verdana"/>
+                                <w:sz w:val="16"/>
+                                <w:szCs w:val="16"/>
+                                <w:lang w:val="nl-NL"/>
+                              </w:rPr>
+                              <w:t>threshold</w:t>
+                            </w:r>
+                            <w:proofErr w:type="spellEnd"/>
+                            <w:r>
+                              <w:rPr>
+                                <w:rFonts w:ascii="Verdana" w:hAnsi="Verdana"/>
+                                <w:sz w:val="16"/>
+                                <w:szCs w:val="16"/>
+                                <w:lang w:val="nl-NL"/>
+                              </w:rPr>
+                              <w:t xml:space="preserve"> te bepalen. </w:t>
+                            </w:r>
+                            <w:proofErr w:type="spellStart"/>
+                            <w:r>
+                              <w:rPr>
+                                <w:rFonts w:ascii="Verdana" w:hAnsi="Verdana"/>
+                                <w:sz w:val="16"/>
+                                <w:szCs w:val="16"/>
+                                <w:lang w:val="nl-NL"/>
+                              </w:rPr>
+                              <w:t>Graythresh</w:t>
+                            </w:r>
+                            <w:proofErr w:type="spellEnd"/>
+                            <w:r>
+                              <w:rPr>
+                                <w:rFonts w:ascii="Verdana" w:hAnsi="Verdana"/>
+                                <w:sz w:val="16"/>
+                                <w:szCs w:val="16"/>
+                                <w:lang w:val="nl-NL"/>
+                              </w:rPr>
+                              <w:t xml:space="preserve"> maakt gebruik van </w:t>
+                            </w:r>
+                            <w:proofErr w:type="spellStart"/>
+                            <w:r>
+                              <w:rPr>
+                                <w:rFonts w:ascii="Verdana" w:hAnsi="Verdana"/>
+                                <w:sz w:val="16"/>
+                                <w:szCs w:val="16"/>
+                                <w:lang w:val="nl-NL"/>
+                              </w:rPr>
+                              <w:t>Otsu's</w:t>
+                            </w:r>
+                            <w:proofErr w:type="spellEnd"/>
+                            <w:r>
+                              <w:rPr>
+                                <w:rFonts w:ascii="Verdana" w:hAnsi="Verdana"/>
+                                <w:sz w:val="16"/>
+                                <w:szCs w:val="16"/>
+                                <w:lang w:val="nl-NL"/>
+                              </w:rPr>
+                              <w:t xml:space="preserve"> methode bij het bepalen van de </w:t>
+                            </w:r>
+                            <w:proofErr w:type="spellStart"/>
+                            <w:r>
+                              <w:rPr>
+                                <w:rFonts w:ascii="Verdana" w:hAnsi="Verdana"/>
+                                <w:sz w:val="16"/>
+                                <w:szCs w:val="16"/>
+                                <w:lang w:val="nl-NL"/>
+                              </w:rPr>
+                              <w:t>threshold</w:t>
+                            </w:r>
+                            <w:proofErr w:type="spellEnd"/>
+                            <w:r>
+                              <w:rPr>
+                                <w:rFonts w:ascii="Verdana" w:hAnsi="Verdana"/>
+                                <w:sz w:val="16"/>
+                                <w:szCs w:val="16"/>
+                                <w:lang w:val="nl-NL"/>
+                              </w:rPr>
+                              <w:t xml:space="preserve">. We hebben ook nog een </w:t>
+                            </w:r>
+                            <w:proofErr w:type="spellStart"/>
+                            <w:r>
+                              <w:rPr>
+                                <w:rFonts w:ascii="Verdana" w:hAnsi="Verdana"/>
+                                <w:sz w:val="16"/>
+                                <w:szCs w:val="16"/>
+                                <w:lang w:val="nl-NL"/>
+                              </w:rPr>
+                              <w:t>sharpening</w:t>
+                            </w:r>
+                            <w:proofErr w:type="spellEnd"/>
+                            <w:r>
+                              <w:rPr>
+                                <w:rFonts w:ascii="Verdana" w:hAnsi="Verdana"/>
+                                <w:sz w:val="16"/>
+                                <w:szCs w:val="16"/>
+                                <w:lang w:val="nl-NL"/>
+                              </w:rPr>
+                              <w:t xml:space="preserve"> filter op </w:t>
+                            </w:r>
+                          </w:p>
+                          <w:p>
+                            <w:pPr>
+                              <w:rPr>
+                                <w:rFonts w:ascii="Tahoma" w:hAnsi="Tahoma" w:cs="Tahoma"/>
+                                <w:color w:val="00B0F0"/>
+                                <w:sz w:val="16"/>
+                                <w:szCs w:val="16"/>
+                                <w:lang w:val="nl-NL"/>
+                              </w:rPr>
+                            </w:pPr>
+                            <w:r>
+                              <w:rPr>
+                                <w:rFonts w:ascii="Verdana" w:hAnsi="Verdana"/>
+                                <w:sz w:val="16"/>
+                                <w:szCs w:val="16"/>
+                                <w:lang w:val="nl-NL"/>
+                              </w:rPr>
+                              <w:t xml:space="preserve">de input gebruikt om de randen te versterken en na </w:t>
+                            </w:r>
+                            <w:proofErr w:type="spellStart"/>
+                            <w:r>
+                              <w:rPr>
+                                <w:rFonts w:ascii="Verdana" w:hAnsi="Verdana"/>
+                                <w:sz w:val="16"/>
+                                <w:szCs w:val="16"/>
+                                <w:lang w:val="nl-NL"/>
+                              </w:rPr>
+                              <w:t>thresholding</w:t>
+                            </w:r>
+                            <w:proofErr w:type="spellEnd"/>
+                            <w:r>
+                              <w:rPr>
+                                <w:rFonts w:ascii="Verdana" w:hAnsi="Verdana"/>
+                                <w:sz w:val="16"/>
+                                <w:szCs w:val="16"/>
+                                <w:lang w:val="nl-NL"/>
+                              </w:rPr>
+                              <w:t xml:space="preserve"> hebben we bepaald welke objecten de karakters waren door naar bepaalde eigenschappen</w:t>
+                            </w:r>
+                            <w:r>
+                              <w:rPr>
+                                <w:rFonts w:ascii="Verdana" w:hAnsi="Verdana"/>
+                                <w:sz w:val="16"/>
+                                <w:szCs w:val="16"/>
+                                <w:lang w:val="nl-NL"/>
+                              </w:rPr>
+                              <w:t xml:space="preserve"> </w:t>
+                            </w:r>
+                            <w:r>
+                              <w:rPr>
+                                <w:rFonts w:ascii="Verdana" w:hAnsi="Verdana"/>
+                                <w:sz w:val="16"/>
+                                <w:szCs w:val="16"/>
+                                <w:lang w:val="nl-NL"/>
+                              </w:rPr>
+                              <w:t xml:space="preserve">van de objecten te bekijken (hoogte/breedte verhouding, grootte, locatie in het beeld, </w:t>
+                            </w:r>
+                            <w:proofErr w:type="spellStart"/>
+                            <w:r>
+                              <w:rPr>
+                                <w:rFonts w:ascii="Verdana" w:hAnsi="Verdana"/>
+                                <w:sz w:val="16"/>
+                                <w:szCs w:val="16"/>
+                                <w:lang w:val="nl-NL"/>
+                              </w:rPr>
+                              <w:t>etc</w:t>
+                            </w:r>
+                            <w:proofErr w:type="spellEnd"/>
+                            <w:r>
+                              <w:rPr>
+                                <w:rFonts w:ascii="Verdana" w:hAnsi="Verdana"/>
+                                <w:sz w:val="16"/>
+                                <w:szCs w:val="16"/>
+                                <w:lang w:val="nl-NL"/>
+                              </w:rPr>
+                              <w:t xml:space="preserve">). Nadat we de 6 objecten hebben bepaald, hebben we </w:t>
+                            </w:r>
+                            <w:r>
+                              <w:rPr>
+                                <w:rFonts w:ascii="Verdana" w:hAnsi="Verdana"/>
+                                <w:sz w:val="16"/>
+                                <w:szCs w:val="16"/>
+                                <w:lang w:val="nl-NL"/>
+                              </w:rPr>
+                              <w:t>g</w:t>
+                            </w:r>
+                            <w:r>
+                              <w:rPr>
+                                <w:rFonts w:ascii="Verdana" w:hAnsi="Verdana"/>
+                                <w:sz w:val="16"/>
+                                <w:szCs w:val="16"/>
+                                <w:lang w:val="nl-NL"/>
+                              </w:rPr>
+                              <w:t>eke</w:t>
+                            </w:r>
+                            <w:r>
+                              <w:rPr>
+                                <w:rFonts w:ascii="Verdana" w:hAnsi="Verdana"/>
+                                <w:sz w:val="16"/>
+                                <w:szCs w:val="16"/>
+                                <w:lang w:val="nl-NL"/>
+                              </w:rPr>
+                              <w:t>ken</w:t>
+                            </w:r>
+                            <w:r>
+                              <w:rPr>
+                                <w:rFonts w:ascii="Verdana" w:hAnsi="Verdana"/>
+                                <w:sz w:val="16"/>
+                                <w:szCs w:val="16"/>
+                                <w:lang w:val="nl-NL"/>
+                              </w:rPr>
+                              <w:t xml:space="preserve"> naar de</w:t>
+                            </w:r>
+                            <w:r>
+                              <w:rPr>
+                                <w:rFonts w:ascii="Verdana" w:hAnsi="Verdana"/>
+                                <w:sz w:val="16"/>
+                                <w:szCs w:val="16"/>
+                                <w:lang w:val="nl-NL"/>
+                              </w:rPr>
+                              <w:t xml:space="preserve"> </w:t>
+                            </w:r>
+                            <w:r>
+                              <w:rPr>
+                                <w:rFonts w:ascii="Verdana" w:hAnsi="Verdana"/>
+                                <w:sz w:val="16"/>
+                                <w:szCs w:val="16"/>
+                                <w:lang w:val="nl-NL"/>
+                              </w:rPr>
+                              <w:t>afstand tussen deze objecten om te bepalen wat voor soort nummerbord het is (bijv. '99-XX-99' of '99-XXX-9').</w:t>
+                            </w:r>
+                          </w:p>
+                          <w:p>
+                            <w:pPr>
+                              <w:rPr>
+                                <w:lang w:val="nl-NL"/>
+                              </w:rPr>
+                            </w:pPr>
+                          </w:p>
+                          <w:p>
+                            <w:pPr>
+                              <w:rPr>
+                                <w:rFonts w:ascii="Verdana" w:hAnsi="Verdana"/>
+                                <w:sz w:val="16"/>
+                                <w:szCs w:val="16"/>
                                 <w:lang w:val="nl-NL"/>
                               </w:rPr>
                             </w:pPr>
@@ -551,7 +2994,9 @@
           </mc:Choice>
           <mc:Fallback>
             <w:pict>
-              <v:shape id="Text Box 6" o:spid="_x0000_s1028" type="#_x0000_t202" style="position:absolute;margin-left:769.25pt;margin-top:647.4pt;width:404.75pt;height:75.25pt;z-index:251666432;visibility:visible;mso-wrap-style:square;mso-width-percent:0;mso-height-percent:0;mso-wrap-distance-left:9pt;mso-wrap-distance-top:0;mso-wrap-distance-right:9pt;mso-wrap-distance-bottom:0;mso-position-horizontal:absolute;mso-position-horizontal-relative:page;mso-position-vertical:absolute;mso-position-vertical-relative:page;mso-width-percent:0;mso-height-percent:0;mso-width-relative:margin;mso-height-relative:margin;v-text-anchor:top" o:gfxdata="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" mv:complextextbox="1" filled="f" strokecolor="#c6d9f1 [671]">
+              <v:shape id="Text Box 14" o:spid="_x0000_s1029" type="#_x0000_t202" style="position:absolute;margin-left:374.35pt;margin-top:447.65pt;width:254.25pt;height:263.75pt;z-index:251675648;visibility:visible;mso-wrap-style:square;mso-width-percent:0;mso-height-percent:0;mso-wrap-distance-left:9pt;mso-wrap-distance-top:0;mso-wrap-distance-right:9pt;mso-wrap-distance-bottom:0;mso-position-horizontal:absolute;mso-position-horizontal-relative:page;mso-position-vertical:absolute;mso-position-vertical-relative:page;mso-width-percent:0;mso-height-percent:0;mso-width-relative:margin;mso-height-relative:margin;v-text-anchor:top" o:gfxdata="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" mv:complextextbox="1" fillcolor="#f2f2f2 [3052]" strokecolor="#c6d9f1 [671]">
+                <v:stroke endcap="round"/>
+                <v:shadow on="t" opacity="28180f" mv:blur="50800f" origin="-.5,-.5" offset="26941emu,26941emu"/>
                 <v:textbox>
                   <w:txbxContent>
                     <w:p>
@@ -572,32 +3017,406 @@
                           <w:szCs w:val="36"/>
                           <w:lang w:val="nl-NL"/>
                         </w:rPr>
-                        <w:t>Sample</w:t>
+                        <w:t>Karakter segmentatie</w:t>
                       </w:r>
                     </w:p>
                     <w:p>
                       <w:pPr>
                         <w:rPr>
-                          <w:rFonts w:ascii="Tahoma" w:hAnsi="Tahoma" w:cs="Tahoma"/>
-                          <w:color w:val="00B0F0"/>
-                          <w:sz w:val="36"/>
-                          <w:szCs w:val="36"/>
+                          <w:rFonts w:ascii="Verdana" w:hAnsi="Verdana"/>
+                          <w:sz w:val="16"/>
+                          <w:szCs w:val="16"/>
                           <w:lang w:val="nl-NL"/>
                         </w:rPr>
                       </w:pPr>
                       <w:r>
                         <w:rPr>
                           <w:rFonts w:ascii="Verdana" w:hAnsi="Verdana"/>
-                          <w:sz w:val="20"/>
-                          <w:szCs w:val="20"/>
-                          <w:lang w:val="nl-NL"/>
-                        </w:rPr>
-                        <w:t>sample</w:t>
+                          <w:sz w:val="16"/>
+                          <w:szCs w:val="16"/>
+                          <w:lang w:val="nl-NL"/>
+                        </w:rPr>
+                        <w:t>In deze stap was het de bedoeling dat we het gesegmenteerde nummerbord pakte en uit dat plaatje 6 karakters segmenteerde.</w:t>
                       </w:r>
                     </w:p>
                     <w:p>
                       <w:pPr>
                         <w:rPr>
+                          <w:rFonts w:ascii="Verdana" w:hAnsi="Verdana"/>
+                          <w:sz w:val="16"/>
+                          <w:szCs w:val="16"/>
+                          <w:lang w:val="nl-NL"/>
+                        </w:rPr>
+                      </w:pPr>
+                      <w:r>
+                        <w:rPr>
+                          <w:rFonts w:ascii="Verdana" w:hAnsi="Verdana"/>
+                          <w:sz w:val="16"/>
+                          <w:szCs w:val="16"/>
+                          <w:lang w:val="nl-NL"/>
+                        </w:rPr>
+                        <w:t xml:space="preserve">We hebben dit wederom met </w:t>
+                      </w:r>
+                      <w:proofErr w:type="spellStart"/>
+                      <w:r>
+                        <w:rPr>
+                          <w:rFonts w:ascii="Verdana" w:hAnsi="Verdana"/>
+                          <w:sz w:val="16"/>
+                          <w:szCs w:val="16"/>
+                          <w:lang w:val="nl-NL"/>
+                        </w:rPr>
+                        <w:t>thresholding</w:t>
+                      </w:r>
+                      <w:proofErr w:type="spellEnd"/>
+                      <w:r>
+                        <w:rPr>
+                          <w:rFonts w:ascii="Verdana" w:hAnsi="Verdana"/>
+                          <w:sz w:val="16"/>
+                          <w:szCs w:val="16"/>
+                          <w:lang w:val="nl-NL"/>
+                        </w:rPr>
+                        <w:t xml:space="preserve"> gedaan, maar wel op een iets andere manier. Elk nummerbord heeft net een andere kleur (door bijvoorbeeld belichting),</w:t>
+                      </w:r>
+                      <w:r>
+                        <w:rPr>
+                          <w:rFonts w:ascii="Verdana" w:hAnsi="Verdana"/>
+                          <w:sz w:val="16"/>
+                          <w:szCs w:val="16"/>
+                          <w:lang w:val="nl-NL"/>
+                        </w:rPr>
+                        <w:t xml:space="preserve"> </w:t>
+                      </w:r>
+                      <w:r>
+                        <w:rPr>
+                          <w:rFonts w:ascii="Verdana" w:hAnsi="Verdana"/>
+                          <w:sz w:val="16"/>
+                          <w:szCs w:val="16"/>
+                          <w:lang w:val="nl-NL"/>
+                        </w:rPr>
+                        <w:t>maar op elk nummerbord kan je de karakters herkennen doordat de letters een donkere kleur hebben en de achtergrond een lichte. Daarom hebben</w:t>
+                      </w:r>
+                      <w:r>
+                        <w:rPr>
+                          <w:rFonts w:ascii="Verdana" w:hAnsi="Verdana"/>
+                          <w:sz w:val="16"/>
+                          <w:szCs w:val="16"/>
+                          <w:lang w:val="nl-NL"/>
+                        </w:rPr>
+                        <w:t xml:space="preserve"> </w:t>
+                      </w:r>
+                      <w:r>
+                        <w:rPr>
+                          <w:rFonts w:ascii="Verdana" w:hAnsi="Verdana"/>
+                          <w:sz w:val="16"/>
+                          <w:szCs w:val="16"/>
+                          <w:lang w:val="nl-NL"/>
+                        </w:rPr>
+                        <w:t xml:space="preserve">we ervoor gekozen om het input plaatje om te zetten in een grijswaarden plaatje en vervolgens met de ingebouwde </w:t>
+                      </w:r>
+                      <w:proofErr w:type="spellStart"/>
+                      <w:r>
+                        <w:rPr>
+                          <w:rFonts w:ascii="Verdana" w:hAnsi="Verdana"/>
+                          <w:sz w:val="16"/>
+                          <w:szCs w:val="16"/>
+                          <w:lang w:val="nl-NL"/>
+                        </w:rPr>
+                        <w:t>matlab</w:t>
+                      </w:r>
+                      <w:proofErr w:type="spellEnd"/>
+                      <w:r>
+                        <w:rPr>
+                          <w:rFonts w:ascii="Verdana" w:hAnsi="Verdana"/>
+                          <w:sz w:val="16"/>
+                          <w:szCs w:val="16"/>
+                          <w:lang w:val="nl-NL"/>
+                        </w:rPr>
+                        <w:t xml:space="preserve"> functie </w:t>
+                      </w:r>
+                      <w:proofErr w:type="spellStart"/>
+                      <w:r>
+                        <w:rPr>
+                          <w:rFonts w:ascii="Verdana" w:hAnsi="Verdana"/>
+                          <w:sz w:val="16"/>
+                          <w:szCs w:val="16"/>
+                          <w:lang w:val="nl-NL"/>
+                        </w:rPr>
+                        <w:t>graythresh</w:t>
+                      </w:r>
+                      <w:proofErr w:type="spellEnd"/>
+                      <w:r>
+                        <w:rPr>
+                          <w:rFonts w:ascii="Verdana" w:hAnsi="Verdana"/>
+                          <w:sz w:val="16"/>
+                          <w:szCs w:val="16"/>
+                          <w:lang w:val="nl-NL"/>
+                        </w:rPr>
+                        <w:t xml:space="preserve"> gebruikt om</w:t>
+                      </w:r>
+                      <w:r>
+                        <w:rPr>
+                          <w:rFonts w:ascii="Verdana" w:hAnsi="Verdana"/>
+                          <w:sz w:val="16"/>
+                          <w:szCs w:val="16"/>
+                          <w:lang w:val="nl-NL"/>
+                        </w:rPr>
+                        <w:t xml:space="preserve"> </w:t>
+                      </w:r>
+                      <w:r>
+                        <w:rPr>
+                          <w:rFonts w:ascii="Verdana" w:hAnsi="Verdana"/>
+                          <w:sz w:val="16"/>
+                          <w:szCs w:val="16"/>
+                          <w:lang w:val="nl-NL"/>
+                        </w:rPr>
+                        <w:t xml:space="preserve">een </w:t>
+                      </w:r>
+                      <w:proofErr w:type="spellStart"/>
+                      <w:r>
+                        <w:rPr>
+                          <w:rFonts w:ascii="Verdana" w:hAnsi="Verdana"/>
+                          <w:sz w:val="16"/>
+                          <w:szCs w:val="16"/>
+                          <w:lang w:val="nl-NL"/>
+                        </w:rPr>
+                        <w:t>threshold</w:t>
+                      </w:r>
+                      <w:proofErr w:type="spellEnd"/>
+                      <w:r>
+                        <w:rPr>
+                          <w:rFonts w:ascii="Verdana" w:hAnsi="Verdana"/>
+                          <w:sz w:val="16"/>
+                          <w:szCs w:val="16"/>
+                          <w:lang w:val="nl-NL"/>
+                        </w:rPr>
+                        <w:t xml:space="preserve"> te bepalen. </w:t>
+                      </w:r>
+                      <w:proofErr w:type="spellStart"/>
+                      <w:r>
+                        <w:rPr>
+                          <w:rFonts w:ascii="Verdana" w:hAnsi="Verdana"/>
+                          <w:sz w:val="16"/>
+                          <w:szCs w:val="16"/>
+                          <w:lang w:val="nl-NL"/>
+                        </w:rPr>
+                        <w:t>Graythresh</w:t>
+                      </w:r>
+                      <w:proofErr w:type="spellEnd"/>
+                      <w:r>
+                        <w:rPr>
+                          <w:rFonts w:ascii="Verdana" w:hAnsi="Verdana"/>
+                          <w:sz w:val="16"/>
+                          <w:szCs w:val="16"/>
+                          <w:lang w:val="nl-NL"/>
+                        </w:rPr>
+                        <w:t xml:space="preserve"> maakt gebruik van </w:t>
+                      </w:r>
+                      <w:proofErr w:type="spellStart"/>
+                      <w:r>
+                        <w:rPr>
+                          <w:rFonts w:ascii="Verdana" w:hAnsi="Verdana"/>
+                          <w:sz w:val="16"/>
+                          <w:szCs w:val="16"/>
+                          <w:lang w:val="nl-NL"/>
+                        </w:rPr>
+                        <w:t>Otsu's</w:t>
+                      </w:r>
+                      <w:proofErr w:type="spellEnd"/>
+                      <w:r>
+                        <w:rPr>
+                          <w:rFonts w:ascii="Verdana" w:hAnsi="Verdana"/>
+                          <w:sz w:val="16"/>
+                          <w:szCs w:val="16"/>
+                          <w:lang w:val="nl-NL"/>
+                        </w:rPr>
+                        <w:t xml:space="preserve"> methode bij het bepalen van de </w:t>
+                      </w:r>
+                      <w:proofErr w:type="spellStart"/>
+                      <w:r>
+                        <w:rPr>
+                          <w:rFonts w:ascii="Verdana" w:hAnsi="Verdana"/>
+                          <w:sz w:val="16"/>
+                          <w:szCs w:val="16"/>
+                          <w:lang w:val="nl-NL"/>
+                        </w:rPr>
+                        <w:t>threshold</w:t>
+                      </w:r>
+                      <w:proofErr w:type="spellEnd"/>
+                      <w:r>
+                        <w:rPr>
+                          <w:rFonts w:ascii="Verdana" w:hAnsi="Verdana"/>
+                          <w:sz w:val="16"/>
+                          <w:szCs w:val="16"/>
+                          <w:lang w:val="nl-NL"/>
+                        </w:rPr>
+                        <w:t xml:space="preserve">. We hebben ook nog een </w:t>
+                      </w:r>
+                      <w:proofErr w:type="spellStart"/>
+                      <w:r>
+                        <w:rPr>
+                          <w:rFonts w:ascii="Verdana" w:hAnsi="Verdana"/>
+                          <w:sz w:val="16"/>
+                          <w:szCs w:val="16"/>
+                          <w:lang w:val="nl-NL"/>
+                        </w:rPr>
+                        <w:t>sharpening</w:t>
+                      </w:r>
+                      <w:proofErr w:type="spellEnd"/>
+                      <w:r>
+                        <w:rPr>
+                          <w:rFonts w:ascii="Verdana" w:hAnsi="Verdana"/>
+                          <w:sz w:val="16"/>
+                          <w:szCs w:val="16"/>
+                          <w:lang w:val="nl-NL"/>
+                        </w:rPr>
+                        <w:t xml:space="preserve"> filter op </w:t>
+                      </w:r>
+                    </w:p>
+                    <w:p>
+                      <w:pPr>
+                        <w:rPr>
+                          <w:rFonts w:ascii="Tahoma" w:hAnsi="Tahoma" w:cs="Tahoma"/>
+                          <w:color w:val="00B0F0"/>
+                          <w:sz w:val="16"/>
+                          <w:szCs w:val="16"/>
+                          <w:lang w:val="nl-NL"/>
+                        </w:rPr>
+                      </w:pPr>
+                      <w:r>
+                        <w:rPr>
+                          <w:rFonts w:ascii="Verdana" w:hAnsi="Verdana"/>
+                          <w:sz w:val="16"/>
+                          <w:szCs w:val="16"/>
+                          <w:lang w:val="nl-NL"/>
+                        </w:rPr>
+                        <w:t xml:space="preserve">de input gebruikt om de randen te versterken en na </w:t>
+                      </w:r>
+                      <w:proofErr w:type="spellStart"/>
+                      <w:r>
+                        <w:rPr>
+                          <w:rFonts w:ascii="Verdana" w:hAnsi="Verdana"/>
+                          <w:sz w:val="16"/>
+                          <w:szCs w:val="16"/>
+                          <w:lang w:val="nl-NL"/>
+                        </w:rPr>
+                        <w:t>thresholding</w:t>
+                      </w:r>
+                      <w:proofErr w:type="spellEnd"/>
+                      <w:r>
+                        <w:rPr>
+                          <w:rFonts w:ascii="Verdana" w:hAnsi="Verdana"/>
+                          <w:sz w:val="16"/>
+                          <w:szCs w:val="16"/>
+                          <w:lang w:val="nl-NL"/>
+                        </w:rPr>
+                        <w:t xml:space="preserve"> hebben we bepaald welke objecten de karakters waren door naar bepaalde eigenschappen</w:t>
+                      </w:r>
+                      <w:r>
+                        <w:rPr>
+                          <w:rFonts w:ascii="Verdana" w:hAnsi="Verdana"/>
+                          <w:sz w:val="16"/>
+                          <w:szCs w:val="16"/>
+                          <w:lang w:val="nl-NL"/>
+                        </w:rPr>
+                        <w:t xml:space="preserve"> </w:t>
+                      </w:r>
+                      <w:r>
+                        <w:rPr>
+                          <w:rFonts w:ascii="Verdana" w:hAnsi="Verdana"/>
+                          <w:sz w:val="16"/>
+                          <w:szCs w:val="16"/>
+                          <w:lang w:val="nl-NL"/>
+                        </w:rPr>
+                        <w:t xml:space="preserve">van de objecten te bekijken (hoogte/breedte verhouding, grootte, locatie in het beeld, </w:t>
+                      </w:r>
+                      <w:proofErr w:type="spellStart"/>
+                      <w:r>
+                        <w:rPr>
+                          <w:rFonts w:ascii="Verdana" w:hAnsi="Verdana"/>
+                          <w:sz w:val="16"/>
+                          <w:szCs w:val="16"/>
+                          <w:lang w:val="nl-NL"/>
+                        </w:rPr>
+                        <w:t>etc</w:t>
+                      </w:r>
+                      <w:proofErr w:type="spellEnd"/>
+                      <w:r>
+                        <w:rPr>
+                          <w:rFonts w:ascii="Verdana" w:hAnsi="Verdana"/>
+                          <w:sz w:val="16"/>
+                          <w:szCs w:val="16"/>
+                          <w:lang w:val="nl-NL"/>
+                        </w:rPr>
+                        <w:t xml:space="preserve">). Nadat we de 6 objecten hebben bepaald, hebben we </w:t>
+                      </w:r>
+                      <w:r>
+                        <w:rPr>
+                          <w:rFonts w:ascii="Verdana" w:hAnsi="Verdana"/>
+                          <w:sz w:val="16"/>
+                          <w:szCs w:val="16"/>
+                          <w:lang w:val="nl-NL"/>
+                        </w:rPr>
+                        <w:t>g</w:t>
+                      </w:r>
+                      <w:r>
+                        <w:rPr>
+                          <w:rFonts w:ascii="Verdana" w:hAnsi="Verdana"/>
+                          <w:sz w:val="16"/>
+                          <w:szCs w:val="16"/>
+                          <w:lang w:val="nl-NL"/>
+                        </w:rPr>
+                        <w:t>eke</w:t>
+                      </w:r>
+                      <w:r>
+                        <w:rPr>
+                          <w:rFonts w:ascii="Verdana" w:hAnsi="Verdana"/>
+                          <w:sz w:val="16"/>
+                          <w:szCs w:val="16"/>
+                          <w:lang w:val="nl-NL"/>
+                        </w:rPr>
+                        <w:t>ken</w:t>
+                      </w:r>
+                      <w:r>
+                        <w:rPr>
+                          <w:rFonts w:ascii="Verdana" w:hAnsi="Verdana"/>
+                          <w:sz w:val="16"/>
+                          <w:szCs w:val="16"/>
+                          <w:lang w:val="nl-NL"/>
+                        </w:rPr>
+                        <w:t xml:space="preserve"> naar de</w:t>
+                      </w:r>
+                      <w:r>
+                        <w:rPr>
+                          <w:rFonts w:ascii="Verdana" w:hAnsi="Verdana"/>
+                          <w:sz w:val="16"/>
+                          <w:szCs w:val="16"/>
+                          <w:lang w:val="nl-NL"/>
+                        </w:rPr>
+                        <w:t xml:space="preserve"> </w:t>
+                      </w:r>
+                      <w:r>
+                        <w:rPr>
+                          <w:rFonts w:ascii="Verdana" w:hAnsi="Verdana"/>
+                          <w:sz w:val="16"/>
+                          <w:szCs w:val="16"/>
+                          <w:lang w:val="nl-NL"/>
+                        </w:rPr>
+                        <w:t>afstand tussen deze objecten om te bepalen wat voor soort nummerbord het is (bijv. '99-XX-99' of '99-XXX-9').</w:t>
+                      </w:r>
+                    </w:p>
+                    <w:p>
+                      <w:pPr>
+                        <w:rPr>
+                          <w:lang w:val="nl-NL"/>
+                        </w:rPr>
+                      </w:pPr>
+                    </w:p>
+                    <w:p>
+                      <w:pPr>
+                        <w:rPr>
+                          <w:rFonts w:ascii="Verdana" w:hAnsi="Verdana"/>
+                          <w:sz w:val="16"/>
+                          <w:szCs w:val="16"/>
                           <w:lang w:val="nl-NL"/>
                         </w:rPr>
                       </w:pPr>
@@ -617,26 +3436,28 @@
         <mc:AlternateContent>
           <mc:Choice Requires="wps">
             <w:drawing>
-              <wp:anchor distT="0" distB="0" distL="114300" distR="114300" simplePos="0" relativeHeight="251664384" behindDoc="0" locked="0" layoutInCell="1" allowOverlap="1" wp14:anchorId="0A457081" wp14:editId="3EBAC9E9">
+              <wp:anchor distT="0" distB="0" distL="114300" distR="114300" simplePos="0" relativeHeight="251677696" behindDoc="0" locked="0" layoutInCell="1" allowOverlap="1" wp14:anchorId="2D4996FE" wp14:editId="5E9170F4">
                 <wp:simplePos x="0" y="0"/>
                 <wp:positionH relativeFrom="page">
-                  <wp:posOffset>9769475</wp:posOffset>
+                  <wp:posOffset>10822940</wp:posOffset>
                 </wp:positionH>
                 <wp:positionV relativeFrom="page">
-                  <wp:posOffset>1160780</wp:posOffset>
+                  <wp:posOffset>1421765</wp:posOffset>
                 </wp:positionV>
-                <wp:extent cx="5140325" cy="955675"/>
-                <wp:effectExtent l="0" t="0" r="15875" b="34925"/>
+                <wp:extent cx="3234055" cy="2632710"/>
+                <wp:effectExtent l="76200" t="76200" r="144145" b="161290"/>
                 <wp:wrapThrough wrapText="bothSides">
                   <wp:wrapPolygon edited="0">
-                    <wp:start x="0" y="0"/>
-                    <wp:lineTo x="0" y="21815"/>
-                    <wp:lineTo x="21560" y="21815"/>
-                    <wp:lineTo x="21560" y="0"/>
-                    <wp:lineTo x="0" y="0"/>
+                    <wp:start x="-509" y="-625"/>
+                    <wp:lineTo x="-339" y="22715"/>
+                    <wp:lineTo x="22223" y="22715"/>
+                    <wp:lineTo x="22393" y="3126"/>
+                    <wp:lineTo x="22054" y="0"/>
+                    <wp:lineTo x="22054" y="-625"/>
+                    <wp:lineTo x="-509" y="-625"/>
                   </wp:wrapPolygon>
                 </wp:wrapThrough>
-                <wp:docPr id="4" name="Text Box 4"/>
+                <wp:docPr id="15" name="Text Box 15"/>
                 <wp:cNvGraphicFramePr/>
                 <a:graphic xmlns:a="http://schemas.openxmlformats.org/drawingml/2006/main">
                   <a:graphicData uri="http://schemas.microsoft.com/office/word/2010/wordprocessingShape">
@@ -645,13 +3466,17 @@
                       <wps:spPr>
                         <a:xfrm>
                           <a:off x="0" y="0"/>
-                          <a:ext cx="5140325" cy="955675"/>
+                          <a:ext cx="3234055" cy="2632710"/>
                         </a:xfrm>
                         <a:prstGeom prst="rect">
                           <a:avLst/>
                         </a:prstGeom>
-                        <a:noFill/>
-                        <a:ln>
+                        <a:solidFill>
+                          <a:schemeClr val="bg1">
+                            <a:lumMod val="95000"/>
+                          </a:schemeClr>
+                        </a:solidFill>
+                        <a:ln cap="rnd">
                           <a:solidFill>
                             <a:schemeClr val="tx2">
                               <a:lumMod val="20000"/>
@@ -659,7 +3484,20 @@
                             </a:schemeClr>
                           </a:solidFill>
                         </a:ln>
-                        <a:effectLst/>
+                        <a:effectLst>
+                          <a:outerShdw blurRad="50800" dist="38100" dir="2700000" algn="tl" rotWithShape="0">
+                            <a:srgbClr val="000000">
+                              <a:alpha val="43000"/>
+                            </a:srgbClr>
+                          </a:outerShdw>
+                        </a:effectLst>
+                        <a:scene3d>
+                          <a:camera prst="orthographicFront"/>
+                          <a:lightRig rig="threePt" dir="t"/>
+                        </a:scene3d>
+                        <a:sp3d>
+                          <a:bevelT/>
+                        </a:sp3d>
                         <a:extLst>
                           <a:ext uri="{C572A759-6A51-4108-AA02-DFA0A04FC94B}">
                             <ma14:wrappingTextBoxFlag xmlns:ma14="http://schemas.microsoft.com/office/mac/drawingml/2011/main" val="1"/>
@@ -700,32 +3538,123 @@
                                 <w:szCs w:val="36"/>
                                 <w:lang w:val="nl-NL"/>
                               </w:rPr>
-                              <w:t>Scene Detectie</w:t>
+                              <w:t>Karakter herkenning</w:t>
                             </w:r>
                           </w:p>
                           <w:p>
                             <w:pPr>
                               <w:rPr>
-                                <w:rFonts w:ascii="Tahoma" w:hAnsi="Tahoma" w:cs="Tahoma"/>
-                                <w:color w:val="00B0F0"/>
-                                <w:sz w:val="36"/>
-                                <w:szCs w:val="36"/>
+                                <w:sz w:val="16"/>
+                                <w:szCs w:val="16"/>
                                 <w:lang w:val="nl-NL"/>
                               </w:rPr>
                             </w:pPr>
                             <w:r>
                               <w:rPr>
                                 <w:rFonts w:ascii="Verdana" w:hAnsi="Verdana"/>
-                                <w:sz w:val="20"/>
-                                <w:szCs w:val="20"/>
-                                <w:lang w:val="nl-NL"/>
-                              </w:rPr>
-                              <w:t>sample</w:t>
+                                <w:sz w:val="16"/>
+                                <w:szCs w:val="16"/>
+                                <w:lang w:val="nl-NL"/>
+                              </w:rPr>
+                              <w:t>Bij deze stap moesten we bepalen welk karakter een plaatje representeerde. Hiervoor hebben we gebruikt gemaakt van patroon herkenning.</w:t>
+                            </w:r>
+                            <w:r>
+                              <w:rPr>
+                                <w:rFonts w:ascii="Verdana" w:hAnsi="Verdana"/>
+                                <w:sz w:val="16"/>
+                                <w:szCs w:val="16"/>
+                                <w:lang w:val="nl-NL"/>
+                              </w:rPr>
+                              <w:t xml:space="preserve"> </w:t>
+                            </w:r>
+                            <w:r>
+                              <w:rPr>
+                                <w:rFonts w:ascii="Verdana" w:hAnsi="Verdana"/>
+                                <w:sz w:val="16"/>
+                                <w:szCs w:val="16"/>
+                                <w:lang w:val="nl-NL"/>
+                              </w:rPr>
+                              <w:t>We hebben het plaatje opgedeeld in een aantal delen en vervolgens voor elk deel gekeken hoeveel deze afweek van onze opgeslagen voorbeelden.</w:t>
+                            </w:r>
+                            <w:r>
+                              <w:rPr>
+                                <w:rFonts w:ascii="Verdana" w:hAnsi="Verdana"/>
+                                <w:sz w:val="16"/>
+                                <w:szCs w:val="16"/>
+                                <w:lang w:val="nl-NL"/>
+                              </w:rPr>
+                              <w:t xml:space="preserve"> </w:t>
+                            </w:r>
+                            <w:r>
+                              <w:rPr>
+                                <w:rFonts w:ascii="Verdana" w:hAnsi="Verdana"/>
+                                <w:sz w:val="16"/>
+                                <w:szCs w:val="16"/>
+                                <w:lang w:val="nl-NL"/>
+                              </w:rPr>
+                              <w:t>Het aantal delen hebben we zo gekozen dat ze klein genoeg waren om zodat we vormen konden herkennen, maar groot genoeg om het effect van ruis te minimaliseren.</w:t>
+                            </w:r>
+                            <w:r>
+                              <w:rPr>
+                                <w:rFonts w:ascii="Verdana" w:hAnsi="Verdana"/>
+                                <w:sz w:val="16"/>
+                                <w:szCs w:val="16"/>
+                                <w:lang w:val="nl-NL"/>
+                              </w:rPr>
+                              <w:t xml:space="preserve"> </w:t>
+                            </w:r>
+                            <w:r>
+                              <w:rPr>
+                                <w:rFonts w:ascii="Verdana" w:hAnsi="Verdana"/>
+                                <w:sz w:val="16"/>
+                                <w:szCs w:val="16"/>
+                                <w:lang w:val="nl-NL"/>
+                              </w:rPr>
+                              <w:t>Een van de weinige karakters waar ons programma moeite mee had om het goed te herkennen waren R en H. Om deze reden hebben we een speciale controle toegevoegd</w:t>
+                            </w:r>
+                            <w:r>
+                              <w:rPr>
+                                <w:rFonts w:ascii="Verdana" w:hAnsi="Verdana"/>
+                                <w:sz w:val="16"/>
+                                <w:szCs w:val="16"/>
+                                <w:lang w:val="nl-NL"/>
+                              </w:rPr>
+                              <w:t xml:space="preserve"> </w:t>
+                            </w:r>
+                            <w:r>
+                              <w:rPr>
+                                <w:rFonts w:ascii="Verdana" w:hAnsi="Verdana"/>
+                                <w:sz w:val="16"/>
+                                <w:szCs w:val="16"/>
+                                <w:lang w:val="nl-NL"/>
+                              </w:rPr>
+                              <w:t>wanneer 1 van deze karakters werd herkend. Deze controle let vooral op de gebieden midden-boven en rechts-midden, omdat dit de gebieden zijn waarin de meeste verschillen</w:t>
+                            </w:r>
+                            <w:r>
+                              <w:rPr>
+                                <w:rFonts w:ascii="Verdana" w:hAnsi="Verdana"/>
+                                <w:sz w:val="16"/>
+                                <w:szCs w:val="16"/>
+                                <w:lang w:val="nl-NL"/>
+                              </w:rPr>
+                              <w:t xml:space="preserve"> </w:t>
+                            </w:r>
+                            <w:r>
+                              <w:rPr>
+                                <w:rFonts w:ascii="Verdana" w:hAnsi="Verdana"/>
+                                <w:sz w:val="16"/>
+                                <w:szCs w:val="16"/>
+                                <w:lang w:val="nl-NL"/>
+                              </w:rPr>
+                              <w:t>zitten bij deze 2 karakters. Deze stap haalde ook vaak karakters zoals D en 0 door elkaar, maar doordat we de volgende stap hebben toegevoegd maakte dit niet uit.</w:t>
                             </w:r>
                           </w:p>
                           <w:p>
                             <w:pPr>
                               <w:rPr>
+                                <w:rFonts w:ascii="Verdana" w:hAnsi="Verdana"/>
+                                <w:sz w:val="16"/>
+                                <w:szCs w:val="16"/>
                                 <w:lang w:val="nl-NL"/>
                               </w:rPr>
                             </w:pPr>
@@ -752,7 +3681,9 @@
           </mc:Choice>
           <mc:Fallback>
             <w:pict>
-              <v:shape id="Text Box 4" o:spid="_x0000_s1029" type="#_x0000_t202" style="position:absolute;margin-left:769.25pt;margin-top:91.4pt;width:404.75pt;height:75.25pt;z-index:251664384;visibility:visible;mso-wrap-style:square;mso-width-percent:0;mso-height-percent:0;mso-wrap-distance-left:9pt;mso-wrap-distance-top:0;mso-wrap-distance-right:9pt;mso-wrap-distance-bottom:0;mso-position-horizontal:absolute;mso-position-horizontal-relative:page;mso-position-vertical:absolute;mso-position-vertical-relative:page;mso-width-percent:0;mso-height-percent:0;mso-width-relative:margin;mso-height-relative:margin;v-text-anchor:top" o:gfxdata="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" mv:complextextbox="1" filled="f" strokecolor="#c6d9f1 [671]">
+              <v:shape id="Text Box 15" o:spid="_x0000_s1030" type="#_x0000_t202" style="position:absolute;margin-left:852.2pt;margin-top:111.95pt;width:254.65pt;height:207.3pt;z-index:251677696;visibility:visible;mso-wrap-style:square;mso-width-percent:0;mso-height-percent:0;mso-wrap-distance-left:9pt;mso-wrap-distance-top:0;mso-wrap-distance-right:9pt;mso-wrap-distance-bottom:0;mso-position-horizontal:absolute;mso-position-horizontal-relative:page;mso-position-vertical:absolute;mso-position-vertical-relative:page;mso-width-percent:0;mso-height-percent:0;mso-width-relative:margin;mso-height-relative:margin;v-text-anchor:top" o:gfxdata="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" mv:complextextbox="1" fillcolor="#f2f2f2 [3052]" strokecolor="#c6d9f1 [671]">
+                <v:stroke endcap="round"/>
+                <v:shadow on="t" opacity="28180f" mv:blur="50800f" origin="-.5,-.5" offset="26941emu,26941emu"/>
                 <v:textbox>
                   <w:txbxContent>
                     <w:p>
@@ -773,9 +3704,573 @@
                           <w:szCs w:val="36"/>
                           <w:lang w:val="nl-NL"/>
                         </w:rPr>
-                        <w:t>Scene Detectie</w:t>
+                        <w:t>Karakter herkenning</w:t>
                       </w:r>
                     </w:p>
+                    <w:p>
+                      <w:pPr>
+                        <w:rPr>
+                          <w:sz w:val="16"/>
+                          <w:szCs w:val="16"/>
+                          <w:lang w:val="nl-NL"/>
+                        </w:rPr>
+                      </w:pPr>
+                      <w:r>
+                        <w:rPr>
+                          <w:rFonts w:ascii="Verdana" w:hAnsi="Verdana"/>
+                          <w:sz w:val="16"/>
+                          <w:szCs w:val="16"/>
+                          <w:lang w:val="nl-NL"/>
+                        </w:rPr>
+                        <w:t>Bij deze stap moesten we bepalen welk karakter een plaatje representeerde. Hiervoor hebben we gebruikt gemaakt van patroon herkenning.</w:t>
+                      </w:r>
+                      <w:r>
+                        <w:rPr>
+                          <w:rFonts w:ascii="Verdana" w:hAnsi="Verdana"/>
+                          <w:sz w:val="16"/>
+                          <w:szCs w:val="16"/>
+                          <w:lang w:val="nl-NL"/>
+                        </w:rPr>
+                        <w:t xml:space="preserve"> </w:t>
+                      </w:r>
+                      <w:r>
+                        <w:rPr>
+                          <w:rFonts w:ascii="Verdana" w:hAnsi="Verdana"/>
+                          <w:sz w:val="16"/>
+                          <w:szCs w:val="16"/>
+                          <w:lang w:val="nl-NL"/>
+                        </w:rPr>
+                        <w:t>We hebben het plaatje opgedeeld in een aantal delen en vervolgens voor elk deel gekeken hoeveel deze afweek van onze opgeslagen voorbeelden.</w:t>
+                      </w:r>
+                      <w:r>
+                        <w:rPr>
+                          <w:rFonts w:ascii="Verdana" w:hAnsi="Verdana"/>
+                          <w:sz w:val="16"/>
+                          <w:szCs w:val="16"/>
+                          <w:lang w:val="nl-NL"/>
+                        </w:rPr>
+                        <w:t xml:space="preserve"> </w:t>
+                      </w:r>
+                      <w:r>
+                        <w:rPr>
+                          <w:rFonts w:ascii="Verdana" w:hAnsi="Verdana"/>
+                          <w:sz w:val="16"/>
+                          <w:szCs w:val="16"/>
+                          <w:lang w:val="nl-NL"/>
+                        </w:rPr>
+                        <w:t>Het aantal delen hebben we zo gekozen dat ze klein genoeg waren om zodat we vormen konden herkennen, maar groot genoeg om het effect van ruis te minimaliseren.</w:t>
+                      </w:r>
+                      <w:r>
+                        <w:rPr>
+                          <w:rFonts w:ascii="Verdana" w:hAnsi="Verdana"/>
+                          <w:sz w:val="16"/>
+                          <w:szCs w:val="16"/>
+                          <w:lang w:val="nl-NL"/>
+                        </w:rPr>
+                        <w:t xml:space="preserve"> </w:t>
+                      </w:r>
+                      <w:r>
+                        <w:rPr>
+                          <w:rFonts w:ascii="Verdana" w:hAnsi="Verdana"/>
+                          <w:sz w:val="16"/>
+                          <w:szCs w:val="16"/>
+                          <w:lang w:val="nl-NL"/>
+                        </w:rPr>
+                        <w:t>Een van de weinige karakters waar ons programma moeite mee had om het goed te herkennen waren R en H. Om deze reden hebben we een speciale controle toegevoegd</w:t>
+                      </w:r>
+                      <w:r>
+                        <w:rPr>
+                          <w:rFonts w:ascii="Verdana" w:hAnsi="Verdana"/>
+                          <w:sz w:val="16"/>
+                          <w:szCs w:val="16"/>
+                          <w:lang w:val="nl-NL"/>
+                        </w:rPr>
+                        <w:t xml:space="preserve"> </w:t>
+                      </w:r>
+                      <w:r>
+                        <w:rPr>
+                          <w:rFonts w:ascii="Verdana" w:hAnsi="Verdana"/>
+                          <w:sz w:val="16"/>
+                          <w:szCs w:val="16"/>
+                          <w:lang w:val="nl-NL"/>
+                        </w:rPr>
+                        <w:t>wanneer 1 van deze karakters werd herkend. Deze controle let vooral op de gebieden midden-boven en rechts-midden, omdat dit de gebieden zijn waarin de meeste verschillen</w:t>
+                      </w:r>
+                      <w:r>
+                        <w:rPr>
+                          <w:rFonts w:ascii="Verdana" w:hAnsi="Verdana"/>
+                          <w:sz w:val="16"/>
+                          <w:szCs w:val="16"/>
+                          <w:lang w:val="nl-NL"/>
+                        </w:rPr>
+                        <w:t xml:space="preserve"> </w:t>
+                      </w:r>
+                      <w:r>
+                        <w:rPr>
+                          <w:rFonts w:ascii="Verdana" w:hAnsi="Verdana"/>
+                          <w:sz w:val="16"/>
+                          <w:szCs w:val="16"/>
+                          <w:lang w:val="nl-NL"/>
+                        </w:rPr>
+                        <w:t>zitten bij deze 2 karakters. Deze stap haalde ook vaak karakters zoals D en 0 door elkaar, maar doordat we de volgende stap hebben toegevoegd maakte dit niet uit.</w:t>
+                      </w:r>
+                    </w:p>
+                    <w:p>
+                      <w:pPr>
+                        <w:rPr>
+                          <w:rFonts w:ascii="Verdana" w:hAnsi="Verdana"/>
+                          <w:sz w:val="16"/>
+                          <w:szCs w:val="16"/>
+                          <w:lang w:val="nl-NL"/>
+                        </w:rPr>
+                      </w:pPr>
+                    </w:p>
+                  </w:txbxContent>
+                </v:textbox>
+                <w10:wrap type="through" anchorx="page" anchory="page"/>
+              </v:shape>
+            </w:pict>
+          </mc:Fallback>
+        </mc:AlternateContent>
+      </w:r>
+      <w:r>
+        <w:rPr>
+          <w:noProof/>
+        </w:rPr>
+        <mc:AlternateContent>
+          <mc:Choice Requires="wps">
+            <w:drawing>
+              <wp:anchor distT="0" distB="0" distL="114300" distR="114300" simplePos="0" relativeHeight="251673600" behindDoc="0" locked="0" layoutInCell="1" allowOverlap="1" wp14:anchorId="1A988BF9" wp14:editId="738A51D5">
+                <wp:simplePos x="0" y="0"/>
+                <wp:positionH relativeFrom="page">
+                  <wp:posOffset>5139055</wp:posOffset>
+                </wp:positionH>
+                <wp:positionV relativeFrom="page">
+                  <wp:posOffset>1345565</wp:posOffset>
+                </wp:positionV>
+                <wp:extent cx="5114078" cy="2024168"/>
+                <wp:effectExtent l="76200" t="76200" r="144145" b="160655"/>
+                <wp:wrapThrough wrapText="bothSides">
+                  <wp:wrapPolygon edited="0">
+                    <wp:start x="-322" y="-813"/>
+                    <wp:lineTo x="-322" y="21417"/>
+                    <wp:lineTo x="-107" y="23044"/>
+                    <wp:lineTo x="21994" y="23044"/>
+                    <wp:lineTo x="22102" y="4067"/>
+                    <wp:lineTo x="21780" y="0"/>
+                    <wp:lineTo x="21780" y="-813"/>
+                    <wp:lineTo x="-322" y="-813"/>
+                  </wp:wrapPolygon>
+                </wp:wrapThrough>
+                <wp:docPr id="13" name="Text Box 13"/>
+                <wp:cNvGraphicFramePr/>
+                <a:graphic xmlns:a="http://schemas.openxmlformats.org/drawingml/2006/main">
+                  <a:graphicData uri="http://schemas.microsoft.com/office/word/2010/wordprocessingShape">
+                    <wps:wsp>
+                      <wps:cNvSpPr txBox="1"/>
+                      <wps:spPr>
+                        <a:xfrm>
+                          <a:off x="0" y="0"/>
+                          <a:ext cx="5114078" cy="2024168"/>
+                        </a:xfrm>
+                        <a:prstGeom prst="rect">
+                          <a:avLst/>
+                        </a:prstGeom>
+                        <a:solidFill>
+                          <a:schemeClr val="bg1">
+                            <a:lumMod val="95000"/>
+                          </a:schemeClr>
+                        </a:solidFill>
+                        <a:ln cap="rnd">
+                          <a:solidFill>
+                            <a:schemeClr val="tx2">
+                              <a:lumMod val="20000"/>
+                              <a:lumOff val="80000"/>
+                            </a:schemeClr>
+                          </a:solidFill>
+                        </a:ln>
+                        <a:effectLst>
+                          <a:outerShdw blurRad="50800" dist="38100" dir="2700000" algn="tl" rotWithShape="0">
+                            <a:srgbClr val="000000">
+                              <a:alpha val="43000"/>
+                            </a:srgbClr>
+                          </a:outerShdw>
+                        </a:effectLst>
+                        <a:scene3d>
+                          <a:camera prst="orthographicFront"/>
+                          <a:lightRig rig="threePt" dir="t"/>
+                        </a:scene3d>
+                        <a:sp3d>
+                          <a:bevelT/>
+                        </a:sp3d>
+                        <a:extLst>
+                          <a:ext uri="{C572A759-6A51-4108-AA02-DFA0A04FC94B}">
+                            <ma14:wrappingTextBoxFlag xmlns:ma14="http://schemas.microsoft.com/office/mac/drawingml/2011/main" val="1"/>
+                          </a:ext>
+                        </a:extLst>
+                      </wps:spPr>
+                      <wps:style>
+                        <a:lnRef idx="0">
+                          <a:schemeClr val="accent1"/>
+                        </a:lnRef>
+                        <a:fillRef idx="0">
+                          <a:schemeClr val="accent1"/>
+                        </a:fillRef>
+                        <a:effectRef idx="0">
+                          <a:schemeClr val="accent1"/>
+                        </a:effectRef>
+                        <a:fontRef idx="minor">
+                          <a:schemeClr val="dk1"/>
+                        </a:fontRef>
+                      </wps:style>
+                      <wps:txbx>
+                        <w:txbxContent>
+                          <w:p>
+                            <w:pPr>
+                              <w:rPr>
+                                <w:rFonts w:ascii="Tahoma" w:hAnsi="Tahoma" w:cs="Tahoma"/>
+                                <w:color w:val="00B0F0"/>
+                                <w:sz w:val="36"/>
+                                <w:szCs w:val="36"/>
+                                <w:lang w:val="nl-NL"/>
+                              </w:rPr>
+                            </w:pPr>
+                            <w:r>
+                              <w:rPr>
+                                <w:rFonts w:ascii="Tahoma" w:hAnsi="Tahoma" w:cs="Tahoma"/>
+                                <w:color w:val="00B0F0"/>
+                                <w:sz w:val="36"/>
+                                <w:szCs w:val="36"/>
+                                <w:lang w:val="nl-NL"/>
+                              </w:rPr>
+                              <w:t>Kenteken s</w:t>
+                            </w:r>
+                            <w:r>
+                              <w:rPr>
+                                <w:rFonts w:ascii="Tahoma" w:hAnsi="Tahoma" w:cs="Tahoma"/>
+                                <w:color w:val="00B0F0"/>
+                                <w:sz w:val="36"/>
+                                <w:szCs w:val="36"/>
+                                <w:lang w:val="nl-NL"/>
+                              </w:rPr>
+                              <w:t>egmentatie</w:t>
+                            </w:r>
+                          </w:p>
+                          <w:p>
+                            <w:pPr>
+                              <w:rPr>
+                                <w:rFonts w:ascii="Verdana" w:hAnsi="Verdana"/>
+                                <w:sz w:val="16"/>
+                                <w:szCs w:val="16"/>
+                                <w:lang w:val="nl-NL"/>
+                              </w:rPr>
+                            </w:pPr>
+                            <w:r>
+                              <w:rPr>
+                                <w:rFonts w:ascii="Verdana" w:hAnsi="Verdana"/>
+                                <w:sz w:val="16"/>
+                                <w:szCs w:val="16"/>
+                                <w:lang w:val="nl-NL"/>
+                              </w:rPr>
+                              <w:t xml:space="preserve">Het eerste wat we willen doen is het kenteken te scheiden van de rest van het plaatje. Doormiddel van </w:t>
+                            </w:r>
+                            <w:proofErr w:type="spellStart"/>
+                            <w:r>
+                              <w:rPr>
+                                <w:rFonts w:ascii="Verdana" w:hAnsi="Verdana"/>
+                                <w:sz w:val="16"/>
+                                <w:szCs w:val="16"/>
+                                <w:lang w:val="nl-NL"/>
+                              </w:rPr>
+                              <w:t>scatterplots</w:t>
+                            </w:r>
+                            <w:proofErr w:type="spellEnd"/>
+                            <w:r>
+                              <w:rPr>
+                                <w:rFonts w:ascii="Verdana" w:hAnsi="Verdana"/>
+                                <w:sz w:val="16"/>
+                                <w:szCs w:val="16"/>
+                                <w:lang w:val="nl-NL"/>
+                              </w:rPr>
+                              <w:t xml:space="preserve"> op de verschillende kleurkanalen hebben we bepaald met welke </w:t>
+                            </w:r>
+                            <w:proofErr w:type="spellStart"/>
+                            <w:r>
+                              <w:rPr>
+                                <w:rFonts w:ascii="Verdana" w:hAnsi="Verdana"/>
+                                <w:sz w:val="16"/>
+                                <w:szCs w:val="16"/>
+                                <w:lang w:val="nl-NL"/>
+                              </w:rPr>
+                              <w:t>threshold</w:t>
+                            </w:r>
+                            <w:r>
+                              <w:rPr>
+                                <w:rFonts w:ascii="Verdana" w:hAnsi="Verdana"/>
+                                <w:sz w:val="16"/>
+                                <w:szCs w:val="16"/>
+                                <w:lang w:val="nl-NL"/>
+                              </w:rPr>
+                              <w:t>s</w:t>
+                            </w:r>
+                            <w:proofErr w:type="spellEnd"/>
+                            <w:r>
+                              <w:rPr>
+                                <w:rFonts w:ascii="Verdana" w:hAnsi="Verdana"/>
+                                <w:sz w:val="16"/>
+                                <w:szCs w:val="16"/>
+                                <w:lang w:val="nl-NL"/>
+                              </w:rPr>
+                              <w:t xml:space="preserve"> we deze scheiding konden maken. We hebben eerst</w:t>
+                            </w:r>
+                            <w:r>
+                              <w:rPr>
+                                <w:rFonts w:ascii="Verdana" w:hAnsi="Verdana"/>
+                                <w:sz w:val="16"/>
+                                <w:szCs w:val="16"/>
+                                <w:lang w:val="nl-NL"/>
+                              </w:rPr>
+                              <w:t xml:space="preserve"> een </w:t>
+                            </w:r>
+                            <w:proofErr w:type="spellStart"/>
+                            <w:r>
+                              <w:rPr>
+                                <w:rFonts w:ascii="Verdana" w:hAnsi="Verdana"/>
+                                <w:sz w:val="16"/>
+                                <w:szCs w:val="16"/>
+                                <w:lang w:val="nl-NL"/>
+                              </w:rPr>
+                              <w:t>median</w:t>
+                            </w:r>
+                            <w:proofErr w:type="spellEnd"/>
+                            <w:r>
+                              <w:rPr>
+                                <w:rFonts w:ascii="Verdana" w:hAnsi="Verdana"/>
+                                <w:sz w:val="16"/>
+                                <w:szCs w:val="16"/>
+                                <w:lang w:val="nl-NL"/>
+                              </w:rPr>
+                              <w:t xml:space="preserve"> filter toegepast op het plaatje om zo de ruis te verwijderen, maar de </w:t>
+                            </w:r>
+                            <w:proofErr w:type="spellStart"/>
+                            <w:r>
+                              <w:rPr>
+                                <w:rFonts w:ascii="Verdana" w:hAnsi="Verdana"/>
+                                <w:sz w:val="16"/>
+                                <w:szCs w:val="16"/>
+                                <w:lang w:val="nl-NL"/>
+                              </w:rPr>
+                              <w:t>edges</w:t>
+                            </w:r>
+                            <w:proofErr w:type="spellEnd"/>
+                            <w:r>
+                              <w:rPr>
+                                <w:rFonts w:ascii="Verdana" w:hAnsi="Verdana"/>
+                                <w:sz w:val="16"/>
+                                <w:szCs w:val="16"/>
+                                <w:lang w:val="nl-NL"/>
+                              </w:rPr>
+                              <w:t xml:space="preserve"> te behouden. Uiteindelijk bleek dat </w:t>
+                            </w:r>
+                            <w:proofErr w:type="spellStart"/>
+                            <w:r>
+                              <w:rPr>
+                                <w:rFonts w:ascii="Verdana" w:hAnsi="Verdana"/>
+                                <w:sz w:val="16"/>
+                                <w:szCs w:val="16"/>
+                                <w:lang w:val="nl-NL"/>
+                              </w:rPr>
+                              <w:t>thresholding</w:t>
+                            </w:r>
+                            <w:proofErr w:type="spellEnd"/>
+                            <w:r>
+                              <w:rPr>
+                                <w:rFonts w:ascii="Verdana" w:hAnsi="Verdana"/>
+                                <w:sz w:val="16"/>
+                                <w:szCs w:val="16"/>
+                                <w:lang w:val="nl-NL"/>
+                              </w:rPr>
+                              <w:t xml:space="preserve"> niet “alleen” h</w:t>
+                            </w:r>
+                            <w:r>
+                              <w:rPr>
+                                <w:rFonts w:ascii="Verdana" w:hAnsi="Verdana"/>
+                                <w:sz w:val="16"/>
+                                <w:szCs w:val="16"/>
+                                <w:lang w:val="nl-NL"/>
+                              </w:rPr>
+                              <w:t>et kenteken uit het plaatje seg</w:t>
+                            </w:r>
+                            <w:r>
+                              <w:rPr>
+                                <w:rFonts w:ascii="Verdana" w:hAnsi="Verdana"/>
+                                <w:sz w:val="16"/>
+                                <w:szCs w:val="16"/>
+                                <w:lang w:val="nl-NL"/>
+                              </w:rPr>
+                              <w:t xml:space="preserve">menteerde. Om dit wel te doen hebben we van alle losse </w:t>
+                            </w:r>
+                            <w:r>
+                              <w:rPr>
+                                <w:rFonts w:ascii="Verdana" w:hAnsi="Verdana"/>
+                                <w:sz w:val="16"/>
+                                <w:szCs w:val="16"/>
+                                <w:lang w:val="nl-NL"/>
+                              </w:rPr>
+                              <w:t xml:space="preserve">segmenten die overbleven </w:t>
+                            </w:r>
+                            <w:r>
+                              <w:rPr>
+                                <w:rFonts w:ascii="Verdana" w:hAnsi="Verdana"/>
+                                <w:sz w:val="16"/>
+                                <w:szCs w:val="16"/>
+                                <w:lang w:val="nl-NL"/>
+                              </w:rPr>
+                              <w:t xml:space="preserve">de eigenschappen bepaald en vervolgens een selectie gedaan van 1 </w:t>
+                            </w:r>
+                            <w:r>
+                              <w:rPr>
+                                <w:rFonts w:ascii="Verdana" w:hAnsi="Verdana"/>
+                                <w:sz w:val="16"/>
+                                <w:szCs w:val="16"/>
+                                <w:lang w:val="nl-NL"/>
+                              </w:rPr>
+                              <w:t>segment</w:t>
+                            </w:r>
+                            <w:r>
+                              <w:rPr>
+                                <w:rFonts w:ascii="Verdana" w:hAnsi="Verdana"/>
+                                <w:sz w:val="16"/>
+                                <w:szCs w:val="16"/>
+                                <w:lang w:val="nl-NL"/>
+                              </w:rPr>
+                              <w:t xml:space="preserve"> welke voldeed aan de voorwaarden van het kenteken. Denk hierbij aan de intensiteit van het </w:t>
+                            </w:r>
+                            <w:r>
+                              <w:rPr>
+                                <w:rFonts w:ascii="Verdana" w:hAnsi="Verdana"/>
+                                <w:sz w:val="16"/>
+                                <w:szCs w:val="16"/>
+                                <w:lang w:val="nl-NL"/>
+                              </w:rPr>
+                              <w:t>segment</w:t>
+                            </w:r>
+                            <w:r>
+                              <w:rPr>
+                                <w:rFonts w:ascii="Verdana" w:hAnsi="Verdana"/>
+                                <w:sz w:val="16"/>
+                                <w:szCs w:val="16"/>
+                                <w:lang w:val="nl-NL"/>
+                              </w:rPr>
+                              <w:t>, de verhouding, de breedte en de oriëntatie.</w:t>
+                            </w:r>
+                          </w:p>
+                          <w:p>
+                            <w:pPr>
+                              <w:rPr>
+                                <w:rFonts w:ascii="Verdana" w:hAnsi="Verdana"/>
+                                <w:sz w:val="16"/>
+                                <w:szCs w:val="16"/>
+                                <w:lang w:val="nl-NL"/>
+                              </w:rPr>
+                            </w:pPr>
+                          </w:p>
+                          <w:p>
+                            <w:pPr>
+                              <w:rPr>
+                                <w:rFonts w:ascii="Verdana" w:hAnsi="Verdana"/>
+                                <w:sz w:val="16"/>
+                                <w:szCs w:val="16"/>
+                                <w:lang w:val="nl-NL"/>
+                              </w:rPr>
+                            </w:pPr>
+                            <w:r>
+                              <w:rPr>
+                                <w:rFonts w:ascii="Verdana" w:hAnsi="Verdana"/>
+                                <w:sz w:val="16"/>
+                                <w:szCs w:val="16"/>
+                                <w:lang w:val="nl-NL"/>
+                              </w:rPr>
+                              <w:t xml:space="preserve">Conversie van RGB naar HSI kost veel computertijd en de uiteindelijke </w:t>
+                            </w:r>
+                            <w:proofErr w:type="spellStart"/>
+                            <w:r>
+                              <w:rPr>
+                                <w:rFonts w:ascii="Verdana" w:hAnsi="Verdana"/>
+                                <w:sz w:val="16"/>
+                                <w:szCs w:val="16"/>
+                                <w:lang w:val="nl-NL"/>
+                              </w:rPr>
+                              <w:t>thresholding</w:t>
+                            </w:r>
+                            <w:proofErr w:type="spellEnd"/>
+                            <w:r>
+                              <w:rPr>
+                                <w:rFonts w:ascii="Verdana" w:hAnsi="Verdana"/>
+                                <w:sz w:val="16"/>
+                                <w:szCs w:val="16"/>
+                                <w:lang w:val="nl-NL"/>
+                              </w:rPr>
+                              <w:t xml:space="preserve"> op het Intensiteit kanaal leverde uiteindelijk weinig verbetering op waardoor we hebben besloten om deze </w:t>
+                            </w:r>
+                            <w:proofErr w:type="spellStart"/>
+                            <w:r>
+                              <w:rPr>
+                                <w:rFonts w:ascii="Verdana" w:hAnsi="Verdana"/>
+                                <w:sz w:val="16"/>
+                                <w:szCs w:val="16"/>
+                                <w:lang w:val="nl-NL"/>
+                              </w:rPr>
+                              <w:t>threshold</w:t>
+                            </w:r>
+                            <w:proofErr w:type="spellEnd"/>
+                            <w:r>
+                              <w:rPr>
+                                <w:rFonts w:ascii="Verdana" w:hAnsi="Verdana"/>
+                                <w:sz w:val="16"/>
+                                <w:szCs w:val="16"/>
+                                <w:lang w:val="nl-NL"/>
+                              </w:rPr>
+                              <w:t xml:space="preserve"> achterwege te laten.</w:t>
+                            </w:r>
+                          </w:p>
+                          <w:p>
+                            <w:pPr>
+                              <w:rPr>
+                                <w:rFonts w:ascii="Verdana" w:hAnsi="Verdana"/>
+                                <w:sz w:val="16"/>
+                                <w:szCs w:val="16"/>
+                                <w:lang w:val="nl-NL"/>
+                              </w:rPr>
+                            </w:pPr>
+                          </w:p>
+                        </w:txbxContent>
+                      </wps:txbx>
+                      <wps:bodyPr rot="0" spcFirstLastPara="0" vertOverflow="overflow" horzOverflow="overflow" vert="horz" wrap="square" lIns="91440" tIns="45720" rIns="91440" bIns="45720" numCol="1" spcCol="0" rtlCol="0" fromWordArt="0" anchor="t" anchorCtr="0" forceAA="0" compatLnSpc="1">
+                        <a:prstTxWarp prst="textNoShape">
+                          <a:avLst/>
+                        </a:prstTxWarp>
+                        <a:noAutofit/>
+                      </wps:bodyPr>
+                    </wps:wsp>
+                  </a:graphicData>
+                </a:graphic>
+                <wp14:sizeRelH relativeFrom="margin">
+                  <wp14:pctWidth>0</wp14:pctWidth>
+                </wp14:sizeRelH>
+                <wp14:sizeRelV relativeFrom="margin">
+                  <wp14:pctHeight>0</wp14:pctHeight>
+                </wp14:sizeRelV>
+              </wp:anchor>
+            </w:drawing>
+          </mc:Choice>
+          <mc:Fallback>
+            <w:pict>
+              <v:shape id="Text Box 13" o:spid="_x0000_s1031" type="#_x0000_t202" style="position:absolute;margin-left:404.65pt;margin-top:105.95pt;width:402.7pt;height:159.4pt;z-index:251673600;visibility:visible;mso-wrap-style:square;mso-width-percent:0;mso-height-percent:0;mso-wrap-distance-left:9pt;mso-wrap-distance-top:0;mso-wrap-distance-right:9pt;mso-wrap-distance-bottom:0;mso-position-horizontal:absolute;mso-position-horizontal-relative:page;mso-position-vertical:absolute;mso-position-vertical-relative:page;mso-width-percent:0;mso-height-percent:0;mso-width-relative:margin;mso-height-relative:margin;v-text-anchor:top" o:gfxdata="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" mv:complextextbox="1" fillcolor="#f2f2f2 [3052]" strokecolor="#c6d9f1 [671]">
+                <v:stroke endcap="round"/>
+                <v:shadow on="t" opacity="28180f" mv:blur="50800f" origin="-.5,-.5" offset="26941emu,26941emu"/>
+                <v:textbox>
+                  <w:txbxContent>
                     <w:p>
                       <w:pPr>
                         <w:rPr>
@@ -788,17 +4283,309 @@
                       </w:pPr>
                       <w:r>
                         <w:rPr>
-                          <w:rFonts w:ascii="Verdana" w:hAnsi="Verdana"/>
-                          <w:sz w:val="20"/>
-                          <w:szCs w:val="20"/>
-                          <w:lang w:val="nl-NL"/>
-                        </w:rPr>
-                        <w:t>sample</w:t>
+                          <w:rFonts w:ascii="Tahoma" w:hAnsi="Tahoma" w:cs="Tahoma"/>
+                          <w:color w:val="00B0F0"/>
+                          <w:sz w:val="36"/>
+                          <w:szCs w:val="36"/>
+                          <w:lang w:val="nl-NL"/>
+                        </w:rPr>
+                        <w:t>Kenteken s</w:t>
+                      </w:r>
+                      <w:r>
+                        <w:rPr>
+                          <w:rFonts w:ascii="Tahoma" w:hAnsi="Tahoma" w:cs="Tahoma"/>
+                          <w:color w:val="00B0F0"/>
+                          <w:sz w:val="36"/>
+                          <w:szCs w:val="36"/>
+                          <w:lang w:val="nl-NL"/>
+                        </w:rPr>
+                        <w:t>egmentatie</w:t>
                       </w:r>
                     </w:p>
                     <w:p>
                       <w:pPr>
                         <w:rPr>
+                          <w:rFonts w:ascii="Verdana" w:hAnsi="Verdana"/>
+                          <w:sz w:val="16"/>
+                          <w:szCs w:val="16"/>
+                          <w:lang w:val="nl-NL"/>
+                        </w:rPr>
+                      </w:pPr>
+                      <w:r>
+                        <w:rPr>
+                          <w:rFonts w:ascii="Verdana" w:hAnsi="Verdana"/>
+                          <w:sz w:val="16"/>
+                          <w:szCs w:val="16"/>
+                          <w:lang w:val="nl-NL"/>
+                        </w:rPr>
+                        <w:t xml:space="preserve">Het eerste wat we willen doen is het kenteken te scheiden van de rest van het plaatje. Doormiddel van </w:t>
+                      </w:r>
+                      <w:proofErr w:type="spellStart"/>
+                      <w:r>
+                        <w:rPr>
+                          <w:rFonts w:ascii="Verdana" w:hAnsi="Verdana"/>
+                          <w:sz w:val="16"/>
+                          <w:szCs w:val="16"/>
+                          <w:lang w:val="nl-NL"/>
+                        </w:rPr>
+                        <w:t>scatterplots</w:t>
+                      </w:r>
+                      <w:proofErr w:type="spellEnd"/>
+                      <w:r>
+                        <w:rPr>
+                          <w:rFonts w:ascii="Verdana" w:hAnsi="Verdana"/>
+                          <w:sz w:val="16"/>
+                          <w:szCs w:val="16"/>
+                          <w:lang w:val="nl-NL"/>
+                        </w:rPr>
+                        <w:t xml:space="preserve"> op de verschillende kleurkanalen hebben we bepaald met welke </w:t>
+                      </w:r>
+                      <w:proofErr w:type="spellStart"/>
+                      <w:r>
+                        <w:rPr>
+                          <w:rFonts w:ascii="Verdana" w:hAnsi="Verdana"/>
+                          <w:sz w:val="16"/>
+                          <w:szCs w:val="16"/>
+                          <w:lang w:val="nl-NL"/>
+                        </w:rPr>
+                        <w:t>threshold</w:t>
+                      </w:r>
+                      <w:r>
+                        <w:rPr>
+                          <w:rFonts w:ascii="Verdana" w:hAnsi="Verdana"/>
+                          <w:sz w:val="16"/>
+                          <w:szCs w:val="16"/>
+                          <w:lang w:val="nl-NL"/>
+                        </w:rPr>
+                        <w:t>s</w:t>
+                      </w:r>
+                      <w:proofErr w:type="spellEnd"/>
+                      <w:r>
+                        <w:rPr>
+                          <w:rFonts w:ascii="Verdana" w:hAnsi="Verdana"/>
+                          <w:sz w:val="16"/>
+                          <w:szCs w:val="16"/>
+                          <w:lang w:val="nl-NL"/>
+                        </w:rPr>
+                        <w:t xml:space="preserve"> we deze scheiding konden maken. We hebben eerst</w:t>
+                      </w:r>
+                      <w:r>
+                        <w:rPr>
+                          <w:rFonts w:ascii="Verdana" w:hAnsi="Verdana"/>
+                          <w:sz w:val="16"/>
+                          <w:szCs w:val="16"/>
+                          <w:lang w:val="nl-NL"/>
+                        </w:rPr>
+                        <w:t xml:space="preserve"> een </w:t>
+                      </w:r>
+                      <w:proofErr w:type="spellStart"/>
+                      <w:r>
+                        <w:rPr>
+                          <w:rFonts w:ascii="Verdana" w:hAnsi="Verdana"/>
+                          <w:sz w:val="16"/>
+                          <w:szCs w:val="16"/>
+                          <w:lang w:val="nl-NL"/>
+                        </w:rPr>
+                        <w:t>median</w:t>
+                      </w:r>
+                      <w:proofErr w:type="spellEnd"/>
+                      <w:r>
+                        <w:rPr>
+                          <w:rFonts w:ascii="Verdana" w:hAnsi="Verdana"/>
+                          <w:sz w:val="16"/>
+                          <w:szCs w:val="16"/>
+                          <w:lang w:val="nl-NL"/>
+                        </w:rPr>
+                        <w:t xml:space="preserve"> filter toegepast op het plaatje om zo de ruis te verwijderen, maar de </w:t>
+                      </w:r>
+                      <w:proofErr w:type="spellStart"/>
+                      <w:r>
+                        <w:rPr>
+                          <w:rFonts w:ascii="Verdana" w:hAnsi="Verdana"/>
+                          <w:sz w:val="16"/>
+                          <w:szCs w:val="16"/>
+                          <w:lang w:val="nl-NL"/>
+                        </w:rPr>
+                        <w:t>edges</w:t>
+                      </w:r>
+                      <w:proofErr w:type="spellEnd"/>
+                      <w:r>
+                        <w:rPr>
+                          <w:rFonts w:ascii="Verdana" w:hAnsi="Verdana"/>
+                          <w:sz w:val="16"/>
+                          <w:szCs w:val="16"/>
+                          <w:lang w:val="nl-NL"/>
+                        </w:rPr>
+                        <w:t xml:space="preserve"> te behouden. Uiteindelijk bleek dat </w:t>
+                      </w:r>
+                      <w:proofErr w:type="spellStart"/>
+                      <w:r>
+                        <w:rPr>
+                          <w:rFonts w:ascii="Verdana" w:hAnsi="Verdana"/>
+                          <w:sz w:val="16"/>
+                          <w:szCs w:val="16"/>
+                          <w:lang w:val="nl-NL"/>
+                        </w:rPr>
+                        <w:t>thresholding</w:t>
+                      </w:r>
+                      <w:proofErr w:type="spellEnd"/>
+                      <w:r>
+                        <w:rPr>
+                          <w:rFonts w:ascii="Verdana" w:hAnsi="Verdana"/>
+                          <w:sz w:val="16"/>
+                          <w:szCs w:val="16"/>
+                          <w:lang w:val="nl-NL"/>
+                        </w:rPr>
+                        <w:t xml:space="preserve"> niet “alleen” h</w:t>
+                      </w:r>
+                      <w:r>
+                        <w:rPr>
+                          <w:rFonts w:ascii="Verdana" w:hAnsi="Verdana"/>
+                          <w:sz w:val="16"/>
+                          <w:szCs w:val="16"/>
+                          <w:lang w:val="nl-NL"/>
+                        </w:rPr>
+                        <w:t>et kenteken uit het plaatje seg</w:t>
+                      </w:r>
+                      <w:r>
+                        <w:rPr>
+                          <w:rFonts w:ascii="Verdana" w:hAnsi="Verdana"/>
+                          <w:sz w:val="16"/>
+                          <w:szCs w:val="16"/>
+                          <w:lang w:val="nl-NL"/>
+                        </w:rPr>
+                        <w:t xml:space="preserve">menteerde. Om dit wel te doen hebben we van alle losse </w:t>
+                      </w:r>
+                      <w:r>
+                        <w:rPr>
+                          <w:rFonts w:ascii="Verdana" w:hAnsi="Verdana"/>
+                          <w:sz w:val="16"/>
+                          <w:szCs w:val="16"/>
+                          <w:lang w:val="nl-NL"/>
+                        </w:rPr>
+                        <w:t xml:space="preserve">segmenten die overbleven </w:t>
+                      </w:r>
+                      <w:r>
+                        <w:rPr>
+                          <w:rFonts w:ascii="Verdana" w:hAnsi="Verdana"/>
+                          <w:sz w:val="16"/>
+                          <w:szCs w:val="16"/>
+                          <w:lang w:val="nl-NL"/>
+                        </w:rPr>
+                        <w:t xml:space="preserve">de eigenschappen bepaald en vervolgens een selectie gedaan van 1 </w:t>
+                      </w:r>
+                      <w:r>
+                        <w:rPr>
+                          <w:rFonts w:ascii="Verdana" w:hAnsi="Verdana"/>
+                          <w:sz w:val="16"/>
+                          <w:szCs w:val="16"/>
+                          <w:lang w:val="nl-NL"/>
+                        </w:rPr>
+                        <w:t>segment</w:t>
+                      </w:r>
+                      <w:r>
+                        <w:rPr>
+                          <w:rFonts w:ascii="Verdana" w:hAnsi="Verdana"/>
+                          <w:sz w:val="16"/>
+                          <w:szCs w:val="16"/>
+                          <w:lang w:val="nl-NL"/>
+                        </w:rPr>
+                        <w:t xml:space="preserve"> welke voldeed aan de voorwaarden van het kenteken. Denk hierbij aan de intensiteit van het </w:t>
+                      </w:r>
+                      <w:r>
+                        <w:rPr>
+                          <w:rFonts w:ascii="Verdana" w:hAnsi="Verdana"/>
+                          <w:sz w:val="16"/>
+                          <w:szCs w:val="16"/>
+                          <w:lang w:val="nl-NL"/>
+                        </w:rPr>
+                        <w:t>segment</w:t>
+                      </w:r>
+                      <w:r>
+                        <w:rPr>
+                          <w:rFonts w:ascii="Verdana" w:hAnsi="Verdana"/>
+                          <w:sz w:val="16"/>
+                          <w:szCs w:val="16"/>
+                          <w:lang w:val="nl-NL"/>
+                        </w:rPr>
+                        <w:t>, de verhouding, de breedte en de oriëntatie.</w:t>
+                      </w:r>
+                    </w:p>
+                    <w:p>
+                      <w:pPr>
+                        <w:rPr>
+                          <w:rFonts w:ascii="Verdana" w:hAnsi="Verdana"/>
+                          <w:sz w:val="16"/>
+                          <w:szCs w:val="16"/>
+                          <w:lang w:val="nl-NL"/>
+                        </w:rPr>
+                      </w:pPr>
+                    </w:p>
+                    <w:p>
+                      <w:pPr>
+                        <w:rPr>
+                          <w:rFonts w:ascii="Verdana" w:hAnsi="Verdana"/>
+                          <w:sz w:val="16"/>
+                          <w:szCs w:val="16"/>
+                          <w:lang w:val="nl-NL"/>
+                        </w:rPr>
+                      </w:pPr>
+                      <w:r>
+                        <w:rPr>
+                          <w:rFonts w:ascii="Verdana" w:hAnsi="Verdana"/>
+                          <w:sz w:val="16"/>
+                          <w:szCs w:val="16"/>
+                          <w:lang w:val="nl-NL"/>
+                        </w:rPr>
+                        <w:t xml:space="preserve">Conversie van RGB naar HSI kost veel computertijd en de uiteindelijke </w:t>
+                      </w:r>
+                      <w:proofErr w:type="spellStart"/>
+                      <w:r>
+                        <w:rPr>
+                          <w:rFonts w:ascii="Verdana" w:hAnsi="Verdana"/>
+                          <w:sz w:val="16"/>
+                          <w:szCs w:val="16"/>
+                          <w:lang w:val="nl-NL"/>
+                        </w:rPr>
+                        <w:t>thresholding</w:t>
+                      </w:r>
+                      <w:proofErr w:type="spellEnd"/>
+                      <w:r>
+                        <w:rPr>
+                          <w:rFonts w:ascii="Verdana" w:hAnsi="Verdana"/>
+                          <w:sz w:val="16"/>
+                          <w:szCs w:val="16"/>
+                          <w:lang w:val="nl-NL"/>
+                        </w:rPr>
+                        <w:t xml:space="preserve"> op het Intensiteit kanaal leverde uiteindelijk weinig verbetering op waardoor we hebben besloten om deze </w:t>
+                      </w:r>
+                      <w:proofErr w:type="spellStart"/>
+                      <w:r>
+                        <w:rPr>
+                          <w:rFonts w:ascii="Verdana" w:hAnsi="Verdana"/>
+                          <w:sz w:val="16"/>
+                          <w:szCs w:val="16"/>
+                          <w:lang w:val="nl-NL"/>
+                        </w:rPr>
+                        <w:t>threshold</w:t>
+                      </w:r>
+                      <w:proofErr w:type="spellEnd"/>
+                      <w:r>
+                        <w:rPr>
+                          <w:rFonts w:ascii="Verdana" w:hAnsi="Verdana"/>
+                          <w:sz w:val="16"/>
+                          <w:szCs w:val="16"/>
+                          <w:lang w:val="nl-NL"/>
+                        </w:rPr>
+                        <w:t xml:space="preserve"> achterwege te laten.</w:t>
+                      </w:r>
+                    </w:p>
+                    <w:p>
+                      <w:pPr>
+                        <w:rPr>
+                          <w:rFonts w:ascii="Verdana" w:hAnsi="Verdana"/>
+                          <w:sz w:val="16"/>
+                          <w:szCs w:val="16"/>
                           <w:lang w:val="nl-NL"/>
                         </w:rPr>
                       </w:pPr>
@@ -816,7 +4603,7 @@
           <w:noProof/>
         </w:rPr>
         <w:drawing>
-          <wp:anchor distT="0" distB="0" distL="114300" distR="114300" simplePos="0" relativeHeight="251656190" behindDoc="1" locked="0" layoutInCell="1" allowOverlap="1" wp14:anchorId="53A5163E" wp14:editId="03590A66">
+          <wp:anchor distT="0" distB="0" distL="114300" distR="114300" simplePos="0" relativeHeight="251656190" behindDoc="1" locked="0" layoutInCell="1" allowOverlap="1" wp14:anchorId="53A5163E" wp14:editId="7F390441">
             <wp:simplePos x="0" y="0"/>
             <wp:positionH relativeFrom="page">
               <wp:posOffset>-146685</wp:posOffset>
@@ -841,7 +4628,7 @@
                     </pic:cNvPicPr>
                   </pic:nvPicPr>
                   <pic:blipFill rotWithShape="1">
-                    <a:blip r:embed="rId6">
+                    <a:blip r:embed="rId10">
                       <a:extLst>
                         <a:ext uri="{28A0092B-C50C-407E-A947-70E740481C1C}">
                           <a14:useLocalDpi xmlns:a14="http://schemas.microsoft.com/office/drawing/2010/main" val="0"/>
@@ -883,207 +4670,6 @@
             </wp14:sizeRelV>
           </wp:anchor>
         </w:drawing>
-      </w:r>
-      <w:r>
-        <w:rPr>
-          <w:noProof/>
-        </w:rPr>
-        <mc:AlternateContent>
-          <mc:Choice Requires="wps">
-            <w:drawing>
-              <wp:anchor distT="0" distB="0" distL="114300" distR="114300" simplePos="0" relativeHeight="251660288" behindDoc="0" locked="0" layoutInCell="1" allowOverlap="1" wp14:anchorId="5216BD50" wp14:editId="6F3C640B">
-                <wp:simplePos x="0" y="0"/>
-                <wp:positionH relativeFrom="page">
-                  <wp:posOffset>155575</wp:posOffset>
-                </wp:positionH>
-                <wp:positionV relativeFrom="page">
-                  <wp:posOffset>1160780</wp:posOffset>
-                </wp:positionV>
-                <wp:extent cx="5140325" cy="955675"/>
-                <wp:effectExtent l="0" t="0" r="15875" b="34925"/>
-                <wp:wrapThrough wrapText="bothSides">
-                  <wp:wrapPolygon edited="0">
-                    <wp:start x="0" y="0"/>
-                    <wp:lineTo x="0" y="21815"/>
-                    <wp:lineTo x="21560" y="21815"/>
-                    <wp:lineTo x="21560" y="0"/>
-                    <wp:lineTo x="0" y="0"/>
-                  </wp:wrapPolygon>
-                </wp:wrapThrough>
-                <wp:docPr id="5" name="Text Box 5"/>
-                <wp:cNvGraphicFramePr/>
-                <a:graphic xmlns:a="http://schemas.openxmlformats.org/drawingml/2006/main">
-                  <a:graphicData uri="http://schemas.microsoft.com/office/word/2010/wordprocessingShape">
-                    <wps:wsp>
-                      <wps:cNvSpPr txBox="1"/>
-                      <wps:spPr>
-                        <a:xfrm>
-                          <a:off x="0" y="0"/>
-                          <a:ext cx="5140325" cy="955675"/>
-                        </a:xfrm>
-                        <a:prstGeom prst="rect">
-                          <a:avLst/>
-                        </a:prstGeom>
-                        <a:noFill/>
-                        <a:ln>
-                          <a:solidFill>
-                            <a:schemeClr val="tx2">
-                              <a:lumMod val="20000"/>
-                              <a:lumOff val="80000"/>
-                            </a:schemeClr>
-                          </a:solidFill>
-                        </a:ln>
-                        <a:effectLst/>
-                        <a:extLst>
-                          <a:ext uri="{C572A759-6A51-4108-AA02-DFA0A04FC94B}">
-                            <ma14:wrappingTextBoxFlag xmlns:ma14="http://schemas.microsoft.com/office/mac/drawingml/2011/main" val="1"/>
-                          </a:ext>
-                        </a:extLst>
-                      </wps:spPr>
-                      <wps:style>
-                        <a:lnRef idx="0">
-                          <a:schemeClr val="accent1"/>
-                        </a:lnRef>
-                        <a:fillRef idx="0">
-                          <a:schemeClr val="accent1"/>
-                        </a:fillRef>
-                        <a:effectRef idx="0">
-                          <a:schemeClr val="accent1"/>
-                        </a:effectRef>
-                        <a:fontRef idx="minor">
-                          <a:schemeClr val="dk1"/>
-                        </a:fontRef>
-                      </wps:style>
-                      <wps:txbx>
-                        <w:txbxContent>
-                          <w:p>
-                            <w:pPr>
-                              <w:rPr>
-                                <w:rFonts w:ascii="Tahoma" w:hAnsi="Tahoma" w:cs="Tahoma"/>
-                                <w:color w:val="00B0F0"/>
-                                <w:sz w:val="36"/>
-                                <w:szCs w:val="36"/>
-                                <w:lang w:val="nl-NL"/>
-                              </w:rPr>
-                            </w:pPr>
-                            <w:r>
-                              <w:rPr>
-                                <w:rFonts w:ascii="Tahoma" w:hAnsi="Tahoma" w:cs="Tahoma"/>
-                                <w:color w:val="00B0F0"/>
-                                <w:sz w:val="36"/>
-                                <w:szCs w:val="36"/>
-                                <w:lang w:val="nl-NL"/>
-                              </w:rPr>
-                              <w:t>Week 1</w:t>
-                            </w:r>
-                          </w:p>
-                          <w:p>
-                            <w:pPr>
-                              <w:rPr>
-                                <w:rFonts w:ascii="Tahoma" w:hAnsi="Tahoma" w:cs="Tahoma"/>
-                                <w:color w:val="00B0F0"/>
-                                <w:sz w:val="36"/>
-                                <w:szCs w:val="36"/>
-                                <w:lang w:val="nl-NL"/>
-                              </w:rPr>
-                            </w:pPr>
-                            <w:r>
-                              <w:rPr>
-                                <w:rFonts w:ascii="Verdana" w:hAnsi="Verdana"/>
-                                <w:sz w:val="20"/>
-                                <w:szCs w:val="20"/>
-                                <w:lang w:val="nl-NL"/>
-                              </w:rPr>
-                              <w:t>sample</w:t>
-                            </w:r>
-                          </w:p>
-                          <w:p>
-                            <w:pPr>
-                              <w:rPr>
-                                <w:lang w:val="nl-NL"/>
-                              </w:rPr>
-                            </w:pPr>
-                          </w:p>
-                        </w:txbxContent>
-                      </wps:txbx>
-                      <wps:bodyPr rot="0" spcFirstLastPara="0" vertOverflow="overflow" horzOverflow="overflow" vert="horz" wrap="square" lIns="91440" tIns="45720" rIns="91440" bIns="45720" numCol="1" spcCol="0" rtlCol="0" fromWordArt="0" anchor="t" anchorCtr="0" forceAA="0" compatLnSpc="1">
-                        <a:prstTxWarp prst="textNoShape">
-                          <a:avLst/>
-                        </a:prstTxWarp>
-                        <a:noAutofit/>
-                      </wps:bodyPr>
-                    </wps:wsp>
-                  </a:graphicData>
-                </a:graphic>
-                <wp14:sizeRelH relativeFrom="margin">
-                  <wp14:pctWidth>0</wp14:pctWidth>
-                </wp14:sizeRelH>
-                <wp14:sizeRelV relativeFrom="margin">
-                  <wp14:pctHeight>0</wp14:pctHeight>
-                </wp14:sizeRelV>
-              </wp:anchor>
-            </w:drawing>
-          </mc:Choice>
-          <mc:Fallback>
-            <w:pict>
-              <v:shape id="Text Box 5" o:spid="_x0000_s1030" type="#_x0000_t202" style="position:absolute;margin-left:12.25pt;margin-top:91.4pt;width:404.75pt;height:75.25pt;z-index:251660288;visibility:visible;mso-wrap-style:square;mso-width-percent:0;mso-height-percent:0;mso-wrap-distance-left:9pt;mso-wrap-distance-top:0;mso-wrap-distance-right:9pt;mso-wrap-distance-bottom:0;mso-position-horizontal:absolute;mso-position-horizontal-relative:page;mso-position-vertical:absolute;mso-position-vertical-relative:page;mso-width-percent:0;mso-height-percent:0;mso-width-relative:margin;mso-height-relative:margin;v-text-anchor:top" o:gfxdata="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" mv:complextextbox="1" filled="f" strokecolor="#c6d9f1 [671]">
-                <v:textbox>
-                  <w:txbxContent>
-                    <w:p>
-                      <w:pPr>
-                        <w:rPr>
-                          <w:rFonts w:ascii="Tahoma" w:hAnsi="Tahoma" w:cs="Tahoma"/>
-                          <w:color w:val="00B0F0"/>
-                          <w:sz w:val="36"/>
-                          <w:szCs w:val="36"/>
-                          <w:lang w:val="nl-NL"/>
-                        </w:rPr>
-                      </w:pPr>
-                      <w:r>
-                        <w:rPr>
-                          <w:rFonts w:ascii="Tahoma" w:hAnsi="Tahoma" w:cs="Tahoma"/>
-                          <w:color w:val="00B0F0"/>
-                          <w:sz w:val="36"/>
-                          <w:szCs w:val="36"/>
-                          <w:lang w:val="nl-NL"/>
-                        </w:rPr>
-                        <w:t>Week 1</w:t>
-                      </w:r>
-                    </w:p>
-                    <w:p>
-                      <w:pPr>
-                        <w:rPr>
-                          <w:rFonts w:ascii="Tahoma" w:hAnsi="Tahoma" w:cs="Tahoma"/>
-                          <w:color w:val="00B0F0"/>
-                          <w:sz w:val="36"/>
-                          <w:szCs w:val="36"/>
-                          <w:lang w:val="nl-NL"/>
-                        </w:rPr>
-                      </w:pPr>
-                      <w:r>
-                        <w:rPr>
-                          <w:rFonts w:ascii="Verdana" w:hAnsi="Verdana"/>
-                          <w:sz w:val="20"/>
-                          <w:szCs w:val="20"/>
-                          <w:lang w:val="nl-NL"/>
-                        </w:rPr>
-                        <w:t>sample</w:t>
-                      </w:r>
-                    </w:p>
-                    <w:p>
-                      <w:pPr>
-                        <w:rPr>
-                          <w:lang w:val="nl-NL"/>
-                        </w:rPr>
-                      </w:pPr>
-                    </w:p>
-                  </w:txbxContent>
-                </v:textbox>
-                <w10:wrap type="through" anchorx="page" anchory="page"/>
-              </v:shape>
-            </w:pict>
-          </mc:Fallback>
-        </mc:AlternateContent>
       </w:r>
       <w:r>
         <w:rPr>
@@ -1204,19 +4790,7 @@
                                 <w:szCs w:val="48"/>
                                 <w:lang w:val="en-GB" w:eastAsia="nl-NL"/>
                               </w:rPr>
-                              <w:t xml:space="preserve">4 </w:t>
-                            </w:r>
-                            <w:bookmarkStart w:id="0" w:name="_GoBack"/>
-                            <w:bookmarkEnd w:id="0"/>
-                            <w:r>
-                              <w:rPr>
-                                <w:rFonts w:ascii="Bookman Old Style" w:hAnsi="Bookman Old Style" w:cs="BookmanOldStyle"/>
-                                <w:color w:val="000000"/>
-                                <w:sz w:val="48"/>
-                                <w:szCs w:val="48"/>
-                                <w:lang w:val="en-GB" w:eastAsia="nl-NL"/>
-                              </w:rPr>
-                              <w:t xml:space="preserve">– </w:t>
+                              <w:t xml:space="preserve">4 – </w:t>
                             </w:r>
                             <w:proofErr w:type="spellStart"/>
                             <w:r>
@@ -1331,7 +4905,7 @@
           </mc:Choice>
           <mc:Fallback>
             <w:pict>
-              <v:shape id="Text Box 3" o:spid="_x0000_s1031" type="#_x0000_t202" style="position:absolute;margin-left:0;margin-top:3.2pt;width:1191pt;height:93.8pt;z-index:-251659265;visibility:visible;mso-wrap-style:square;mso-width-percent:0;mso-height-percent:0;mso-wrap-distance-left:9pt;mso-wrap-distance-top:0;mso-wrap-distance-right:9pt;mso-wrap-distance-bottom:0;mso-position-horizontal:center;mso-position-horizontal-relative:page;mso-position-vertical:absolute;mso-position-vertical-relative:page;mso-width-percent:0;mso-height-percent:0;mso-width-relative:margin;mso-height-relative:margin;v-text-anchor:top" o:gfxdata="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" mv:complextextbox="1" filled="f" stroked="f">
+              <v:shape id="Text Box 3" o:spid="_x0000_s1032" type="#_x0000_t202" style="position:absolute;margin-left:0;margin-top:3.2pt;width:1191pt;height:93.8pt;z-index:-251659265;visibility:visible;mso-wrap-style:square;mso-width-percent:0;mso-height-percent:0;mso-wrap-distance-left:9pt;mso-wrap-distance-top:0;mso-wrap-distance-right:9pt;mso-wrap-distance-bottom:0;mso-position-horizontal:center;mso-position-horizontal-relative:page;mso-position-vertical:absolute;mso-position-vertical-relative:page;mso-width-percent:0;mso-height-percent:0;mso-width-relative:margin;mso-height-relative:margin;v-text-anchor:top" o:gfxdata="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" mv:complextextbox="1" filled="f" stroked="f">
                 <v:textbox>
                   <w:txbxContent>
                     <w:p>
@@ -1391,19 +4965,7 @@
                           <w:szCs w:val="48"/>
                           <w:lang w:val="en-GB" w:eastAsia="nl-NL"/>
                         </w:rPr>
-                        <w:t xml:space="preserve">4 </w:t>
-                      </w:r>
-                      <w:bookmarkStart w:id="1" w:name="_GoBack"/>
-                      <w:bookmarkEnd w:id="1"/>
-                      <w:r>
-                        <w:rPr>
-                          <w:rFonts w:ascii="Bookman Old Style" w:hAnsi="Bookman Old Style" w:cs="BookmanOldStyle"/>
-                          <w:color w:val="000000"/>
-                          <w:sz w:val="48"/>
-                          <w:szCs w:val="48"/>
-                          <w:lang w:val="en-GB" w:eastAsia="nl-NL"/>
-                        </w:rPr>
-                        <w:t xml:space="preserve">– </w:t>
+                        <w:t xml:space="preserve">4 – </w:t>
                       </w:r>
                       <w:proofErr w:type="spellStart"/>
                       <w:r>
@@ -1504,12 +5066,15 @@
           </mc:Fallback>
         </mc:AlternateContent>
       </w:r>
+      <w:bookmarkStart w:id="0" w:name="_GoBack"/>
+      <w:bookmarkEnd w:id="0"/>
     </w:p>
     <w:sectPr>
       <w:pgSz w:w="23820" w:h="16840" w:orient="landscape"/>
       <w:pgMar w:top="1080" w:right="1080" w:bottom="1080" w:left="1080" w:header="708" w:footer="708" w:gutter="0"/>
       <w:cols w:space="708"/>
       <w:docGrid w:linePitch="360"/>
+      <w:printerSettings r:id="rId11"/>
     </w:sectPr>
   </w:body>
 </w:document>
@@ -2721,6 +6286,118 @@
       <w:pPr>
         <w:ind w:left="6480" w:hanging="180"/>
       </w:pPr>
+    </w:lvl>
+  </w:abstractNum>
+  <w:abstractNum w:abstractNumId="12">
+    <w:nsid w:val="7C854A53"/>
+    <w:multiLevelType w:val="hybridMultilevel"/>
+    <w:tmpl w:val="390AC6BE"/>
+    <w:lvl w:ilvl="0" w:tplc="D9BEEDCC">
+      <w:numFmt w:val="bullet"/>
+      <w:lvlText w:val="-"/>
+      <w:lvlJc w:val="left"/>
+      <w:pPr>
+        <w:ind w:left="720" w:hanging="360"/>
+      </w:pPr>
+      <w:rPr>
+        <w:rFonts w:ascii="Verdana" w:eastAsiaTheme="minorEastAsia" w:hAnsi="Verdana" w:cstheme="minorBidi" w:hint="default"/>
+      </w:rPr>
+    </w:lvl>
+    <w:lvl w:ilvl="1" w:tplc="04090003">
+      <w:start w:val="1"/>
+      <w:numFmt w:val="bullet"/>
+      <w:lvlText w:val="o"/>
+      <w:lvlJc w:val="left"/>
+      <w:pPr>
+        <w:ind w:left="1440" w:hanging="360"/>
+      </w:pPr>
+      <w:rPr>
+        <w:rFonts w:ascii="Courier New" w:hAnsi="Courier New" w:hint="default"/>
+      </w:rPr>
+    </w:lvl>
+    <w:lvl w:ilvl="2" w:tplc="04090005">
+      <w:start w:val="1"/>
+      <w:numFmt w:val="bullet"/>
+      <w:lvlText w:val=""/>
+      <w:lvlJc w:val="left"/>
+      <w:pPr>
+        <w:ind w:left="2160" w:hanging="360"/>
+      </w:pPr>
+      <w:rPr>
+        <w:rFonts w:ascii="Wingdings" w:hAnsi="Wingdings" w:hint="default"/>
+      </w:rPr>
+    </w:lvl>
+    <w:lvl w:ilvl="3" w:tplc="04090001">
+      <w:start w:val="1"/>
+      <w:numFmt w:val="bullet"/>
+      <w:lvlText w:val=""/>
+      <w:lvlJc w:val="left"/>
+      <w:pPr>
+        <w:ind w:left="2880" w:hanging="360"/>
+      </w:pPr>
+      <w:rPr>
+        <w:rFonts w:ascii="Symbol" w:hAnsi="Symbol" w:hint="default"/>
+      </w:rPr>
+    </w:lvl>
+    <w:lvl w:ilvl="4" w:tplc="04090003" w:tentative="1">
+      <w:start w:val="1"/>
+      <w:numFmt w:val="bullet"/>
+      <w:lvlText w:val="o"/>
+      <w:lvlJc w:val="left"/>
+      <w:pPr>
+        <w:ind w:left="3600" w:hanging="360"/>
+      </w:pPr>
+      <w:rPr>
+        <w:rFonts w:ascii="Courier New" w:hAnsi="Courier New" w:hint="default"/>
+      </w:rPr>
+    </w:lvl>
+    <w:lvl w:ilvl="5" w:tplc="04090005" w:tentative="1">
+      <w:start w:val="1"/>
+      <w:numFmt w:val="bullet"/>
+      <w:lvlText w:val=""/>
+      <w:lvlJc w:val="left"/>
+      <w:pPr>
+        <w:ind w:left="4320" w:hanging="360"/>
+      </w:pPr>
+      <w:rPr>
+        <w:rFonts w:ascii="Wingdings" w:hAnsi="Wingdings" w:hint="default"/>
+      </w:rPr>
+    </w:lvl>
+    <w:lvl w:ilvl="6" w:tplc="04090001" w:tentative="1">
+      <w:start w:val="1"/>
+      <w:numFmt w:val="bullet"/>
+      <w:lvlText w:val=""/>
+      <w:lvlJc w:val="left"/>
+      <w:pPr>
+        <w:ind w:left="5040" w:hanging="360"/>
+      </w:pPr>
+      <w:rPr>
+        <w:rFonts w:ascii="Symbol" w:hAnsi="Symbol" w:hint="default"/>
+      </w:rPr>
+    </w:lvl>
+    <w:lvl w:ilvl="7" w:tplc="04090003" w:tentative="1">
+      <w:start w:val="1"/>
+      <w:numFmt w:val="bullet"/>
+      <w:lvlText w:val="o"/>
+      <w:lvlJc w:val="left"/>
+      <w:pPr>
+        <w:ind w:left="5760" w:hanging="360"/>
+      </w:pPr>
+      <w:rPr>
+        <w:rFonts w:ascii="Courier New" w:hAnsi="Courier New" w:hint="default"/>
+      </w:rPr>
+    </w:lvl>
+    <w:lvl w:ilvl="8" w:tplc="04090005" w:tentative="1">
+      <w:start w:val="1"/>
+      <w:numFmt w:val="bullet"/>
+      <w:lvlText w:val=""/>
+      <w:lvlJc w:val="left"/>
+      <w:pPr>
+        <w:ind w:left="6480" w:hanging="360"/>
+      </w:pPr>
+      <w:rPr>
+        <w:rFonts w:ascii="Wingdings" w:hAnsi="Wingdings" w:hint="default"/>
+      </w:rPr>
     </w:lvl>
   </w:abstractNum>
   <w:num w:numId="1">
@@ -2758,6 +6435,9 @@
   </w:num>
   <w:num w:numId="12">
     <w:abstractNumId w:val="10"/>
+  </w:num>
+  <w:num w:numId="13">
+    <w:abstractNumId w:val="12"/>
   </w:num>
 </w:numbering>
 </file>

</xml_diff>